<commit_message>
Added Content to GitHub primers
Still need to add a couple examples. Will be ready by Thursday.
</commit_message>
<xml_diff>
--- a/Git and Github Reference Material (WIP).docx
+++ b/Git and Github Reference Material (WIP).docx
@@ -7,7 +7,15 @@
         <w:pStyle w:val="Title"/>
       </w:pPr>
       <w:r>
-        <w:t>Git and Github Reference Material</w:t>
+        <w:t xml:space="preserve">Git and </w:t>
+      </w:r>
+      <w:proofErr w:type="spellStart"/>
+      <w:r>
+        <w:t>Github</w:t>
+      </w:r>
+      <w:proofErr w:type="spellEnd"/>
+      <w:r>
+        <w:t xml:space="preserve"> Reference Material</w:t>
       </w:r>
     </w:p>
     <w:p/>
@@ -566,8 +574,13 @@
       <w:r>
         <w:t>“</w:t>
       </w:r>
-      <w:r>
-        <w:t>Git is a distributed version-control system for tracking changes in source code during software development. It is designed for coordinating work among programmers, but it can be used to track changes in any set of files. Its goals include speed, data integrity, and support for distributed, non-linear workflows.</w:t>
+      <w:proofErr w:type="spellStart"/>
+      <w:r>
+        <w:t>Git</w:t>
+      </w:r>
+      <w:proofErr w:type="spellEnd"/>
+      <w:r>
+        <w:t xml:space="preserve"> is a distributed version-control system for tracking changes in source code during software development. It is designed for coordinating work among programmers, but it can be used to track changes in any set of files. Its goals include speed, data integrity, and support for distributed, non-linear workflows.</w:t>
       </w:r>
       <w:r>
         <w:t>”</w:t>
@@ -706,7 +719,15 @@
         <w:t xml:space="preserve">Anybody can pull the latest </w:t>
       </w:r>
       <w:r>
-        <w:t>repository from GitHub. This includes the raspberry Pi. Otherwise, we would need to constantly move files from our computers to the Pi or develop directly on the Pi. Both of these options, in my experience, aren’t great.</w:t>
+        <w:t xml:space="preserve">repository from GitHub. This includes the raspberry Pi. Otherwise, we would need to constantly move files from our computers to the Pi or develop directly on the Pi. </w:t>
+      </w:r>
+      <w:proofErr w:type="gramStart"/>
+      <w:r>
+        <w:t>Both of these</w:t>
+      </w:r>
+      <w:proofErr w:type="gramEnd"/>
+      <w:r>
+        <w:t xml:space="preserve"> options, in my experience, aren’t great.</w:t>
       </w:r>
     </w:p>
     <w:p>
@@ -732,7 +753,29 @@
     </w:p>
     <w:p>
       <w:r>
-        <w:t>Expect to take a few hours out of your day to learn how Git works – I’ve tried to make this document as straight forward as possible, and teach you just enough to work with it.</w:t>
+        <w:t xml:space="preserve">Expect to take a few hours out of your day to learn how </w:t>
+      </w:r>
+      <w:proofErr w:type="spellStart"/>
+      <w:r>
+        <w:t>Git</w:t>
+      </w:r>
+      <w:proofErr w:type="spellEnd"/>
+      <w:r>
+        <w:t xml:space="preserve"> works – </w:t>
+      </w:r>
+      <w:proofErr w:type="gramStart"/>
+      <w:r>
+        <w:t>I’ve</w:t>
+      </w:r>
+      <w:proofErr w:type="gramEnd"/>
+      <w:r>
+        <w:t xml:space="preserve"> tried to make this document as straight forward as </w:t>
+      </w:r>
+      <w:r>
+        <w:t>possible and</w:t>
+      </w:r>
+      <w:r>
+        <w:t xml:space="preserve"> teach you just enough to work with it.</w:t>
       </w:r>
       <w:bookmarkStart w:id="1" w:name="_Toc56282422"/>
     </w:p>
@@ -801,19 +844,7 @@
           <w:rPr>
             <w:rStyle w:val="Hyperlink"/>
           </w:rPr>
-          <w:t>https://github.com/Tea</w:t>
-        </w:r>
-        <w:r>
-          <w:rPr>
-            <w:rStyle w:val="Hyperlink"/>
-          </w:rPr>
-          <w:t>m</w:t>
-        </w:r>
-        <w:r>
-          <w:rPr>
-            <w:rStyle w:val="Hyperlink"/>
-          </w:rPr>
-          <w:t>-ASTRAS/Prudentia</w:t>
+          <w:t>https://github.com/Team-ASTRAS/Prudentia</w:t>
         </w:r>
       </w:hyperlink>
       <w:r>
@@ -838,7 +869,19 @@
         <w:t xml:space="preserve"> This is a repository that sits on your computer, </w:t>
       </w:r>
       <w:r>
-        <w:t>and changes to this repository won’t affect the origin until you push those changes to origin.</w:t>
+        <w:t xml:space="preserve">and changes to this repository </w:t>
+      </w:r>
+      <w:r>
+        <w:t>will not</w:t>
+      </w:r>
+      <w:r>
+        <w:t xml:space="preserve"> affect the origin until you</w:t>
+      </w:r>
+      <w:r>
+        <w:t xml:space="preserve"> explicitly</w:t>
+      </w:r>
+      <w:r>
+        <w:t xml:space="preserve"> push those changes to origin.</w:t>
       </w:r>
     </w:p>
     <w:p>
@@ -846,10 +889,19 @@
         <w:spacing w:before="240"/>
       </w:pPr>
       <w:r>
-        <w:t xml:space="preserve">The local repository keeps track of all your files and changes. </w:t>
-      </w:r>
-      <w:r>
-        <w:t xml:space="preserve">You can’t change your local repository’s current state directly; instead, you update files in the </w:t>
+        <w:t>Repositories</w:t>
+      </w:r>
+      <w:r>
+        <w:t xml:space="preserve"> keep track of all your files and changes. </w:t>
+      </w:r>
+      <w:r>
+        <w:t>You can</w:t>
+      </w:r>
+      <w:r>
+        <w:t>not</w:t>
+      </w:r>
+      <w:r>
+        <w:t xml:space="preserve"> change your local repository’s current state directly; instead, you update files in the </w:t>
       </w:r>
       <w:r>
         <w:rPr>
@@ -941,7 +993,21 @@
         <w:spacing w:before="240"/>
       </w:pPr>
       <w:r>
-        <w:t>So, that’s a lot of text to take in. Below is a figure to show what this looks like graphically.</w:t>
+        <w:t xml:space="preserve">So, </w:t>
+      </w:r>
+      <w:proofErr w:type="gramStart"/>
+      <w:r>
+        <w:t>that’s</w:t>
+      </w:r>
+      <w:proofErr w:type="gramEnd"/>
+      <w:r>
+        <w:t xml:space="preserve"> a lot of text to take in. Below </w:t>
+      </w:r>
+      <w:r>
+        <w:t>is</w:t>
+      </w:r>
+      <w:r>
+        <w:t xml:space="preserve"> a figure to show what this looks like graphically.</w:t>
       </w:r>
     </w:p>
     <w:p>
@@ -1003,8 +1069,13 @@
       </w:r>
     </w:p>
     <w:p>
-      <w:r>
-        <w:t>Let’s walk through a scenario;</w:t>
+      <w:proofErr w:type="gramStart"/>
+      <w:r>
+        <w:t>Let’s</w:t>
+      </w:r>
+      <w:proofErr w:type="gramEnd"/>
+      <w:r>
+        <w:t xml:space="preserve"> walk through a scenario;</w:t>
       </w:r>
       <w:r>
         <w:t xml:space="preserve"> a user </w:t>
@@ -1154,14 +1225,49 @@
         </w:rPr>
       </w:pPr>
       <w:r>
-        <w:t xml:space="preserve">If the user wanted to revert the repository to a previous commit, </w:t>
-      </w:r>
-      <w:r>
+        <w:t xml:space="preserve">Every commit is tracked – changes </w:t>
+      </w:r>
+      <w:r>
+        <w:t>from any commit can be seen or reverted to.</w:t>
+      </w:r>
+    </w:p>
+    <w:p>
+      <w:pPr>
+        <w:pStyle w:val="ListParagraph"/>
+        <w:numPr>
+          <w:ilvl w:val="1"/>
+          <w:numId w:val="5"/>
+        </w:numPr>
         <w:rPr>
           <w:b/>
           <w:bCs/>
         </w:rPr>
-        <w:t xml:space="preserve">reset &lt;commitID&gt; </w:t>
+      </w:pPr>
+      <w:r>
+        <w:t xml:space="preserve">If the user wanted to revert the repository to a previous commit, </w:t>
+      </w:r>
+      <w:r>
+        <w:rPr>
+          <w:b/>
+          <w:bCs/>
+        </w:rPr>
+        <w:t>reset &lt;</w:t>
+      </w:r>
+      <w:proofErr w:type="spellStart"/>
+      <w:r>
+        <w:rPr>
+          <w:b/>
+          <w:bCs/>
+        </w:rPr>
+        <w:t>commitID</w:t>
+      </w:r>
+      <w:proofErr w:type="spellEnd"/>
+      <w:r>
+        <w:rPr>
+          <w:b/>
+          <w:bCs/>
+        </w:rPr>
+        <w:t xml:space="preserve">&gt; </w:t>
       </w:r>
       <w:r>
         <w:t>can be used.</w:t>
@@ -1190,7 +1296,13 @@
         <w:t>push</w:t>
       </w:r>
       <w:r>
-        <w:t xml:space="preserve"> the local repository to origin. </w:t>
+        <w:t xml:space="preserve"> the local repository to</w:t>
+      </w:r>
+      <w:r>
+        <w:t xml:space="preserve"> update the</w:t>
+      </w:r>
+      <w:r>
+        <w:t xml:space="preserve"> origin. </w:t>
       </w:r>
     </w:p>
     <w:p>
@@ -1263,7 +1375,19 @@
         </w:numPr>
       </w:pPr>
       <w:r>
-        <w:t>The process of apply changes in your working directory to your local repository is</w:t>
+        <w:t>The process of apply</w:t>
+      </w:r>
+      <w:r>
+        <w:t>ing</w:t>
+      </w:r>
+      <w:r>
+        <w:t xml:space="preserve"> changes in your working directory to</w:t>
+      </w:r>
+      <w:r>
+        <w:t xml:space="preserve"> a </w:t>
+      </w:r>
+      <w:r>
+        <w:t>repository is</w:t>
       </w:r>
       <w:r>
         <w:t xml:space="preserve"> </w:t>
@@ -1277,6 +1401,15 @@
           <w:bCs/>
         </w:rPr>
         <w:t>.</w:t>
+      </w:r>
+    </w:p>
+    <w:p/>
+    <w:p/>
+    <w:p/>
+    <w:p/>
+    <w:p>
+      <w:r>
+        <w:br w:type="page"/>
       </w:r>
     </w:p>
     <w:p>
@@ -1288,13 +1421,693 @@
         </w:numPr>
       </w:pPr>
       <w:r>
+        <w:lastRenderedPageBreak/>
         <w:t>Branches and Merging</w:t>
       </w:r>
     </w:p>
     <w:p>
+      <w:r>
+        <w:t>Branches are d</w:t>
+      </w:r>
+      <w:r>
+        <w:t xml:space="preserve">ifferent versions of a set of files that can be modified separately from other branches, then later those changes can be </w:t>
+      </w:r>
+      <w:r>
+        <w:rPr>
+          <w:b/>
+          <w:bCs/>
+        </w:rPr>
+        <w:t>merged</w:t>
+      </w:r>
+      <w:r>
+        <w:t xml:space="preserve"> back into the original branch.</w:t>
+      </w:r>
+      <w:r>
+        <w:t xml:space="preserve"> This functionality allows for different teams to work on different parts of the same project without interference. </w:t>
+      </w:r>
+      <w:r>
+        <w:t>Many models exist – we will be using a model that has two main branches</w:t>
+      </w:r>
+      <w:r>
+        <w:t xml:space="preserve"> – </w:t>
+      </w:r>
+      <w:r>
+        <w:rPr>
+          <w:i/>
+          <w:iCs/>
+        </w:rPr>
+        <w:t>master</w:t>
+      </w:r>
+      <w:r>
+        <w:t xml:space="preserve"> and </w:t>
+      </w:r>
+      <w:r>
+        <w:rPr>
+          <w:i/>
+          <w:iCs/>
+        </w:rPr>
+        <w:t>develop</w:t>
+      </w:r>
+      <w:r>
+        <w:t xml:space="preserve">. </w:t>
+      </w:r>
+    </w:p>
+    <w:p>
+      <w:r>
+        <w:t xml:space="preserve">The master branch is the area where production ready code exists. For us, this would be </w:t>
+      </w:r>
+      <w:r>
+        <w:t>“release” versions</w:t>
+      </w:r>
+      <w:r>
+        <w:t xml:space="preserve"> of </w:t>
+      </w:r>
+      <w:proofErr w:type="spellStart"/>
+      <w:r>
+        <w:t>Prudentia</w:t>
+      </w:r>
+      <w:r>
+        <w:t>’s</w:t>
+      </w:r>
+      <w:proofErr w:type="spellEnd"/>
+      <w:r>
+        <w:t xml:space="preserve"> software. Subsequent releases might add new features or fix bugs, but we only update the master when </w:t>
+      </w:r>
+      <w:r>
+        <w:t>we are</w:t>
+      </w:r>
+      <w:r>
+        <w:t xml:space="preserve"> confident it works as expected.</w:t>
+      </w:r>
+    </w:p>
+    <w:p>
+      <w:r>
+        <w:t xml:space="preserve">The develop branch is the area where </w:t>
+      </w:r>
+      <w:r>
+        <w:t>our</w:t>
+      </w:r>
+      <w:r>
+        <w:t xml:space="preserve"> work-in-progress</w:t>
+      </w:r>
+      <w:r>
+        <w:t xml:space="preserve"> (developing)</w:t>
+      </w:r>
+      <w:r>
+        <w:t xml:space="preserve"> code lives. </w:t>
+      </w:r>
+      <w:r>
+        <w:t xml:space="preserve">This branch is </w:t>
+      </w:r>
+      <w:r>
+        <w:t>committed</w:t>
+      </w:r>
+      <w:r>
+        <w:t xml:space="preserve"> to frequently as development continues.</w:t>
+      </w:r>
+      <w:r>
+        <w:t xml:space="preserve"> Once this branch reflects a production ready state, we </w:t>
+      </w:r>
+      <w:r>
+        <w:rPr>
+          <w:b/>
+          <w:bCs/>
+        </w:rPr>
+        <w:t>merge</w:t>
+      </w:r>
+      <w:r>
+        <w:t xml:space="preserve"> the develop branch into the master branch to update it.</w:t>
+      </w:r>
+      <w:r>
+        <w:t xml:space="preserve"> The below graphic shows how the relationship between develop and master might look ove</w:t>
+      </w:r>
+      <w:r>
+        <w:t>r</w:t>
+      </w:r>
+      <w:r>
+        <w:t xml:space="preserve"> time.</w:t>
+      </w:r>
+    </w:p>
+    <w:p>
+      <w:pPr>
+        <w:jc w:val="center"/>
+        <w:rPr>
+          <w:b/>
+          <w:bCs/>
+        </w:rPr>
+      </w:pPr>
+      <w:r>
+        <w:rPr>
+          <w:b/>
+          <w:bCs/>
+        </w:rPr>
+        <w:t>Relationship Between Develop and Master Branches</w:t>
+      </w:r>
+    </w:p>
+    <w:p>
+      <w:pPr>
+        <w:jc w:val="center"/>
+      </w:pPr>
+      <w:r>
+        <w:rPr>
+          <w:noProof/>
+        </w:rPr>
+        <w:drawing>
+          <wp:inline distT="0" distB="0" distL="0" distR="0" wp14:anchorId="5F7A7FBA" wp14:editId="61A559EA">
+            <wp:extent cx="2928395" cy="4408125"/>
+            <wp:effectExtent l="0" t="0" r="5715" b="0"/>
+            <wp:docPr id="2" name="Picture 2"/>
+            <wp:cNvGraphicFramePr>
+              <a:graphicFrameLocks xmlns:a="http://schemas.openxmlformats.org/drawingml/2006/main" noChangeAspect="1"/>
+            </wp:cNvGraphicFramePr>
+            <a:graphic xmlns:a="http://schemas.openxmlformats.org/drawingml/2006/main">
+              <a:graphicData uri="http://schemas.openxmlformats.org/drawingml/2006/picture">
+                <pic:pic xmlns:pic="http://schemas.openxmlformats.org/drawingml/2006/picture">
+                  <pic:nvPicPr>
+                    <pic:cNvPr id="0" name="Picture 1"/>
+                    <pic:cNvPicPr>
+                      <a:picLocks noChangeAspect="1" noChangeArrowheads="1"/>
+                    </pic:cNvPicPr>
+                  </pic:nvPicPr>
+                  <pic:blipFill>
+                    <a:blip r:embed="rId10">
+                      <a:extLst>
+                        <a:ext uri="{28A0092B-C50C-407E-A947-70E740481C1C}">
+                          <a14:useLocalDpi xmlns:a14="http://schemas.microsoft.com/office/drawing/2010/main" val="0"/>
+                        </a:ext>
+                      </a:extLst>
+                    </a:blip>
+                    <a:srcRect/>
+                    <a:stretch>
+                      <a:fillRect/>
+                    </a:stretch>
+                  </pic:blipFill>
+                  <pic:spPr bwMode="auto">
+                    <a:xfrm>
+                      <a:off x="0" y="0"/>
+                      <a:ext cx="2942193" cy="4428895"/>
+                    </a:xfrm>
+                    <a:prstGeom prst="rect">
+                      <a:avLst/>
+                    </a:prstGeom>
+                    <a:noFill/>
+                    <a:ln>
+                      <a:noFill/>
+                    </a:ln>
+                  </pic:spPr>
+                </pic:pic>
+              </a:graphicData>
+            </a:graphic>
+          </wp:inline>
+        </w:drawing>
+      </w:r>
+    </w:p>
+    <w:p>
+      <w:r>
+        <w:t>Shown above, each commit is a node</w:t>
+      </w:r>
+      <w:r>
+        <w:t>. Develop commits are shown in yellow while master commits are shown in blue. Arrows that cross from one branch to another indicate a merge.</w:t>
+      </w:r>
+    </w:p>
+    <w:p>
+      <w:r>
+        <w:lastRenderedPageBreak/>
+        <w:t xml:space="preserve">These two branches will exist indefinitely under this structure. </w:t>
+      </w:r>
+      <w:proofErr w:type="gramStart"/>
+      <w:r>
+        <w:t>Additional ”feature</w:t>
+      </w:r>
+      <w:proofErr w:type="gramEnd"/>
+      <w:r>
+        <w:t xml:space="preserve">” branches can also be made off the develop branch if a large </w:t>
+      </w:r>
+      <w:r>
+        <w:t>feature is being worked on and you don’t want interference from the develop branch.</w:t>
+      </w:r>
+    </w:p>
+    <w:p>
+      <w:r>
+        <w:t>For example, we may want to create a “feature” branch based on develop for the addition of the camera’s functionality.</w:t>
+      </w:r>
+      <w:r>
+        <w:t xml:space="preserve"> This allows us to do implementation and testing on our own branch without interfering </w:t>
+      </w:r>
+      <w:r>
+        <w:t>with the develop branch. Below is a graphical representation of how this might look.</w:t>
+      </w:r>
+    </w:p>
+    <w:p>
+      <w:pPr>
+        <w:jc w:val="center"/>
+        <w:rPr>
+          <w:b/>
+          <w:bCs/>
+        </w:rPr>
+      </w:pPr>
+      <w:r>
+        <w:rPr>
+          <w:b/>
+          <w:bCs/>
+        </w:rPr>
+        <w:t>A Feature Branch Based on Develop</w:t>
+      </w:r>
+    </w:p>
+    <w:p>
+      <w:pPr>
+        <w:jc w:val="center"/>
+      </w:pPr>
+      <w:r>
+        <w:rPr>
+          <w:noProof/>
+        </w:rPr>
+        <w:drawing>
+          <wp:inline distT="0" distB="0" distL="0" distR="0" wp14:anchorId="1FBE7A36" wp14:editId="1C1D2F25">
+            <wp:extent cx="1967503" cy="5278055"/>
+            <wp:effectExtent l="0" t="0" r="0" b="0"/>
+            <wp:docPr id="3" name="Picture 3"/>
+            <wp:cNvGraphicFramePr>
+              <a:graphicFrameLocks xmlns:a="http://schemas.openxmlformats.org/drawingml/2006/main" noChangeAspect="1"/>
+            </wp:cNvGraphicFramePr>
+            <a:graphic xmlns:a="http://schemas.openxmlformats.org/drawingml/2006/main">
+              <a:graphicData uri="http://schemas.openxmlformats.org/drawingml/2006/picture">
+                <pic:pic xmlns:pic="http://schemas.openxmlformats.org/drawingml/2006/picture">
+                  <pic:nvPicPr>
+                    <pic:cNvPr id="0" name="Picture 3"/>
+                    <pic:cNvPicPr>
+                      <a:picLocks noChangeAspect="1" noChangeArrowheads="1"/>
+                    </pic:cNvPicPr>
+                  </pic:nvPicPr>
+                  <pic:blipFill>
+                    <a:blip r:embed="rId11">
+                      <a:extLst>
+                        <a:ext uri="{28A0092B-C50C-407E-A947-70E740481C1C}">
+                          <a14:useLocalDpi xmlns:a14="http://schemas.microsoft.com/office/drawing/2010/main" val="0"/>
+                        </a:ext>
+                      </a:extLst>
+                    </a:blip>
+                    <a:srcRect/>
+                    <a:stretch>
+                      <a:fillRect/>
+                    </a:stretch>
+                  </pic:blipFill>
+                  <pic:spPr bwMode="auto">
+                    <a:xfrm>
+                      <a:off x="0" y="0"/>
+                      <a:ext cx="1996158" cy="5354925"/>
+                    </a:xfrm>
+                    <a:prstGeom prst="rect">
+                      <a:avLst/>
+                    </a:prstGeom>
+                    <a:noFill/>
+                    <a:ln>
+                      <a:noFill/>
+                    </a:ln>
+                  </pic:spPr>
+                </pic:pic>
+              </a:graphicData>
+            </a:graphic>
+          </wp:inline>
+        </w:drawing>
+      </w:r>
+    </w:p>
+    <w:p>
+      <w:r>
+        <w:t xml:space="preserve">The feature branch shown in pink, and only exists </w:t>
+      </w:r>
+      <w:proofErr w:type="gramStart"/>
+      <w:r>
+        <w:t>as long as</w:t>
+      </w:r>
+      <w:proofErr w:type="gramEnd"/>
+      <w:r>
+        <w:t xml:space="preserve"> the feature is under development. Once it is merged back into develop, </w:t>
+      </w:r>
+      <w:r>
+        <w:t>the feature branch is deleted.</w:t>
+      </w:r>
+    </w:p>
+    <w:p>
+      <w:r>
+        <w:t xml:space="preserve">This structure is largely based on this article: </w:t>
+      </w:r>
+      <w:r>
+        <w:t>https://nvie.com/posts/a-successful-git-branching-model/</w:t>
+      </w:r>
+      <w:r>
+        <w:t xml:space="preserve"> </w:t>
+      </w:r>
+    </w:p>
+    <w:p>
+      <w:pPr>
+        <w:rPr>
+          <w:b/>
+          <w:bCs/>
+        </w:rPr>
+      </w:pPr>
+      <w:r>
+        <w:lastRenderedPageBreak/>
+        <w:t xml:space="preserve">Feel free to investigate the article if </w:t>
+      </w:r>
+      <w:proofErr w:type="gramStart"/>
+      <w:r>
+        <w:t>you’d</w:t>
+      </w:r>
+      <w:proofErr w:type="gramEnd"/>
+      <w:r>
+        <w:t xml:space="preserve"> like some more background on the structure. Note that we are using a much more simplified system that only includes </w:t>
+      </w:r>
+      <w:r>
+        <w:rPr>
+          <w:b/>
+          <w:bCs/>
+        </w:rPr>
+        <w:t>master, develop, and feature branches.</w:t>
+      </w:r>
+    </w:p>
+    <w:p>
+      <w:r>
+        <w:t xml:space="preserve">One additional </w:t>
+      </w:r>
+      <w:r>
+        <w:t xml:space="preserve">function you should know of are </w:t>
+      </w:r>
+      <w:r>
+        <w:rPr>
+          <w:b/>
+          <w:bCs/>
+        </w:rPr>
+        <w:t>pull requests</w:t>
+      </w:r>
+      <w:r>
+        <w:t>. You can create pull requests when you are ready to merge a branch and this sends everybody involved a notification that you are ready to</w:t>
+      </w:r>
+      <w:r>
+        <w:t xml:space="preserve"> review your changes before the merge happens. This also lets everybody know that they should pull the updated branch after the merge is finalized. </w:t>
+      </w:r>
+    </w:p>
+    <w:p>
+      <w:r>
+        <w:t>Going back to the camera feature example, it might work like this:</w:t>
+      </w:r>
+    </w:p>
+    <w:p>
       <w:pPr>
         <w:pStyle w:val="ListParagraph"/>
-      </w:pPr>
+        <w:numPr>
+          <w:ilvl w:val="0"/>
+          <w:numId w:val="8"/>
+        </w:numPr>
+      </w:pPr>
+      <w:r>
+        <w:t xml:space="preserve">Create a new branch called </w:t>
+      </w:r>
+      <w:r>
+        <w:rPr>
+          <w:i/>
+          <w:iCs/>
+        </w:rPr>
+        <w:t>develop/camera</w:t>
+      </w:r>
+      <w:r>
+        <w:t xml:space="preserve"> based on </w:t>
+      </w:r>
+      <w:r>
+        <w:rPr>
+          <w:i/>
+          <w:iCs/>
+        </w:rPr>
+        <w:t>develop</w:t>
+      </w:r>
+      <w:r>
+        <w:t>.</w:t>
+      </w:r>
+    </w:p>
+    <w:p>
+      <w:pPr>
+        <w:pStyle w:val="ListParagraph"/>
+        <w:numPr>
+          <w:ilvl w:val="0"/>
+          <w:numId w:val="8"/>
+        </w:numPr>
+      </w:pPr>
+      <w:r>
+        <w:t xml:space="preserve">Do some work in the </w:t>
+      </w:r>
+      <w:r>
+        <w:rPr>
+          <w:i/>
+          <w:iCs/>
+        </w:rPr>
+        <w:t>develop/camera</w:t>
+      </w:r>
+      <w:r>
+        <w:t xml:space="preserve"> branch until it is </w:t>
+      </w:r>
+      <w:r>
+        <w:t>implemented and tested.</w:t>
+      </w:r>
+    </w:p>
+    <w:p>
+      <w:pPr>
+        <w:pStyle w:val="ListParagraph"/>
+        <w:numPr>
+          <w:ilvl w:val="0"/>
+          <w:numId w:val="8"/>
+        </w:numPr>
+      </w:pPr>
+      <w:r>
+        <w:t xml:space="preserve">Create a </w:t>
+      </w:r>
+      <w:r>
+        <w:rPr>
+          <w:b/>
+          <w:bCs/>
+        </w:rPr>
+        <w:t>pull request</w:t>
+      </w:r>
+      <w:r>
+        <w:t xml:space="preserve"> </w:t>
+      </w:r>
+      <w:r>
+        <w:t xml:space="preserve">for </w:t>
+      </w:r>
+      <w:r>
+        <w:rPr>
+          <w:i/>
+          <w:iCs/>
+        </w:rPr>
+        <w:t>develop/camera</w:t>
+      </w:r>
+      <w:r>
+        <w:t xml:space="preserve"> to be merged into </w:t>
+      </w:r>
+      <w:r>
+        <w:rPr>
+          <w:i/>
+          <w:iCs/>
+        </w:rPr>
+        <w:t>develop</w:t>
+      </w:r>
+    </w:p>
+    <w:p>
+      <w:pPr>
+        <w:pStyle w:val="ListParagraph"/>
+        <w:numPr>
+          <w:ilvl w:val="1"/>
+          <w:numId w:val="8"/>
+        </w:numPr>
+      </w:pPr>
+      <w:r>
+        <w:t xml:space="preserve">Here, all the commits from </w:t>
+      </w:r>
+      <w:r>
+        <w:rPr>
+          <w:i/>
+          <w:iCs/>
+        </w:rPr>
+        <w:t>develop/camera</w:t>
+      </w:r>
+      <w:r>
+        <w:t xml:space="preserve"> are shown and you can leave additional comments on what </w:t>
+      </w:r>
+      <w:proofErr w:type="gramStart"/>
+      <w:r>
+        <w:t>you’ve</w:t>
+      </w:r>
+      <w:proofErr w:type="gramEnd"/>
+      <w:r>
+        <w:t xml:space="preserve"> done.</w:t>
+      </w:r>
+    </w:p>
+    <w:p>
+      <w:pPr>
+        <w:pStyle w:val="ListParagraph"/>
+        <w:numPr>
+          <w:ilvl w:val="0"/>
+          <w:numId w:val="8"/>
+        </w:numPr>
+      </w:pPr>
+      <w:r>
+        <w:t>Team members can then review the open pull request</w:t>
+      </w:r>
+      <w:r>
+        <w:t xml:space="preserve"> on GitHub. Once everything looks good, the pull request can be merged.</w:t>
+      </w:r>
+    </w:p>
+    <w:p>
+      <w:r>
+        <w:t>Note that there are several ways to merge a branch</w:t>
+      </w:r>
+      <w:r>
+        <w:t xml:space="preserve"> shown below</w:t>
+      </w:r>
+      <w:r>
+        <w:t>. The</w:t>
+      </w:r>
+      <w:r>
+        <w:t xml:space="preserve"> differences in these merges are what sort of commit information is kept in the destination branch. </w:t>
+      </w:r>
+      <w:r>
+        <w:t xml:space="preserve">For our purposes, you should only need to use “Create a merge commit” which will add every commit from your merging branch to the destination branch. If you’d like to learn more about different merge types, see </w:t>
+      </w:r>
+      <w:hyperlink r:id="rId12" w:history="1">
+        <w:r>
+          <w:rPr>
+            <w:rStyle w:val="Hyperlink"/>
+          </w:rPr>
+          <w:t>https://docs.github.com/en/free-pro-team@latest/github/administering-a-repository/about-merge-methods-on-github</w:t>
+        </w:r>
+      </w:hyperlink>
+      <w:r>
+        <w:t xml:space="preserve"> </w:t>
+      </w:r>
+    </w:p>
+    <w:p>
+      <w:pPr>
+        <w:jc w:val="center"/>
+        <w:rPr>
+          <w:i/>
+          <w:iCs/>
+        </w:rPr>
+      </w:pPr>
+      <w:r>
+        <w:rPr>
+          <w:noProof/>
+        </w:rPr>
+        <w:drawing>
+          <wp:inline distT="0" distB="0" distL="0" distR="0" wp14:anchorId="12289DE0" wp14:editId="0AB88280">
+            <wp:extent cx="2053773" cy="1769405"/>
+            <wp:effectExtent l="0" t="0" r="3810" b="2540"/>
+            <wp:docPr id="4" name="Picture 4"/>
+            <wp:cNvGraphicFramePr>
+              <a:graphicFrameLocks xmlns:a="http://schemas.openxmlformats.org/drawingml/2006/main" noChangeAspect="1"/>
+            </wp:cNvGraphicFramePr>
+            <a:graphic xmlns:a="http://schemas.openxmlformats.org/drawingml/2006/main">
+              <a:graphicData uri="http://schemas.openxmlformats.org/drawingml/2006/picture">
+                <pic:pic xmlns:pic="http://schemas.openxmlformats.org/drawingml/2006/picture">
+                  <pic:nvPicPr>
+                    <pic:cNvPr id="1" name=""/>
+                    <pic:cNvPicPr/>
+                  </pic:nvPicPr>
+                  <pic:blipFill>
+                    <a:blip r:embed="rId13"/>
+                    <a:stretch>
+                      <a:fillRect/>
+                    </a:stretch>
+                  </pic:blipFill>
+                  <pic:spPr>
+                    <a:xfrm>
+                      <a:off x="0" y="0"/>
+                      <a:ext cx="2085352" cy="1796612"/>
+                    </a:xfrm>
+                    <a:prstGeom prst="rect">
+                      <a:avLst/>
+                    </a:prstGeom>
+                  </pic:spPr>
+                </pic:pic>
+              </a:graphicData>
+            </a:graphic>
+          </wp:inline>
+        </w:drawing>
+      </w:r>
+    </w:p>
+    <w:p>
+      <w:r>
+        <w:t>Examples of how branches are created, modified, and merged will be shown in a later section. The important takeaways are:</w:t>
+      </w:r>
+    </w:p>
+    <w:p>
+      <w:pPr>
+        <w:pStyle w:val="ListParagraph"/>
+        <w:numPr>
+          <w:ilvl w:val="0"/>
+          <w:numId w:val="9"/>
+        </w:numPr>
+      </w:pPr>
+      <w:r>
+        <w:t xml:space="preserve">Our architecture uses the </w:t>
+      </w:r>
+      <w:r>
+        <w:rPr>
+          <w:i/>
+          <w:iCs/>
+        </w:rPr>
+        <w:t>master</w:t>
+      </w:r>
+      <w:r>
+        <w:t xml:space="preserve"> branch for production ready code, </w:t>
+      </w:r>
+      <w:r>
+        <w:rPr>
+          <w:i/>
+          <w:iCs/>
+        </w:rPr>
+        <w:t>develop</w:t>
+      </w:r>
+      <w:r>
+        <w:t xml:space="preserve"> for work-in-progress code, and </w:t>
+      </w:r>
+      <w:r>
+        <w:rPr>
+          <w:i/>
+          <w:iCs/>
+        </w:rPr>
+        <w:t>feature</w:t>
+      </w:r>
+      <w:r>
+        <w:t xml:space="preserve"> branches for large feature implementations.</w:t>
+      </w:r>
+    </w:p>
+    <w:p>
+      <w:pPr>
+        <w:pStyle w:val="ListParagraph"/>
+        <w:numPr>
+          <w:ilvl w:val="0"/>
+          <w:numId w:val="9"/>
+        </w:numPr>
+      </w:pPr>
+      <w:r>
+        <w:t>Pull requests are used to let the team know you are ready to merge your changes.</w:t>
+      </w:r>
+    </w:p>
+    <w:p>
+      <w:pPr>
+        <w:rPr>
+          <w:rFonts w:asciiTheme="majorHAnsi" w:eastAsiaTheme="majorEastAsia" w:hAnsiTheme="majorHAnsi" w:cstheme="majorBidi"/>
+          <w:color w:val="2F5496" w:themeColor="accent1" w:themeShade="BF"/>
+          <w:sz w:val="32"/>
+          <w:szCs w:val="32"/>
+          <w:highlight w:val="lightGray"/>
+        </w:rPr>
+      </w:pPr>
+      <w:r>
+        <w:rPr>
+          <w:highlight w:val="lightGray"/>
+        </w:rPr>
+        <w:br w:type="page"/>
+      </w:r>
     </w:p>
     <w:p>
       <w:pPr>
@@ -1304,39 +2117,214 @@
           <w:numId w:val="4"/>
         </w:numPr>
       </w:pPr>
-      <w:bookmarkStart w:id="3" w:name="_Toc56282425"/>
-      <w:r>
-        <w:t>Git Commands</w:t>
-      </w:r>
-      <w:bookmarkEnd w:id="3"/>
+      <w:proofErr w:type="spellStart"/>
+      <w:r>
+        <w:lastRenderedPageBreak/>
+        <w:t>Gitting</w:t>
+      </w:r>
+      <w:proofErr w:type="spellEnd"/>
+      <w:r>
+        <w:t xml:space="preserve"> Git Setup</w:t>
+      </w:r>
+    </w:p>
+    <w:p>
+      <w:pPr>
+        <w:rPr>
+          <w:sz w:val="18"/>
+          <w:szCs w:val="18"/>
+        </w:rPr>
+      </w:pPr>
+      <w:r>
+        <w:rPr>
+          <w:sz w:val="18"/>
+          <w:szCs w:val="18"/>
+        </w:rPr>
+        <w:t>(Excuse the horrible pun)</w:t>
+      </w:r>
+    </w:p>
+    <w:p>
+      <w:r>
+        <w:t xml:space="preserve">Git can be setup in a variety of ways. It can be solely used from GitHub with a </w:t>
+      </w:r>
+      <w:r>
+        <w:t>browser;</w:t>
+      </w:r>
+      <w:r>
+        <w:t xml:space="preserve"> however</w:t>
+      </w:r>
+      <w:r>
+        <w:t>,</w:t>
+      </w:r>
       <w:r>
         <w:t xml:space="preserve"> </w:t>
       </w:r>
+      <w:r>
+        <w:t>you are only accessing the remote repository in this way. To make full use of Git and our architecture, you have two options:</w:t>
+      </w:r>
     </w:p>
     <w:p>
       <w:pPr>
         <w:pStyle w:val="ListParagraph"/>
-      </w:pPr>
-    </w:p>
-    <w:p>
-      <w:pPr>
-        <w:pStyle w:val="Heading1"/>
         <w:numPr>
           <w:ilvl w:val="0"/>
-          <w:numId w:val="4"/>
+          <w:numId w:val="10"/>
         </w:numPr>
       </w:pPr>
-      <w:bookmarkStart w:id="4" w:name="_Toc56282426"/>
-      <w:r>
-        <w:t>Git Workflows</w:t>
-      </w:r>
-      <w:bookmarkEnd w:id="4"/>
+      <w:r>
+        <w:t>Git bash</w:t>
+      </w:r>
     </w:p>
     <w:p>
       <w:pPr>
         <w:pStyle w:val="ListParagraph"/>
-      </w:pPr>
-    </w:p>
+        <w:numPr>
+          <w:ilvl w:val="0"/>
+          <w:numId w:val="10"/>
+        </w:numPr>
+      </w:pPr>
+      <w:r>
+        <w:t>GitHub Desktop</w:t>
+      </w:r>
+    </w:p>
+    <w:p>
+      <w:r>
+        <w:t xml:space="preserve">Git bash is entirely command line based. </w:t>
+      </w:r>
+      <w:r>
+        <w:t>GitHub Desktop is a GUI application that offers most of the functionality of Git bash</w:t>
+      </w:r>
+      <w:r>
+        <w:t xml:space="preserve"> (note there are many other GUI applications for GitHub)</w:t>
+      </w:r>
+      <w:r>
+        <w:t xml:space="preserve">. </w:t>
+      </w:r>
+      <w:r>
+        <w:t xml:space="preserve">If you want the full experience in learning Git, </w:t>
+      </w:r>
+      <w:proofErr w:type="gramStart"/>
+      <w:r>
+        <w:t>I’d</w:t>
+      </w:r>
+      <w:proofErr w:type="gramEnd"/>
+      <w:r>
+        <w:t xml:space="preserve"> recommend learning Git bash as it will teach you the underlying principles</w:t>
+      </w:r>
+      <w:r>
+        <w:t xml:space="preserve"> of Git. </w:t>
+      </w:r>
+      <w:r>
+        <w:t xml:space="preserve">For what we need to do, GitHub Desktop is much easier to approach and will be covered in this section. If you are interested in using Git bash, see this crash course on </w:t>
+      </w:r>
+      <w:proofErr w:type="spellStart"/>
+      <w:r>
+        <w:t>youtube</w:t>
+      </w:r>
+      <w:proofErr w:type="spellEnd"/>
+      <w:r>
+        <w:t xml:space="preserve">: </w:t>
+      </w:r>
+      <w:hyperlink r:id="rId14" w:history="1">
+        <w:r>
+          <w:rPr>
+            <w:rStyle w:val="Hyperlink"/>
+          </w:rPr>
+          <w:t>https://www.youtube.com/watch?v=SWYqp7iY_Tc&amp;ab_channel=TraversyMedia</w:t>
+        </w:r>
+      </w:hyperlink>
+      <w:r>
+        <w:t xml:space="preserve"> </w:t>
+      </w:r>
+    </w:p>
+    <w:p>
+      <w:pPr>
+        <w:pStyle w:val="Heading2"/>
+        <w:spacing w:after="120"/>
+      </w:pPr>
+      <w:r>
+        <w:br/>
+        <w:t>GitHub Desktop Installation</w:t>
+      </w:r>
+    </w:p>
+    <w:p>
+      <w:pPr>
+        <w:pStyle w:val="ListParagraph"/>
+        <w:numPr>
+          <w:ilvl w:val="0"/>
+          <w:numId w:val="11"/>
+        </w:numPr>
+      </w:pPr>
+      <w:r>
+        <w:t xml:space="preserve">First, download GitHub Desktop </w:t>
+      </w:r>
+      <w:r>
+        <w:t xml:space="preserve">installer </w:t>
+      </w:r>
+      <w:r>
+        <w:t xml:space="preserve">here: </w:t>
+      </w:r>
+      <w:hyperlink r:id="rId15" w:history="1">
+        <w:r>
+          <w:rPr>
+            <w:rStyle w:val="Hyperlink"/>
+          </w:rPr>
+          <w:t>https://desktop.github.com/</w:t>
+        </w:r>
+      </w:hyperlink>
+    </w:p>
+    <w:p>
+      <w:pPr>
+        <w:rPr>
+          <w:u w:val="single"/>
+        </w:rPr>
+      </w:pPr>
+      <w:r>
+        <w:t>Make sure to select your appropriate operating system.</w:t>
+      </w:r>
+      <w:r>
+        <w:t xml:space="preserve"> </w:t>
+      </w:r>
+      <w:r>
+        <w:rPr>
+          <w:u w:val="single"/>
+        </w:rPr>
+        <w:t>All information in this document assumes a Windows OS. While there should be little deviation with other setups, please let me know if you run into problems on another OS.</w:t>
+      </w:r>
+    </w:p>
+    <w:p>
+      <w:pPr>
+        <w:pStyle w:val="ListParagraph"/>
+        <w:numPr>
+          <w:ilvl w:val="0"/>
+          <w:numId w:val="11"/>
+        </w:numPr>
+      </w:pPr>
+      <w:r>
+        <w:t>Run the installer</w:t>
+      </w:r>
+      <w:r>
+        <w:t xml:space="preserve"> and launch GitHub Desktop</w:t>
+      </w:r>
+      <w:r>
+        <w:t>.</w:t>
+      </w:r>
+    </w:p>
+    <w:p>
+      <w:pPr>
+        <w:pStyle w:val="ListParagraph"/>
+        <w:numPr>
+          <w:ilvl w:val="0"/>
+          <w:numId w:val="11"/>
+        </w:numPr>
+      </w:pPr>
+      <w:r>
+        <w:t xml:space="preserve">Sign in with your GitHub account. Ensure this account is the </w:t>
+      </w:r>
+      <w:r>
+        <w:t>same GitHub account that was added to Prudentia.</w:t>
+      </w:r>
+    </w:p>
+    <w:p/>
     <w:p/>
     <w:sectPr>
       <w:pgSz w:w="12240" w:h="15840"/>
@@ -1401,6 +2389,119 @@
 <file path=word/numbering.xml><?xml version="1.0" encoding="utf-8"?>
 <w:numbering xmlns:wpc="http://schemas.microsoft.com/office/word/2010/wordprocessingCanvas" xmlns:cx="http://schemas.microsoft.com/office/drawing/2014/chartex" xmlns:cx1="http://schemas.microsoft.com/office/drawing/2015/9/8/chartex" xmlns:cx2="http://schemas.microsoft.com/office/drawing/2015/10/21/chartex" xmlns:cx3="http://schemas.microsoft.com/office/drawing/2016/5/9/chartex" xmlns:cx4="http://schemas.microsoft.com/office/drawing/2016/5/10/chartex" xmlns:cx5="http://schemas.microsoft.com/office/drawing/2016/5/11/chartex" xmlns:cx6="http://schemas.microsoft.com/office/drawing/2016/5/12/chartex" xmlns:cx7="http://schemas.microsoft.com/office/drawing/2016/5/13/chartex" xmlns:cx8="http://schemas.microsoft.com/office/drawing/2016/5/14/chartex" xmlns:mc="http://schemas.openxmlformats.org/markup-compatibility/2006" xmlns:aink="http://schemas.microsoft.com/office/drawing/2016/ink" xmlns:am3d="http://schemas.microsoft.com/office/drawing/2017/model3d" xmlns:o="urn:schemas-microsoft-com:office:office" xmlns:r="http://schemas.openxmlformats.org/officeDocument/2006/relationships" xmlns:m="http://schemas.openxmlformats.org/officeDocument/2006/math" xmlns:v="urn:schemas-microsoft-com:vml" xmlns:wp14="http://schemas.microsoft.com/office/word/2010/wordprocessingDrawing" xmlns:wp="http://schemas.openxmlformats.org/drawingml/2006/wordprocessingDrawing" xmlns:w10="urn:schemas-microsoft-com:office:word" xmlns:w="http://schemas.openxmlformats.org/wordprocessingml/2006/main" xmlns:w14="http://schemas.microsoft.com/office/word/2010/wordml" xmlns:w15="http://schemas.microsoft.com/office/word/2012/wordml" xmlns:w16cex="http://schemas.microsoft.com/office/word/2018/wordml/cex" xmlns:w16cid="http://schemas.microsoft.com/office/word/2016/wordml/cid" xmlns:w16="http://schemas.microsoft.com/office/word/2018/wordml" xmlns:w16se="http://schemas.microsoft.com/office/word/2015/wordml/symex" xmlns:wpg="http://schemas.microsoft.com/office/word/2010/wordprocessingGroup" xmlns:wpi="http://schemas.microsoft.com/office/word/2010/wordprocessingInk" xmlns:wne="http://schemas.microsoft.com/office/word/2006/wordml" xmlns:wps="http://schemas.microsoft.com/office/word/2010/wordprocessingShape" mc:Ignorable="w14 w15 w16se w16cid w16 w16cex wp14">
   <w:abstractNum w:abstractNumId="0" w15:restartNumberingAfterBreak="0">
+    <w:nsid w:val="06C61165"/>
+    <w:multiLevelType w:val="multilevel"/>
+    <w:tmpl w:val="7A9E92E8"/>
+    <w:lvl w:ilvl="0">
+      <w:start w:val="1"/>
+      <w:numFmt w:val="decimal"/>
+      <w:lvlText w:val="%1."/>
+      <w:lvlJc w:val="left"/>
+      <w:pPr>
+        <w:ind w:left="720" w:hanging="720"/>
+      </w:pPr>
+      <w:rPr>
+        <w:rFonts w:hint="default"/>
+      </w:rPr>
+    </w:lvl>
+    <w:lvl w:ilvl="1">
+      <w:start w:val="1"/>
+      <w:numFmt w:val="decimal"/>
+      <w:lvlText w:val="%1.%2"/>
+      <w:lvlJc w:val="left"/>
+      <w:pPr>
+        <w:ind w:left="1440" w:hanging="720"/>
+      </w:pPr>
+      <w:rPr>
+        <w:rFonts w:hint="default"/>
+      </w:rPr>
+    </w:lvl>
+    <w:lvl w:ilvl="2">
+      <w:start w:val="1"/>
+      <w:numFmt w:val="decimal"/>
+      <w:lvlText w:val="%1.%2.%3"/>
+      <w:lvlJc w:val="left"/>
+      <w:pPr>
+        <w:ind w:left="2160" w:hanging="720"/>
+      </w:pPr>
+      <w:rPr>
+        <w:rFonts w:hint="default"/>
+      </w:rPr>
+    </w:lvl>
+    <w:lvl w:ilvl="3">
+      <w:start w:val="1"/>
+      <w:numFmt w:val="decimal"/>
+      <w:lvlText w:val="%1.%2.%3.%4"/>
+      <w:lvlJc w:val="left"/>
+      <w:pPr>
+        <w:ind w:left="3240" w:hanging="1080"/>
+      </w:pPr>
+      <w:rPr>
+        <w:rFonts w:hint="default"/>
+      </w:rPr>
+    </w:lvl>
+    <w:lvl w:ilvl="4">
+      <w:start w:val="1"/>
+      <w:numFmt w:val="decimal"/>
+      <w:lvlText w:val="%1.%2.%3.%4.%5"/>
+      <w:lvlJc w:val="left"/>
+      <w:pPr>
+        <w:ind w:left="4320" w:hanging="1440"/>
+      </w:pPr>
+      <w:rPr>
+        <w:rFonts w:hint="default"/>
+      </w:rPr>
+    </w:lvl>
+    <w:lvl w:ilvl="5">
+      <w:start w:val="1"/>
+      <w:numFmt w:val="decimal"/>
+      <w:lvlText w:val="%1.%2.%3.%4.%5.%6"/>
+      <w:lvlJc w:val="left"/>
+      <w:pPr>
+        <w:ind w:left="5040" w:hanging="1440"/>
+      </w:pPr>
+      <w:rPr>
+        <w:rFonts w:hint="default"/>
+      </w:rPr>
+    </w:lvl>
+    <w:lvl w:ilvl="6">
+      <w:start w:val="1"/>
+      <w:numFmt w:val="decimal"/>
+      <w:lvlText w:val="%1.%2.%3.%4.%5.%6.%7"/>
+      <w:lvlJc w:val="left"/>
+      <w:pPr>
+        <w:ind w:left="6120" w:hanging="1800"/>
+      </w:pPr>
+      <w:rPr>
+        <w:rFonts w:hint="default"/>
+      </w:rPr>
+    </w:lvl>
+    <w:lvl w:ilvl="7">
+      <w:start w:val="1"/>
+      <w:numFmt w:val="decimal"/>
+      <w:lvlText w:val="%1.%2.%3.%4.%5.%6.%7.%8"/>
+      <w:lvlJc w:val="left"/>
+      <w:pPr>
+        <w:ind w:left="7200" w:hanging="2160"/>
+      </w:pPr>
+      <w:rPr>
+        <w:rFonts w:hint="default"/>
+      </w:rPr>
+    </w:lvl>
+    <w:lvl w:ilvl="8">
+      <w:start w:val="1"/>
+      <w:numFmt w:val="decimal"/>
+      <w:lvlText w:val="%1.%2.%3.%4.%5.%6.%7.%8.%9"/>
+      <w:lvlJc w:val="left"/>
+      <w:pPr>
+        <w:ind w:left="7920" w:hanging="2160"/>
+      </w:pPr>
+      <w:rPr>
+        <w:rFonts w:hint="default"/>
+      </w:rPr>
+    </w:lvl>
+  </w:abstractNum>
+  <w:abstractNum w:abstractNumId="1" w15:restartNumberingAfterBreak="0">
     <w:nsid w:val="0A127C31"/>
     <w:multiLevelType w:val="hybridMultilevel"/>
     <w:tmpl w:val="4CE0C4F8"/>
@@ -1513,7 +2614,7 @@
       </w:rPr>
     </w:lvl>
   </w:abstractNum>
-  <w:abstractNum w:abstractNumId="1" w15:restartNumberingAfterBreak="0">
+  <w:abstractNum w:abstractNumId="2" w15:restartNumberingAfterBreak="0">
     <w:nsid w:val="224F79A1"/>
     <w:multiLevelType w:val="hybridMultilevel"/>
     <w:tmpl w:val="DEC00918"/>
@@ -1626,7 +2727,7 @@
       </w:rPr>
     </w:lvl>
   </w:abstractNum>
-  <w:abstractNum w:abstractNumId="2" w15:restartNumberingAfterBreak="0">
+  <w:abstractNum w:abstractNumId="3" w15:restartNumberingAfterBreak="0">
     <w:nsid w:val="22E85E20"/>
     <w:multiLevelType w:val="hybridMultilevel"/>
     <w:tmpl w:val="548005F0"/>
@@ -1739,7 +2840,7 @@
       </w:rPr>
     </w:lvl>
   </w:abstractNum>
-  <w:abstractNum w:abstractNumId="3" w15:restartNumberingAfterBreak="0">
+  <w:abstractNum w:abstractNumId="4" w15:restartNumberingAfterBreak="0">
     <w:nsid w:val="3E672961"/>
     <w:multiLevelType w:val="multilevel"/>
     <w:tmpl w:val="C09EFEF2"/>
@@ -1852,7 +2953,7 @@
       </w:rPr>
     </w:lvl>
   </w:abstractNum>
-  <w:abstractNum w:abstractNumId="4" w15:restartNumberingAfterBreak="0">
+  <w:abstractNum w:abstractNumId="5" w15:restartNumberingAfterBreak="0">
     <w:nsid w:val="44F82361"/>
     <w:multiLevelType w:val="multilevel"/>
     <w:tmpl w:val="02746C42"/>
@@ -1965,7 +3066,7 @@
       </w:rPr>
     </w:lvl>
   </w:abstractNum>
-  <w:abstractNum w:abstractNumId="5" w15:restartNumberingAfterBreak="0">
+  <w:abstractNum w:abstractNumId="6" w15:restartNumberingAfterBreak="0">
     <w:nsid w:val="52B77BB1"/>
     <w:multiLevelType w:val="hybridMultilevel"/>
     <w:tmpl w:val="258E2E80"/>
@@ -2078,7 +3179,120 @@
       </w:rPr>
     </w:lvl>
   </w:abstractNum>
-  <w:abstractNum w:abstractNumId="6" w15:restartNumberingAfterBreak="0">
+  <w:abstractNum w:abstractNumId="7" w15:restartNumberingAfterBreak="0">
+    <w:nsid w:val="63E355FF"/>
+    <w:multiLevelType w:val="hybridMultilevel"/>
+    <w:tmpl w:val="C8BA0F98"/>
+    <w:lvl w:ilvl="0" w:tplc="04090001">
+      <w:start w:val="1"/>
+      <w:numFmt w:val="bullet"/>
+      <w:lvlText w:val=""/>
+      <w:lvlJc w:val="left"/>
+      <w:pPr>
+        <w:ind w:left="720" w:hanging="360"/>
+      </w:pPr>
+      <w:rPr>
+        <w:rFonts w:ascii="Symbol" w:hAnsi="Symbol" w:hint="default"/>
+      </w:rPr>
+    </w:lvl>
+    <w:lvl w:ilvl="1" w:tplc="04090003">
+      <w:start w:val="1"/>
+      <w:numFmt w:val="bullet"/>
+      <w:lvlText w:val="o"/>
+      <w:lvlJc w:val="left"/>
+      <w:pPr>
+        <w:ind w:left="1440" w:hanging="360"/>
+      </w:pPr>
+      <w:rPr>
+        <w:rFonts w:ascii="Courier New" w:hAnsi="Courier New" w:cs="Courier New" w:hint="default"/>
+      </w:rPr>
+    </w:lvl>
+    <w:lvl w:ilvl="2" w:tplc="04090005" w:tentative="1">
+      <w:start w:val="1"/>
+      <w:numFmt w:val="bullet"/>
+      <w:lvlText w:val=""/>
+      <w:lvlJc w:val="left"/>
+      <w:pPr>
+        <w:ind w:left="2160" w:hanging="360"/>
+      </w:pPr>
+      <w:rPr>
+        <w:rFonts w:ascii="Wingdings" w:hAnsi="Wingdings" w:hint="default"/>
+      </w:rPr>
+    </w:lvl>
+    <w:lvl w:ilvl="3" w:tplc="04090001" w:tentative="1">
+      <w:start w:val="1"/>
+      <w:numFmt w:val="bullet"/>
+      <w:lvlText w:val=""/>
+      <w:lvlJc w:val="left"/>
+      <w:pPr>
+        <w:ind w:left="2880" w:hanging="360"/>
+      </w:pPr>
+      <w:rPr>
+        <w:rFonts w:ascii="Symbol" w:hAnsi="Symbol" w:hint="default"/>
+      </w:rPr>
+    </w:lvl>
+    <w:lvl w:ilvl="4" w:tplc="04090003" w:tentative="1">
+      <w:start w:val="1"/>
+      <w:numFmt w:val="bullet"/>
+      <w:lvlText w:val="o"/>
+      <w:lvlJc w:val="left"/>
+      <w:pPr>
+        <w:ind w:left="3600" w:hanging="360"/>
+      </w:pPr>
+      <w:rPr>
+        <w:rFonts w:ascii="Courier New" w:hAnsi="Courier New" w:cs="Courier New" w:hint="default"/>
+      </w:rPr>
+    </w:lvl>
+    <w:lvl w:ilvl="5" w:tplc="04090005" w:tentative="1">
+      <w:start w:val="1"/>
+      <w:numFmt w:val="bullet"/>
+      <w:lvlText w:val=""/>
+      <w:lvlJc w:val="left"/>
+      <w:pPr>
+        <w:ind w:left="4320" w:hanging="360"/>
+      </w:pPr>
+      <w:rPr>
+        <w:rFonts w:ascii="Wingdings" w:hAnsi="Wingdings" w:hint="default"/>
+      </w:rPr>
+    </w:lvl>
+    <w:lvl w:ilvl="6" w:tplc="04090001" w:tentative="1">
+      <w:start w:val="1"/>
+      <w:numFmt w:val="bullet"/>
+      <w:lvlText w:val=""/>
+      <w:lvlJc w:val="left"/>
+      <w:pPr>
+        <w:ind w:left="5040" w:hanging="360"/>
+      </w:pPr>
+      <w:rPr>
+        <w:rFonts w:ascii="Symbol" w:hAnsi="Symbol" w:hint="default"/>
+      </w:rPr>
+    </w:lvl>
+    <w:lvl w:ilvl="7" w:tplc="04090003" w:tentative="1">
+      <w:start w:val="1"/>
+      <w:numFmt w:val="bullet"/>
+      <w:lvlText w:val="o"/>
+      <w:lvlJc w:val="left"/>
+      <w:pPr>
+        <w:ind w:left="5760" w:hanging="360"/>
+      </w:pPr>
+      <w:rPr>
+        <w:rFonts w:ascii="Courier New" w:hAnsi="Courier New" w:cs="Courier New" w:hint="default"/>
+      </w:rPr>
+    </w:lvl>
+    <w:lvl w:ilvl="8" w:tplc="04090005" w:tentative="1">
+      <w:start w:val="1"/>
+      <w:numFmt w:val="bullet"/>
+      <w:lvlText w:val=""/>
+      <w:lvlJc w:val="left"/>
+      <w:pPr>
+        <w:ind w:left="6480" w:hanging="360"/>
+      </w:pPr>
+      <w:rPr>
+        <w:rFonts w:ascii="Wingdings" w:hAnsi="Wingdings" w:hint="default"/>
+      </w:rPr>
+    </w:lvl>
+  </w:abstractNum>
+  <w:abstractNum w:abstractNumId="8" w15:restartNumberingAfterBreak="0">
     <w:nsid w:val="6E092817"/>
     <w:multiLevelType w:val="hybridMultilevel"/>
     <w:tmpl w:val="6DACB7BC"/>
@@ -2191,26 +3405,264 @@
       </w:rPr>
     </w:lvl>
   </w:abstractNum>
+  <w:abstractNum w:abstractNumId="9" w15:restartNumberingAfterBreak="0">
+    <w:nsid w:val="700B38E8"/>
+    <w:multiLevelType w:val="hybridMultilevel"/>
+    <w:tmpl w:val="DB3AD6EA"/>
+    <w:lvl w:ilvl="0" w:tplc="04090001">
+      <w:start w:val="1"/>
+      <w:numFmt w:val="bullet"/>
+      <w:lvlText w:val=""/>
+      <w:lvlJc w:val="left"/>
+      <w:pPr>
+        <w:ind w:left="720" w:hanging="360"/>
+      </w:pPr>
+      <w:rPr>
+        <w:rFonts w:ascii="Symbol" w:hAnsi="Symbol" w:hint="default"/>
+      </w:rPr>
+    </w:lvl>
+    <w:lvl w:ilvl="1" w:tplc="04090003">
+      <w:start w:val="1"/>
+      <w:numFmt w:val="bullet"/>
+      <w:lvlText w:val="o"/>
+      <w:lvlJc w:val="left"/>
+      <w:pPr>
+        <w:ind w:left="1440" w:hanging="360"/>
+      </w:pPr>
+      <w:rPr>
+        <w:rFonts w:ascii="Courier New" w:hAnsi="Courier New" w:cs="Courier New" w:hint="default"/>
+      </w:rPr>
+    </w:lvl>
+    <w:lvl w:ilvl="2" w:tplc="04090005" w:tentative="1">
+      <w:start w:val="1"/>
+      <w:numFmt w:val="bullet"/>
+      <w:lvlText w:val=""/>
+      <w:lvlJc w:val="left"/>
+      <w:pPr>
+        <w:ind w:left="2160" w:hanging="360"/>
+      </w:pPr>
+      <w:rPr>
+        <w:rFonts w:ascii="Wingdings" w:hAnsi="Wingdings" w:hint="default"/>
+      </w:rPr>
+    </w:lvl>
+    <w:lvl w:ilvl="3" w:tplc="04090001" w:tentative="1">
+      <w:start w:val="1"/>
+      <w:numFmt w:val="bullet"/>
+      <w:lvlText w:val=""/>
+      <w:lvlJc w:val="left"/>
+      <w:pPr>
+        <w:ind w:left="2880" w:hanging="360"/>
+      </w:pPr>
+      <w:rPr>
+        <w:rFonts w:ascii="Symbol" w:hAnsi="Symbol" w:hint="default"/>
+      </w:rPr>
+    </w:lvl>
+    <w:lvl w:ilvl="4" w:tplc="04090003" w:tentative="1">
+      <w:start w:val="1"/>
+      <w:numFmt w:val="bullet"/>
+      <w:lvlText w:val="o"/>
+      <w:lvlJc w:val="left"/>
+      <w:pPr>
+        <w:ind w:left="3600" w:hanging="360"/>
+      </w:pPr>
+      <w:rPr>
+        <w:rFonts w:ascii="Courier New" w:hAnsi="Courier New" w:cs="Courier New" w:hint="default"/>
+      </w:rPr>
+    </w:lvl>
+    <w:lvl w:ilvl="5" w:tplc="04090005" w:tentative="1">
+      <w:start w:val="1"/>
+      <w:numFmt w:val="bullet"/>
+      <w:lvlText w:val=""/>
+      <w:lvlJc w:val="left"/>
+      <w:pPr>
+        <w:ind w:left="4320" w:hanging="360"/>
+      </w:pPr>
+      <w:rPr>
+        <w:rFonts w:ascii="Wingdings" w:hAnsi="Wingdings" w:hint="default"/>
+      </w:rPr>
+    </w:lvl>
+    <w:lvl w:ilvl="6" w:tplc="04090001" w:tentative="1">
+      <w:start w:val="1"/>
+      <w:numFmt w:val="bullet"/>
+      <w:lvlText w:val=""/>
+      <w:lvlJc w:val="left"/>
+      <w:pPr>
+        <w:ind w:left="5040" w:hanging="360"/>
+      </w:pPr>
+      <w:rPr>
+        <w:rFonts w:ascii="Symbol" w:hAnsi="Symbol" w:hint="default"/>
+      </w:rPr>
+    </w:lvl>
+    <w:lvl w:ilvl="7" w:tplc="04090003" w:tentative="1">
+      <w:start w:val="1"/>
+      <w:numFmt w:val="bullet"/>
+      <w:lvlText w:val="o"/>
+      <w:lvlJc w:val="left"/>
+      <w:pPr>
+        <w:ind w:left="5760" w:hanging="360"/>
+      </w:pPr>
+      <w:rPr>
+        <w:rFonts w:ascii="Courier New" w:hAnsi="Courier New" w:cs="Courier New" w:hint="default"/>
+      </w:rPr>
+    </w:lvl>
+    <w:lvl w:ilvl="8" w:tplc="04090005" w:tentative="1">
+      <w:start w:val="1"/>
+      <w:numFmt w:val="bullet"/>
+      <w:lvlText w:val=""/>
+      <w:lvlJc w:val="left"/>
+      <w:pPr>
+        <w:ind w:left="6480" w:hanging="360"/>
+      </w:pPr>
+      <w:rPr>
+        <w:rFonts w:ascii="Wingdings" w:hAnsi="Wingdings" w:hint="default"/>
+      </w:rPr>
+    </w:lvl>
+  </w:abstractNum>
+  <w:abstractNum w:abstractNumId="10" w15:restartNumberingAfterBreak="0">
+    <w:nsid w:val="71604456"/>
+    <w:multiLevelType w:val="hybridMultilevel"/>
+    <w:tmpl w:val="A57C21D2"/>
+    <w:lvl w:ilvl="0" w:tplc="04090001">
+      <w:start w:val="1"/>
+      <w:numFmt w:val="bullet"/>
+      <w:lvlText w:val=""/>
+      <w:lvlJc w:val="left"/>
+      <w:pPr>
+        <w:ind w:left="720" w:hanging="360"/>
+      </w:pPr>
+      <w:rPr>
+        <w:rFonts w:ascii="Symbol" w:hAnsi="Symbol" w:hint="default"/>
+      </w:rPr>
+    </w:lvl>
+    <w:lvl w:ilvl="1" w:tplc="04090003" w:tentative="1">
+      <w:start w:val="1"/>
+      <w:numFmt w:val="bullet"/>
+      <w:lvlText w:val="o"/>
+      <w:lvlJc w:val="left"/>
+      <w:pPr>
+        <w:ind w:left="1440" w:hanging="360"/>
+      </w:pPr>
+      <w:rPr>
+        <w:rFonts w:ascii="Courier New" w:hAnsi="Courier New" w:cs="Courier New" w:hint="default"/>
+      </w:rPr>
+    </w:lvl>
+    <w:lvl w:ilvl="2" w:tplc="04090005" w:tentative="1">
+      <w:start w:val="1"/>
+      <w:numFmt w:val="bullet"/>
+      <w:lvlText w:val=""/>
+      <w:lvlJc w:val="left"/>
+      <w:pPr>
+        <w:ind w:left="2160" w:hanging="360"/>
+      </w:pPr>
+      <w:rPr>
+        <w:rFonts w:ascii="Wingdings" w:hAnsi="Wingdings" w:hint="default"/>
+      </w:rPr>
+    </w:lvl>
+    <w:lvl w:ilvl="3" w:tplc="04090001" w:tentative="1">
+      <w:start w:val="1"/>
+      <w:numFmt w:val="bullet"/>
+      <w:lvlText w:val=""/>
+      <w:lvlJc w:val="left"/>
+      <w:pPr>
+        <w:ind w:left="2880" w:hanging="360"/>
+      </w:pPr>
+      <w:rPr>
+        <w:rFonts w:ascii="Symbol" w:hAnsi="Symbol" w:hint="default"/>
+      </w:rPr>
+    </w:lvl>
+    <w:lvl w:ilvl="4" w:tplc="04090003" w:tentative="1">
+      <w:start w:val="1"/>
+      <w:numFmt w:val="bullet"/>
+      <w:lvlText w:val="o"/>
+      <w:lvlJc w:val="left"/>
+      <w:pPr>
+        <w:ind w:left="3600" w:hanging="360"/>
+      </w:pPr>
+      <w:rPr>
+        <w:rFonts w:ascii="Courier New" w:hAnsi="Courier New" w:cs="Courier New" w:hint="default"/>
+      </w:rPr>
+    </w:lvl>
+    <w:lvl w:ilvl="5" w:tplc="04090005" w:tentative="1">
+      <w:start w:val="1"/>
+      <w:numFmt w:val="bullet"/>
+      <w:lvlText w:val=""/>
+      <w:lvlJc w:val="left"/>
+      <w:pPr>
+        <w:ind w:left="4320" w:hanging="360"/>
+      </w:pPr>
+      <w:rPr>
+        <w:rFonts w:ascii="Wingdings" w:hAnsi="Wingdings" w:hint="default"/>
+      </w:rPr>
+    </w:lvl>
+    <w:lvl w:ilvl="6" w:tplc="04090001" w:tentative="1">
+      <w:start w:val="1"/>
+      <w:numFmt w:val="bullet"/>
+      <w:lvlText w:val=""/>
+      <w:lvlJc w:val="left"/>
+      <w:pPr>
+        <w:ind w:left="5040" w:hanging="360"/>
+      </w:pPr>
+      <w:rPr>
+        <w:rFonts w:ascii="Symbol" w:hAnsi="Symbol" w:hint="default"/>
+      </w:rPr>
+    </w:lvl>
+    <w:lvl w:ilvl="7" w:tplc="04090003" w:tentative="1">
+      <w:start w:val="1"/>
+      <w:numFmt w:val="bullet"/>
+      <w:lvlText w:val="o"/>
+      <w:lvlJc w:val="left"/>
+      <w:pPr>
+        <w:ind w:left="5760" w:hanging="360"/>
+      </w:pPr>
+      <w:rPr>
+        <w:rFonts w:ascii="Courier New" w:hAnsi="Courier New" w:cs="Courier New" w:hint="default"/>
+      </w:rPr>
+    </w:lvl>
+    <w:lvl w:ilvl="8" w:tplc="04090005" w:tentative="1">
+      <w:start w:val="1"/>
+      <w:numFmt w:val="bullet"/>
+      <w:lvlText w:val=""/>
+      <w:lvlJc w:val="left"/>
+      <w:pPr>
+        <w:ind w:left="6480" w:hanging="360"/>
+      </w:pPr>
+      <w:rPr>
+        <w:rFonts w:ascii="Wingdings" w:hAnsi="Wingdings" w:hint="default"/>
+      </w:rPr>
+    </w:lvl>
+  </w:abstractNum>
   <w:num w:numId="1">
+    <w:abstractNumId w:val="5"/>
+  </w:num>
+  <w:num w:numId="2">
+    <w:abstractNumId w:val="6"/>
+  </w:num>
+  <w:num w:numId="3">
+    <w:abstractNumId w:val="1"/>
+  </w:num>
+  <w:num w:numId="4">
     <w:abstractNumId w:val="4"/>
   </w:num>
-  <w:num w:numId="2">
-    <w:abstractNumId w:val="5"/>
+  <w:num w:numId="5">
+    <w:abstractNumId w:val="2"/>
   </w:num>
-  <w:num w:numId="3">
-    <w:abstractNumId w:val="0"/>
+  <w:num w:numId="6">
+    <w:abstractNumId w:val="8"/>
   </w:num>
-  <w:num w:numId="4">
+  <w:num w:numId="7">
     <w:abstractNumId w:val="3"/>
   </w:num>
-  <w:num w:numId="5">
-    <w:abstractNumId w:val="1"/>
+  <w:num w:numId="8">
+    <w:abstractNumId w:val="7"/>
   </w:num>
-  <w:num w:numId="6">
-    <w:abstractNumId w:val="6"/>
+  <w:num w:numId="9">
+    <w:abstractNumId w:val="10"/>
   </w:num>
-  <w:num w:numId="7">
-    <w:abstractNumId w:val="2"/>
+  <w:num w:numId="10">
+    <w:abstractNumId w:val="9"/>
+  </w:num>
+  <w:num w:numId="11">
+    <w:abstractNumId w:val="0"/>
   </w:num>
 </w:numbering>
 </file>
@@ -2640,9 +4092,32 @@
       <w:szCs w:val="32"/>
     </w:rPr>
   </w:style>
+  <w:style w:type="paragraph" w:styleId="Heading2">
+    <w:name w:val="heading 2"/>
+    <w:basedOn w:val="Normal"/>
+    <w:next w:val="Normal"/>
+    <w:link w:val="Heading2Char"/>
+    <w:uiPriority w:val="9"/>
+    <w:unhideWhenUsed/>
+    <w:qFormat/>
+    <w:rsid w:val="00E3220C"/>
+    <w:pPr>
+      <w:keepNext/>
+      <w:keepLines/>
+      <w:spacing w:before="40" w:after="0"/>
+      <w:outlineLvl w:val="1"/>
+    </w:pPr>
+    <w:rPr>
+      <w:rFonts w:asciiTheme="majorHAnsi" w:eastAsiaTheme="majorEastAsia" w:hAnsiTheme="majorHAnsi" w:cstheme="majorBidi"/>
+      <w:color w:val="2F5496" w:themeColor="accent1" w:themeShade="BF"/>
+      <w:sz w:val="26"/>
+      <w:szCs w:val="26"/>
+    </w:rPr>
+  </w:style>
   <w:style w:type="character" w:default="1" w:styleId="DefaultParagraphFont">
     <w:name w:val="Default Paragraph Font"/>
     <w:uiPriority w:val="1"/>
+    <w:semiHidden/>
     <w:unhideWhenUsed/>
   </w:style>
   <w:style w:type="table" w:default="1" w:styleId="TableNormal">
@@ -2833,6 +4308,19 @@
     <w:rPr>
       <w:color w:val="954F72" w:themeColor="followedHyperlink"/>
       <w:u w:val="single"/>
+    </w:rPr>
+  </w:style>
+  <w:style w:type="character" w:customStyle="1" w:styleId="Heading2Char">
+    <w:name w:val="Heading 2 Char"/>
+    <w:basedOn w:val="DefaultParagraphFont"/>
+    <w:link w:val="Heading2"/>
+    <w:uiPriority w:val="9"/>
+    <w:rsid w:val="00E3220C"/>
+    <w:rPr>
+      <w:rFonts w:asciiTheme="majorHAnsi" w:eastAsiaTheme="majorEastAsia" w:hAnsiTheme="majorHAnsi" w:cstheme="majorBidi"/>
+      <w:color w:val="2F5496" w:themeColor="accent1" w:themeShade="BF"/>
+      <w:sz w:val="26"/>
+      <w:szCs w:val="26"/>
     </w:rPr>
   </w:style>
 </w:styles>

</xml_diff>

<commit_message>
Added GitHub Desktop Tutorial Example
Still want to add another exercise relating to Prudentia.
</commit_message>
<xml_diff>
--- a/Git and Github Reference Material (WIP).docx
+++ b/Git and Github Reference Material (WIP).docx
@@ -7,13 +7,14 @@
         <w:pStyle w:val="Title"/>
       </w:pPr>
       <w:r>
+        <w:t xml:space="preserve"> </w:t>
+      </w:r>
+      <w:r>
         <w:t xml:space="preserve">Git and </w:t>
       </w:r>
-      <w:proofErr w:type="spellStart"/>
-      <w:r>
-        <w:t>Github</w:t>
-      </w:r>
-      <w:proofErr w:type="spellEnd"/>
+      <w:r>
+        <w:t>GitHub</w:t>
+      </w:r>
       <w:r>
         <w:t xml:space="preserve"> Reference Material</w:t>
       </w:r>
@@ -1633,18 +1634,18 @@
     <w:p>
       <w:r>
         <w:lastRenderedPageBreak/>
-        <w:t xml:space="preserve">These two branches will exist indefinitely under this structure. </w:t>
+        <w:t xml:space="preserve">These two branches will exist indefinitely under this structure. Additional ”feature” branches can also be made off the develop branch if a large </w:t>
+      </w:r>
+      <w:r>
+        <w:t xml:space="preserve">feature is being worked on and you </w:t>
       </w:r>
       <w:proofErr w:type="gramStart"/>
       <w:r>
-        <w:t>Additional ”feature</w:t>
+        <w:t>don’t</w:t>
       </w:r>
       <w:proofErr w:type="gramEnd"/>
       <w:r>
-        <w:t xml:space="preserve">” branches can also be made off the develop branch if a large </w:t>
-      </w:r>
-      <w:r>
-        <w:t>feature is being worked on and you don’t want interference from the develop branch.</w:t>
+        <w:t xml:space="preserve"> want interference from the develop branch.</w:t>
       </w:r>
     </w:p>
     <w:p>
@@ -2185,6 +2186,9 @@
       <w:r>
         <w:t>GitHub Desktop</w:t>
       </w:r>
+      <w:r>
+        <w:t xml:space="preserve"> (GUI)</w:t>
+      </w:r>
     </w:p>
     <w:p>
       <w:r>
@@ -2194,7 +2198,13 @@
         <w:t>GitHub Desktop is a GUI application that offers most of the functionality of Git bash</w:t>
       </w:r>
       <w:r>
-        <w:t xml:space="preserve"> (note there are many other GUI applications for GitHub)</w:t>
+        <w:t xml:space="preserve"> (note there are many </w:t>
+      </w:r>
+      <w:r>
+        <w:t>alternative</w:t>
+      </w:r>
+      <w:r>
+        <w:t xml:space="preserve"> GUI applications for GitHub)</w:t>
       </w:r>
       <w:r>
         <w:t xml:space="preserve">. </w:t>
@@ -2318,14 +2328,3423 @@
         </w:numPr>
       </w:pPr>
       <w:r>
-        <w:t xml:space="preserve">Sign in with your GitHub account. Ensure this account is the </w:t>
+        <w:t>Sign in with your GitHub account.</w:t>
+      </w:r>
+      <w:r>
+        <w:t xml:space="preserve"> The first sign-in will redirect you to a browser to confirm your account.</w:t>
+      </w:r>
+      <w:r>
+        <w:t xml:space="preserve"> Ensure this account is the </w:t>
       </w:r>
       <w:r>
         <w:t>same GitHub account that was added to Prudentia.</w:t>
+      </w:r>
+    </w:p>
+    <w:p>
+      <w:pPr>
+        <w:pStyle w:val="ListParagraph"/>
+        <w:numPr>
+          <w:ilvl w:val="0"/>
+          <w:numId w:val="11"/>
+        </w:numPr>
+      </w:pPr>
+      <w:r>
+        <w:t>Next,</w:t>
+      </w:r>
+      <w:r>
+        <w:t xml:space="preserve"> you may be prompted to configure Git. This includes setting your name and email – these will be tied to your commits.</w:t>
+      </w:r>
+    </w:p>
+    <w:p>
+      <w:r>
+        <w:br w:type="page"/>
+      </w:r>
+    </w:p>
+    <w:p>
+      <w:r>
+        <w:lastRenderedPageBreak/>
+        <w:t xml:space="preserve">If you have already joined our repository you will see it in the right </w:t>
+      </w:r>
+      <w:r>
+        <w:t>pane, shown in red below:</w:t>
+      </w:r>
+    </w:p>
+    <w:p>
+      <w:pPr>
+        <w:jc w:val="center"/>
+        <w:rPr>
+          <w:b/>
+          <w:bCs/>
+        </w:rPr>
+      </w:pPr>
+      <w:r>
+        <w:rPr>
+          <w:b/>
+          <w:bCs/>
+        </w:rPr>
+        <w:t>GitHub New User Menu</w:t>
+      </w:r>
+    </w:p>
+    <w:p>
+      <w:r>
+        <w:rPr>
+          <w:noProof/>
+        </w:rPr>
+        <mc:AlternateContent>
+          <mc:Choice Requires="wps">
+            <w:drawing>
+              <wp:anchor distT="0" distB="0" distL="114300" distR="114300" simplePos="0" relativeHeight="251661312" behindDoc="0" locked="0" layoutInCell="1" allowOverlap="1" wp14:anchorId="2BA85764" wp14:editId="6BA4E08A">
+                <wp:simplePos x="0" y="0"/>
+                <wp:positionH relativeFrom="column">
+                  <wp:posOffset>342900</wp:posOffset>
+                </wp:positionH>
+                <wp:positionV relativeFrom="paragraph">
+                  <wp:posOffset>1579880</wp:posOffset>
+                </wp:positionV>
+                <wp:extent cx="2609850" cy="419100"/>
+                <wp:effectExtent l="19050" t="19050" r="19050" b="19050"/>
+                <wp:wrapNone/>
+                <wp:docPr id="9" name="Rectangle 9"/>
+                <wp:cNvGraphicFramePr/>
+                <a:graphic xmlns:a="http://schemas.openxmlformats.org/drawingml/2006/main">
+                  <a:graphicData uri="http://schemas.microsoft.com/office/word/2010/wordprocessingShape">
+                    <wps:wsp>
+                      <wps:cNvSpPr/>
+                      <wps:spPr>
+                        <a:xfrm>
+                          <a:off x="0" y="0"/>
+                          <a:ext cx="2609850" cy="419100"/>
+                        </a:xfrm>
+                        <a:prstGeom prst="rect">
+                          <a:avLst/>
+                        </a:prstGeom>
+                        <a:noFill/>
+                        <a:ln w="28575">
+                          <a:solidFill>
+                            <a:srgbClr val="00B050"/>
+                          </a:solidFill>
+                        </a:ln>
+                      </wps:spPr>
+                      <wps:style>
+                        <a:lnRef idx="2">
+                          <a:schemeClr val="accent1">
+                            <a:shade val="50000"/>
+                          </a:schemeClr>
+                        </a:lnRef>
+                        <a:fillRef idx="1">
+                          <a:schemeClr val="accent1"/>
+                        </a:fillRef>
+                        <a:effectRef idx="0">
+                          <a:schemeClr val="accent1"/>
+                        </a:effectRef>
+                        <a:fontRef idx="minor">
+                          <a:schemeClr val="lt1"/>
+                        </a:fontRef>
+                      </wps:style>
+                      <wps:bodyPr rot="0" spcFirstLastPara="0" vertOverflow="overflow" horzOverflow="overflow" vert="horz" wrap="square" lIns="91440" tIns="45720" rIns="91440" bIns="45720" numCol="1" spcCol="0" rtlCol="0" fromWordArt="0" anchor="ctr" anchorCtr="0" forceAA="0" compatLnSpc="1">
+                        <a:prstTxWarp prst="textNoShape">
+                          <a:avLst/>
+                        </a:prstTxWarp>
+                        <a:noAutofit/>
+                      </wps:bodyPr>
+                    </wps:wsp>
+                  </a:graphicData>
+                </a:graphic>
+                <wp14:sizeRelH relativeFrom="margin">
+                  <wp14:pctWidth>0</wp14:pctWidth>
+                </wp14:sizeRelH>
+              </wp:anchor>
+            </w:drawing>
+          </mc:Choice>
+          <mc:Fallback>
+            <w:pict>
+              <v:rect w14:anchorId="2B7FBD9C" id="Rectangle 9" o:spid="_x0000_s1026" style="position:absolute;margin-left:27pt;margin-top:124.4pt;width:205.5pt;height:33pt;z-index:251661312;visibility:visible;mso-wrap-style:square;mso-width-percent:0;mso-wrap-distance-left:9pt;mso-wrap-distance-top:0;mso-wrap-distance-right:9pt;mso-wrap-distance-bottom:0;mso-position-horizontal:absolute;mso-position-horizontal-relative:text;mso-position-vertical:absolute;mso-position-vertical-relative:text;mso-width-percent:0;mso-width-relative:margin;v-text-anchor:middle" o:gfxdata="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" filled="f" strokecolor="#00b050" strokeweight="2.25pt"/>
+            </w:pict>
+          </mc:Fallback>
+        </mc:AlternateContent>
+      </w:r>
+      <w:r>
+        <w:rPr>
+          <w:noProof/>
+        </w:rPr>
+        <mc:AlternateContent>
+          <mc:Choice Requires="wps">
+            <w:drawing>
+              <wp:anchor distT="0" distB="0" distL="114300" distR="114300" simplePos="0" relativeHeight="251659264" behindDoc="0" locked="0" layoutInCell="1" allowOverlap="1" wp14:anchorId="20A479F9" wp14:editId="0E83AF43">
+                <wp:simplePos x="0" y="0"/>
+                <wp:positionH relativeFrom="column">
+                  <wp:posOffset>3022600</wp:posOffset>
+                </wp:positionH>
+                <wp:positionV relativeFrom="paragraph">
+                  <wp:posOffset>2180590</wp:posOffset>
+                </wp:positionV>
+                <wp:extent cx="1219200" cy="419100"/>
+                <wp:effectExtent l="19050" t="19050" r="19050" b="19050"/>
+                <wp:wrapNone/>
+                <wp:docPr id="7" name="Rectangle 7"/>
+                <wp:cNvGraphicFramePr/>
+                <a:graphic xmlns:a="http://schemas.openxmlformats.org/drawingml/2006/main">
+                  <a:graphicData uri="http://schemas.microsoft.com/office/word/2010/wordprocessingShape">
+                    <wps:wsp>
+                      <wps:cNvSpPr/>
+                      <wps:spPr>
+                        <a:xfrm>
+                          <a:off x="0" y="0"/>
+                          <a:ext cx="1219200" cy="419100"/>
+                        </a:xfrm>
+                        <a:prstGeom prst="rect">
+                          <a:avLst/>
+                        </a:prstGeom>
+                        <a:noFill/>
+                        <a:ln w="28575">
+                          <a:solidFill>
+                            <a:srgbClr val="FF0000"/>
+                          </a:solidFill>
+                        </a:ln>
+                      </wps:spPr>
+                      <wps:style>
+                        <a:lnRef idx="2">
+                          <a:schemeClr val="accent1">
+                            <a:shade val="50000"/>
+                          </a:schemeClr>
+                        </a:lnRef>
+                        <a:fillRef idx="1">
+                          <a:schemeClr val="accent1"/>
+                        </a:fillRef>
+                        <a:effectRef idx="0">
+                          <a:schemeClr val="accent1"/>
+                        </a:effectRef>
+                        <a:fontRef idx="minor">
+                          <a:schemeClr val="lt1"/>
+                        </a:fontRef>
+                      </wps:style>
+                      <wps:bodyPr rot="0" spcFirstLastPara="0" vertOverflow="overflow" horzOverflow="overflow" vert="horz" wrap="square" lIns="91440" tIns="45720" rIns="91440" bIns="45720" numCol="1" spcCol="0" rtlCol="0" fromWordArt="0" anchor="ctr" anchorCtr="0" forceAA="0" compatLnSpc="1">
+                        <a:prstTxWarp prst="textNoShape">
+                          <a:avLst/>
+                        </a:prstTxWarp>
+                        <a:noAutofit/>
+                      </wps:bodyPr>
+                    </wps:wsp>
+                  </a:graphicData>
+                </a:graphic>
+              </wp:anchor>
+            </w:drawing>
+          </mc:Choice>
+          <mc:Fallback>
+            <w:pict>
+              <v:rect w14:anchorId="6BA26720" id="Rectangle 7" o:spid="_x0000_s1026" style="position:absolute;margin-left:238pt;margin-top:171.7pt;width:96pt;height:33pt;z-index:251659264;visibility:visible;mso-wrap-style:square;mso-wrap-distance-left:9pt;mso-wrap-distance-top:0;mso-wrap-distance-right:9pt;mso-wrap-distance-bottom:0;mso-position-horizontal:absolute;mso-position-horizontal-relative:text;mso-position-vertical:absolute;mso-position-vertical-relative:text;v-text-anchor:middle" o:gfxdata="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" filled="f" strokecolor="red" strokeweight="2.25pt"/>
+            </w:pict>
+          </mc:Fallback>
+        </mc:AlternateContent>
+      </w:r>
+      <w:r>
+        <w:rPr>
+          <w:noProof/>
+        </w:rPr>
+        <w:drawing>
+          <wp:inline distT="0" distB="0" distL="0" distR="0" wp14:anchorId="68148E01" wp14:editId="14B609A4">
+            <wp:extent cx="5943600" cy="3916680"/>
+            <wp:effectExtent l="0" t="0" r="0" b="7620"/>
+            <wp:docPr id="6" name="Picture 6"/>
+            <wp:cNvGraphicFramePr>
+              <a:graphicFrameLocks xmlns:a="http://schemas.openxmlformats.org/drawingml/2006/main" noChangeAspect="1"/>
+            </wp:cNvGraphicFramePr>
+            <a:graphic xmlns:a="http://schemas.openxmlformats.org/drawingml/2006/main">
+              <a:graphicData uri="http://schemas.openxmlformats.org/drawingml/2006/picture">
+                <pic:pic xmlns:pic="http://schemas.openxmlformats.org/drawingml/2006/picture">
+                  <pic:nvPicPr>
+                    <pic:cNvPr id="1" name=""/>
+                    <pic:cNvPicPr/>
+                  </pic:nvPicPr>
+                  <pic:blipFill>
+                    <a:blip r:embed="rId16"/>
+                    <a:stretch>
+                      <a:fillRect/>
+                    </a:stretch>
+                  </pic:blipFill>
+                  <pic:spPr>
+                    <a:xfrm>
+                      <a:off x="0" y="0"/>
+                      <a:ext cx="5943600" cy="3916680"/>
+                    </a:xfrm>
+                    <a:prstGeom prst="rect">
+                      <a:avLst/>
+                    </a:prstGeom>
+                  </pic:spPr>
+                </pic:pic>
+              </a:graphicData>
+            </a:graphic>
+          </wp:inline>
+        </w:drawing>
+      </w:r>
+    </w:p>
+    <w:p>
+      <w:pPr>
+        <w:rPr>
+          <w:b/>
+          <w:bCs/>
+        </w:rPr>
+      </w:pPr>
+    </w:p>
+    <w:p>
+      <w:r>
+        <w:t>Otherwise, you can clone the repository</w:t>
+      </w:r>
+      <w:r>
+        <w:t xml:space="preserve"> by selecting the button shown above in green, then enter the </w:t>
+      </w:r>
+      <w:r>
+        <w:t xml:space="preserve">repository’s </w:t>
+      </w:r>
+      <w:r>
+        <w:t>URL (</w:t>
+      </w:r>
+      <w:hyperlink r:id="rId17" w:history="1">
+        <w:r>
+          <w:rPr>
+            <w:rStyle w:val="Hyperlink"/>
+          </w:rPr>
+          <w:t>https://github.com/Team-ASTRAS/Prudentia</w:t>
+        </w:r>
+      </w:hyperlink>
+      <w:r>
+        <w:t>).</w:t>
+      </w:r>
+      <w:r>
+        <w:t xml:space="preserve"> This will also give you the option to place the repository in a specific directory on your computer.</w:t>
+      </w:r>
+    </w:p>
+    <w:p>
+      <w:r>
+        <w:t>In the next section, we will explore how to use GitHub Desktop</w:t>
+      </w:r>
+      <w:r>
+        <w:t xml:space="preserve"> by creating a tutorial repository</w:t>
+      </w:r>
+      <w:r>
+        <w:t>.</w:t>
+      </w:r>
+    </w:p>
+    <w:p>
+      <w:r>
+        <w:br w:type="page"/>
+      </w:r>
+    </w:p>
+    <w:p>
+      <w:pPr>
+        <w:pStyle w:val="Heading1"/>
+        <w:numPr>
+          <w:ilvl w:val="0"/>
+          <w:numId w:val="4"/>
+        </w:numPr>
+      </w:pPr>
+      <w:r>
+        <w:lastRenderedPageBreak/>
+        <w:t>Example</w:t>
+      </w:r>
+      <w:r>
+        <w:t xml:space="preserve"> 1: Introduction</w:t>
+      </w:r>
+    </w:p>
+    <w:p/>
+    <w:p>
+      <w:pPr>
+        <w:rPr>
+          <w:noProof/>
+        </w:rPr>
+      </w:pPr>
+    </w:p>
+    <w:p>
+      <w:pPr>
+        <w:rPr>
+          <w:noProof/>
+        </w:rPr>
+      </w:pPr>
+      <w:r>
+        <w:rPr>
+          <w:noProof/>
+        </w:rPr>
+        <w:drawing>
+          <wp:anchor distT="0" distB="0" distL="114300" distR="114300" simplePos="0" relativeHeight="251662336" behindDoc="0" locked="0" layoutInCell="1" allowOverlap="1" wp14:anchorId="6C073674" wp14:editId="645E0B3E">
+            <wp:simplePos x="0" y="0"/>
+            <wp:positionH relativeFrom="column">
+              <wp:posOffset>4641851</wp:posOffset>
+            </wp:positionH>
+            <wp:positionV relativeFrom="paragraph">
+              <wp:posOffset>274320</wp:posOffset>
+            </wp:positionV>
+            <wp:extent cx="1136650" cy="292100"/>
+            <wp:effectExtent l="0" t="0" r="6350" b="0"/>
+            <wp:wrapNone/>
+            <wp:docPr id="10" name="Picture 10"/>
+            <wp:cNvGraphicFramePr>
+              <a:graphicFrameLocks xmlns:a="http://schemas.openxmlformats.org/drawingml/2006/main" noChangeAspect="1"/>
+            </wp:cNvGraphicFramePr>
+            <a:graphic xmlns:a="http://schemas.openxmlformats.org/drawingml/2006/main">
+              <a:graphicData uri="http://schemas.openxmlformats.org/drawingml/2006/picture">
+                <pic:pic xmlns:pic="http://schemas.openxmlformats.org/drawingml/2006/picture">
+                  <pic:nvPicPr>
+                    <pic:cNvPr id="1" name=""/>
+                    <pic:cNvPicPr/>
+                  </pic:nvPicPr>
+                  <pic:blipFill rotWithShape="1">
+                    <a:blip r:embed="rId18">
+                      <a:extLst>
+                        <a:ext uri="{28A0092B-C50C-407E-A947-70E740481C1C}">
+                          <a14:useLocalDpi xmlns:a14="http://schemas.microsoft.com/office/drawing/2010/main" val="0"/>
+                        </a:ext>
+                      </a:extLst>
+                    </a:blip>
+                    <a:srcRect l="4255" t="16602" r="48126" b="9182"/>
+                    <a:stretch/>
+                  </pic:blipFill>
+                  <pic:spPr bwMode="auto">
+                    <a:xfrm>
+                      <a:off x="0" y="0"/>
+                      <a:ext cx="1136830" cy="292146"/>
+                    </a:xfrm>
+                    <a:prstGeom prst="rect">
+                      <a:avLst/>
+                    </a:prstGeom>
+                    <a:ln>
+                      <a:noFill/>
+                    </a:ln>
+                    <a:extLst>
+                      <a:ext uri="{53640926-AAD7-44D8-BBD7-CCE9431645EC}">
+                        <a14:shadowObscured xmlns:a14="http://schemas.microsoft.com/office/drawing/2010/main"/>
+                      </a:ext>
+                    </a:extLst>
+                  </pic:spPr>
+                </pic:pic>
+              </a:graphicData>
+            </a:graphic>
+            <wp14:sizeRelH relativeFrom="margin">
+              <wp14:pctWidth>0</wp14:pctWidth>
+            </wp14:sizeRelH>
+            <wp14:sizeRelV relativeFrom="margin">
+              <wp14:pctHeight>0</wp14:pctHeight>
+            </wp14:sizeRelV>
+          </wp:anchor>
+        </w:drawing>
+      </w:r>
+    </w:p>
+    <w:p>
+      <w:r>
+        <w:t>From the last section, you had the option to create a tutorial repository:</w:t>
+      </w:r>
+    </w:p>
+    <w:p>
+      <w:r>
+        <w:t>This will prompt you to create a local repository under your account on GitHub:</w:t>
+      </w:r>
+    </w:p>
+    <w:p>
+      <w:pPr>
+        <w:jc w:val="center"/>
+        <w:rPr>
+          <w:noProof/>
+        </w:rPr>
+      </w:pPr>
+      <w:r>
+        <w:rPr>
+          <w:noProof/>
+        </w:rPr>
+        <w:drawing>
+          <wp:inline distT="0" distB="0" distL="0" distR="0" wp14:anchorId="03FC1A45" wp14:editId="07E5FC60">
+            <wp:extent cx="2057400" cy="1188407"/>
+            <wp:effectExtent l="0" t="0" r="0" b="0"/>
+            <wp:docPr id="11" name="Picture 11"/>
+            <wp:cNvGraphicFramePr>
+              <a:graphicFrameLocks xmlns:a="http://schemas.openxmlformats.org/drawingml/2006/main" noChangeAspect="1"/>
+            </wp:cNvGraphicFramePr>
+            <a:graphic xmlns:a="http://schemas.openxmlformats.org/drawingml/2006/main">
+              <a:graphicData uri="http://schemas.openxmlformats.org/drawingml/2006/picture">
+                <pic:pic xmlns:pic="http://schemas.openxmlformats.org/drawingml/2006/picture">
+                  <pic:nvPicPr>
+                    <pic:cNvPr id="1" name=""/>
+                    <pic:cNvPicPr/>
+                  </pic:nvPicPr>
+                  <pic:blipFill>
+                    <a:blip r:embed="rId19"/>
+                    <a:stretch>
+                      <a:fillRect/>
+                    </a:stretch>
+                  </pic:blipFill>
+                  <pic:spPr>
+                    <a:xfrm>
+                      <a:off x="0" y="0"/>
+                      <a:ext cx="2152255" cy="1243198"/>
+                    </a:xfrm>
+                    <a:prstGeom prst="rect">
+                      <a:avLst/>
+                    </a:prstGeom>
+                  </pic:spPr>
+                </pic:pic>
+              </a:graphicData>
+            </a:graphic>
+          </wp:inline>
+        </w:drawing>
+      </w:r>
+    </w:p>
+    <w:p>
+      <w:pPr>
+        <w:rPr>
+          <w:noProof/>
+        </w:rPr>
+      </w:pPr>
+      <w:r>
+        <w:rPr>
+          <w:noProof/>
+        </w:rPr>
+        <mc:AlternateContent>
+          <mc:Choice Requires="wps">
+            <w:drawing>
+              <wp:anchor distT="45720" distB="45720" distL="114300" distR="114300" simplePos="0" relativeHeight="251668480" behindDoc="0" locked="0" layoutInCell="1" allowOverlap="1" wp14:anchorId="00E95C0E" wp14:editId="23423CCB">
+                <wp:simplePos x="0" y="0"/>
+                <wp:positionH relativeFrom="column">
+                  <wp:posOffset>3409950</wp:posOffset>
+                </wp:positionH>
+                <wp:positionV relativeFrom="paragraph">
+                  <wp:posOffset>274955</wp:posOffset>
+                </wp:positionV>
+                <wp:extent cx="1358900" cy="260350"/>
+                <wp:effectExtent l="0" t="0" r="12700" b="25400"/>
+                <wp:wrapNone/>
+                <wp:docPr id="19" name="Text Box 2"/>
+                <wp:cNvGraphicFramePr>
+                  <a:graphicFrameLocks xmlns:a="http://schemas.openxmlformats.org/drawingml/2006/main"/>
+                </wp:cNvGraphicFramePr>
+                <a:graphic xmlns:a="http://schemas.openxmlformats.org/drawingml/2006/main">
+                  <a:graphicData uri="http://schemas.microsoft.com/office/word/2010/wordprocessingShape">
+                    <wps:wsp>
+                      <wps:cNvSpPr txBox="1">
+                        <a:spLocks noChangeArrowheads="1"/>
+                      </wps:cNvSpPr>
+                      <wps:spPr bwMode="auto">
+                        <a:xfrm>
+                          <a:off x="0" y="0"/>
+                          <a:ext cx="1358900" cy="260350"/>
+                        </a:xfrm>
+                        <a:prstGeom prst="rect">
+                          <a:avLst/>
+                        </a:prstGeom>
+                        <a:solidFill>
+                          <a:srgbClr val="FFFFFF"/>
+                        </a:solidFill>
+                        <a:ln w="9525">
+                          <a:solidFill>
+                            <a:srgbClr val="000000"/>
+                          </a:solidFill>
+                          <a:miter lim="800000"/>
+                          <a:headEnd/>
+                          <a:tailEnd/>
+                        </a:ln>
+                      </wps:spPr>
+                      <wps:txbx>
+                        <w:txbxContent>
+                          <w:p>
+                            <w:pPr>
+                              <w:rPr>
+                                <w:sz w:val="20"/>
+                                <w:szCs w:val="20"/>
+                              </w:rPr>
+                            </w:pPr>
+                            <w:r>
+                              <w:rPr>
+                                <w:sz w:val="20"/>
+                                <w:szCs w:val="20"/>
+                              </w:rPr>
+                              <w:t xml:space="preserve">Recommended Action </w:t>
+                            </w:r>
+                          </w:p>
+                        </w:txbxContent>
+                      </wps:txbx>
+                      <wps:bodyPr rot="0" vert="horz" wrap="square" lIns="91440" tIns="45720" rIns="91440" bIns="45720" anchor="t" anchorCtr="0">
+                        <a:noAutofit/>
+                      </wps:bodyPr>
+                    </wps:wsp>
+                  </a:graphicData>
+                </a:graphic>
+                <wp14:sizeRelH relativeFrom="margin">
+                  <wp14:pctWidth>0</wp14:pctWidth>
+                </wp14:sizeRelH>
+                <wp14:sizeRelV relativeFrom="margin">
+                  <wp14:pctHeight>0</wp14:pctHeight>
+                </wp14:sizeRelV>
+              </wp:anchor>
+            </w:drawing>
+          </mc:Choice>
+          <mc:Fallback>
+            <w:pict>
+              <v:shapetype w14:anchorId="00E95C0E" id="_x0000_t202" coordsize="21600,21600" o:spt="202" path="m,l,21600r21600,l21600,xe">
+                <v:stroke joinstyle="miter"/>
+                <v:path gradientshapeok="t" o:connecttype="rect"/>
+              </v:shapetype>
+              <v:shape id="Text Box 2" o:spid="_x0000_s1026" type="#_x0000_t202" style="position:absolute;margin-left:268.5pt;margin-top:21.65pt;width:107pt;height:20.5pt;z-index:251668480;visibility:visible;mso-wrap-style:square;mso-width-percent:0;mso-height-percent:0;mso-wrap-distance-left:9pt;mso-wrap-distance-top:3.6pt;mso-wrap-distance-right:9pt;mso-wrap-distance-bottom:3.6pt;mso-position-horizontal:absolute;mso-position-horizontal-relative:text;mso-position-vertical:absolute;mso-position-vertical-relative:text;mso-width-percent:0;mso-height-percent:0;mso-width-relative:margin;mso-height-relative:margin;v-text-anchor:top" o:gfxdata="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">
+                <v:textbox>
+                  <w:txbxContent>
+                    <w:p>
+                      <w:pPr>
+                        <w:rPr>
+                          <w:sz w:val="20"/>
+                          <w:szCs w:val="20"/>
+                        </w:rPr>
+                      </w:pPr>
+                      <w:r>
+                        <w:rPr>
+                          <w:sz w:val="20"/>
+                          <w:szCs w:val="20"/>
+                        </w:rPr>
+                        <w:t xml:space="preserve">Recommended Action </w:t>
+                      </w:r>
+                    </w:p>
+                  </w:txbxContent>
+                </v:textbox>
+              </v:shape>
+            </w:pict>
+          </mc:Fallback>
+        </mc:AlternateContent>
+      </w:r>
+      <w:r>
+        <w:rPr>
+          <w:noProof/>
+        </w:rPr>
+        <mc:AlternateContent>
+          <mc:Choice Requires="wps">
+            <w:drawing>
+              <wp:anchor distT="45720" distB="45720" distL="114300" distR="114300" simplePos="0" relativeHeight="251666432" behindDoc="0" locked="0" layoutInCell="1" allowOverlap="1" wp14:anchorId="0A56BE34" wp14:editId="6F30E115">
+                <wp:simplePos x="0" y="0"/>
+                <wp:positionH relativeFrom="column">
+                  <wp:posOffset>1943100</wp:posOffset>
+                </wp:positionH>
+                <wp:positionV relativeFrom="paragraph">
+                  <wp:posOffset>287655</wp:posOffset>
+                </wp:positionV>
+                <wp:extent cx="1136650" cy="260350"/>
+                <wp:effectExtent l="0" t="0" r="25400" b="25400"/>
+                <wp:wrapNone/>
+                <wp:docPr id="18" name="Text Box 2"/>
+                <wp:cNvGraphicFramePr>
+                  <a:graphicFrameLocks xmlns:a="http://schemas.openxmlformats.org/drawingml/2006/main"/>
+                </wp:cNvGraphicFramePr>
+                <a:graphic xmlns:a="http://schemas.openxmlformats.org/drawingml/2006/main">
+                  <a:graphicData uri="http://schemas.microsoft.com/office/word/2010/wordprocessingShape">
+                    <wps:wsp>
+                      <wps:cNvSpPr txBox="1">
+                        <a:spLocks noChangeArrowheads="1"/>
+                      </wps:cNvSpPr>
+                      <wps:spPr bwMode="auto">
+                        <a:xfrm>
+                          <a:off x="0" y="0"/>
+                          <a:ext cx="1136650" cy="260350"/>
+                        </a:xfrm>
+                        <a:prstGeom prst="rect">
+                          <a:avLst/>
+                        </a:prstGeom>
+                        <a:solidFill>
+                          <a:srgbClr val="FFFFFF"/>
+                        </a:solidFill>
+                        <a:ln w="9525">
+                          <a:solidFill>
+                            <a:srgbClr val="000000"/>
+                          </a:solidFill>
+                          <a:miter lim="800000"/>
+                          <a:headEnd/>
+                          <a:tailEnd/>
+                        </a:ln>
+                      </wps:spPr>
+                      <wps:txbx>
+                        <w:txbxContent>
+                          <w:p>
+                            <w:pPr>
+                              <w:rPr>
+                                <w:sz w:val="20"/>
+                                <w:szCs w:val="20"/>
+                              </w:rPr>
+                            </w:pPr>
+                            <w:r>
+                              <w:rPr>
+                                <w:sz w:val="20"/>
+                                <w:szCs w:val="20"/>
+                              </w:rPr>
+                              <w:t>Branch</w:t>
+                            </w:r>
+                            <w:r>
+                              <w:rPr>
+                                <w:sz w:val="20"/>
+                                <w:szCs w:val="20"/>
+                              </w:rPr>
+                              <w:t xml:space="preserve"> Selection</w:t>
+                            </w:r>
+                          </w:p>
+                        </w:txbxContent>
+                      </wps:txbx>
+                      <wps:bodyPr rot="0" vert="horz" wrap="square" lIns="91440" tIns="45720" rIns="91440" bIns="45720" anchor="t" anchorCtr="0">
+                        <a:noAutofit/>
+                      </wps:bodyPr>
+                    </wps:wsp>
+                  </a:graphicData>
+                </a:graphic>
+                <wp14:sizeRelH relativeFrom="margin">
+                  <wp14:pctWidth>0</wp14:pctWidth>
+                </wp14:sizeRelH>
+                <wp14:sizeRelV relativeFrom="margin">
+                  <wp14:pctHeight>0</wp14:pctHeight>
+                </wp14:sizeRelV>
+              </wp:anchor>
+            </w:drawing>
+          </mc:Choice>
+          <mc:Fallback>
+            <w:pict>
+              <v:shape w14:anchorId="0A56BE34" id="_x0000_s1027" type="#_x0000_t202" style="position:absolute;margin-left:153pt;margin-top:22.65pt;width:89.5pt;height:20.5pt;z-index:251666432;visibility:visible;mso-wrap-style:square;mso-width-percent:0;mso-height-percent:0;mso-wrap-distance-left:9pt;mso-wrap-distance-top:3.6pt;mso-wrap-distance-right:9pt;mso-wrap-distance-bottom:3.6pt;mso-position-horizontal:absolute;mso-position-horizontal-relative:text;mso-position-vertical:absolute;mso-position-vertical-relative:text;mso-width-percent:0;mso-height-percent:0;mso-width-relative:margin;mso-height-relative:margin;v-text-anchor:top" o:gfxdata="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">
+                <v:textbox>
+                  <w:txbxContent>
+                    <w:p>
+                      <w:pPr>
+                        <w:rPr>
+                          <w:sz w:val="20"/>
+                          <w:szCs w:val="20"/>
+                        </w:rPr>
+                      </w:pPr>
+                      <w:r>
+                        <w:rPr>
+                          <w:sz w:val="20"/>
+                          <w:szCs w:val="20"/>
+                        </w:rPr>
+                        <w:t>Branch</w:t>
+                      </w:r>
+                      <w:r>
+                        <w:rPr>
+                          <w:sz w:val="20"/>
+                          <w:szCs w:val="20"/>
+                        </w:rPr>
+                        <w:t xml:space="preserve"> Selection</w:t>
+                      </w:r>
+                    </w:p>
+                  </w:txbxContent>
+                </v:textbox>
+              </v:shape>
+            </w:pict>
+          </mc:Fallback>
+        </mc:AlternateContent>
+      </w:r>
+      <w:r>
+        <w:rPr>
+          <w:noProof/>
+        </w:rPr>
+        <w:t>Once the repository has been created, you should see the screen below:</w:t>
+      </w:r>
+    </w:p>
+    <w:p>
+      <w:pPr>
+        <w:rPr>
+          <w:noProof/>
+        </w:rPr>
+      </w:pPr>
+      <w:r>
+        <w:rPr>
+          <w:noProof/>
+        </w:rPr>
+        <mc:AlternateContent>
+          <mc:Choice Requires="wps">
+            <w:drawing>
+              <wp:anchor distT="0" distB="0" distL="114300" distR="114300" simplePos="0" relativeHeight="251675648" behindDoc="0" locked="0" layoutInCell="1" allowOverlap="1" wp14:anchorId="7AE3D9F6" wp14:editId="6C012765">
+                <wp:simplePos x="0" y="0"/>
+                <wp:positionH relativeFrom="column">
+                  <wp:posOffset>3898900</wp:posOffset>
+                </wp:positionH>
+                <wp:positionV relativeFrom="paragraph">
+                  <wp:posOffset>233045</wp:posOffset>
+                </wp:positionV>
+                <wp:extent cx="152400" cy="311150"/>
+                <wp:effectExtent l="38100" t="0" r="19050" b="50800"/>
+                <wp:wrapNone/>
+                <wp:docPr id="23" name="Straight Arrow Connector 23"/>
+                <wp:cNvGraphicFramePr/>
+                <a:graphic xmlns:a="http://schemas.openxmlformats.org/drawingml/2006/main">
+                  <a:graphicData uri="http://schemas.microsoft.com/office/word/2010/wordprocessingShape">
+                    <wps:wsp>
+                      <wps:cNvCnPr/>
+                      <wps:spPr>
+                        <a:xfrm flipH="1">
+                          <a:off x="0" y="0"/>
+                          <a:ext cx="152400" cy="311150"/>
+                        </a:xfrm>
+                        <a:prstGeom prst="straightConnector1">
+                          <a:avLst/>
+                        </a:prstGeom>
+                        <a:ln>
+                          <a:tailEnd type="triangle"/>
+                        </a:ln>
+                      </wps:spPr>
+                      <wps:style>
+                        <a:lnRef idx="1">
+                          <a:schemeClr val="accent1"/>
+                        </a:lnRef>
+                        <a:fillRef idx="0">
+                          <a:schemeClr val="accent1"/>
+                        </a:fillRef>
+                        <a:effectRef idx="0">
+                          <a:schemeClr val="accent1"/>
+                        </a:effectRef>
+                        <a:fontRef idx="minor">
+                          <a:schemeClr val="tx1"/>
+                        </a:fontRef>
+                      </wps:style>
+                      <wps:bodyPr/>
+                    </wps:wsp>
+                  </a:graphicData>
+                </a:graphic>
+                <wp14:sizeRelH relativeFrom="margin">
+                  <wp14:pctWidth>0</wp14:pctWidth>
+                </wp14:sizeRelH>
+                <wp14:sizeRelV relativeFrom="margin">
+                  <wp14:pctHeight>0</wp14:pctHeight>
+                </wp14:sizeRelV>
+              </wp:anchor>
+            </w:drawing>
+          </mc:Choice>
+          <mc:Fallback>
+            <w:pict>
+              <v:shapetype w14:anchorId="6A9191BB" id="_x0000_t32" coordsize="21600,21600" o:spt="32" o:oned="t" path="m,l21600,21600e" filled="f">
+                <v:path arrowok="t" fillok="f" o:connecttype="none"/>
+                <o:lock v:ext="edit" shapetype="t"/>
+              </v:shapetype>
+              <v:shape id="Straight Arrow Connector 23" o:spid="_x0000_s1026" type="#_x0000_t32" style="position:absolute;margin-left:307pt;margin-top:18.35pt;width:12pt;height:24.5pt;flip:x;z-index:251675648;visibility:visible;mso-wrap-style:square;mso-width-percent:0;mso-height-percent:0;mso-wrap-distance-left:9pt;mso-wrap-distance-top:0;mso-wrap-distance-right:9pt;mso-wrap-distance-bottom:0;mso-position-horizontal:absolute;mso-position-horizontal-relative:text;mso-position-vertical:absolute;mso-position-vertical-relative:text;mso-width-percent:0;mso-height-percent:0;mso-width-relative:margin;mso-height-relative:margin" o:gfxdata="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" strokecolor="#4472c4 [3204]" strokeweight=".5pt">
+                <v:stroke endarrow="block" joinstyle="miter"/>
+              </v:shape>
+            </w:pict>
+          </mc:Fallback>
+        </mc:AlternateContent>
+      </w:r>
+      <w:r>
+        <w:rPr>
+          <w:noProof/>
+        </w:rPr>
+        <mc:AlternateContent>
+          <mc:Choice Requires="wps">
+            <w:drawing>
+              <wp:anchor distT="0" distB="0" distL="114300" distR="114300" simplePos="0" relativeHeight="251673600" behindDoc="0" locked="0" layoutInCell="1" allowOverlap="1" wp14:anchorId="07449E1D" wp14:editId="1CF04009">
+                <wp:simplePos x="0" y="0"/>
+                <wp:positionH relativeFrom="column">
+                  <wp:posOffset>2381250</wp:posOffset>
+                </wp:positionH>
+                <wp:positionV relativeFrom="paragraph">
+                  <wp:posOffset>233045</wp:posOffset>
+                </wp:positionV>
+                <wp:extent cx="152400" cy="311150"/>
+                <wp:effectExtent l="38100" t="0" r="19050" b="50800"/>
+                <wp:wrapNone/>
+                <wp:docPr id="22" name="Straight Arrow Connector 22"/>
+                <wp:cNvGraphicFramePr/>
+                <a:graphic xmlns:a="http://schemas.openxmlformats.org/drawingml/2006/main">
+                  <a:graphicData uri="http://schemas.microsoft.com/office/word/2010/wordprocessingShape">
+                    <wps:wsp>
+                      <wps:cNvCnPr/>
+                      <wps:spPr>
+                        <a:xfrm flipH="1">
+                          <a:off x="0" y="0"/>
+                          <a:ext cx="152400" cy="311150"/>
+                        </a:xfrm>
+                        <a:prstGeom prst="straightConnector1">
+                          <a:avLst/>
+                        </a:prstGeom>
+                        <a:ln>
+                          <a:tailEnd type="triangle"/>
+                        </a:ln>
+                      </wps:spPr>
+                      <wps:style>
+                        <a:lnRef idx="1">
+                          <a:schemeClr val="accent1"/>
+                        </a:lnRef>
+                        <a:fillRef idx="0">
+                          <a:schemeClr val="accent1"/>
+                        </a:fillRef>
+                        <a:effectRef idx="0">
+                          <a:schemeClr val="accent1"/>
+                        </a:effectRef>
+                        <a:fontRef idx="minor">
+                          <a:schemeClr val="tx1"/>
+                        </a:fontRef>
+                      </wps:style>
+                      <wps:bodyPr/>
+                    </wps:wsp>
+                  </a:graphicData>
+                </a:graphic>
+                <wp14:sizeRelH relativeFrom="margin">
+                  <wp14:pctWidth>0</wp14:pctWidth>
+                </wp14:sizeRelH>
+                <wp14:sizeRelV relativeFrom="margin">
+                  <wp14:pctHeight>0</wp14:pctHeight>
+                </wp14:sizeRelV>
+              </wp:anchor>
+            </w:drawing>
+          </mc:Choice>
+          <mc:Fallback>
+            <w:pict>
+              <v:shape w14:anchorId="20F05E3C" id="Straight Arrow Connector 22" o:spid="_x0000_s1026" type="#_x0000_t32" style="position:absolute;margin-left:187.5pt;margin-top:18.35pt;width:12pt;height:24.5pt;flip:x;z-index:251673600;visibility:visible;mso-wrap-style:square;mso-width-percent:0;mso-height-percent:0;mso-wrap-distance-left:9pt;mso-wrap-distance-top:0;mso-wrap-distance-right:9pt;mso-wrap-distance-bottom:0;mso-position-horizontal:absolute;mso-position-horizontal-relative:text;mso-position-vertical:absolute;mso-position-vertical-relative:text;mso-width-percent:0;mso-height-percent:0;mso-width-relative:margin;mso-height-relative:margin" o:gfxdata="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" strokecolor="#4472c4 [3204]" strokeweight=".5pt">
+                <v:stroke endarrow="block" joinstyle="miter"/>
+              </v:shape>
+            </w:pict>
+          </mc:Fallback>
+        </mc:AlternateContent>
+      </w:r>
+    </w:p>
+    <w:p>
+      <w:pPr>
+        <w:jc w:val="center"/>
+      </w:pPr>
+      <w:r>
+        <w:rPr>
+          <w:noProof/>
+        </w:rPr>
+        <mc:AlternateContent>
+          <mc:Choice Requires="wps">
+            <w:drawing>
+              <wp:anchor distT="45720" distB="45720" distL="114300" distR="114300" simplePos="0" relativeHeight="251670528" behindDoc="0" locked="0" layoutInCell="1" allowOverlap="1" wp14:anchorId="2935948F" wp14:editId="054807B6">
+                <wp:simplePos x="0" y="0"/>
+                <wp:positionH relativeFrom="column">
+                  <wp:posOffset>-279400</wp:posOffset>
+                </wp:positionH>
+                <wp:positionV relativeFrom="paragraph">
+                  <wp:posOffset>2667635</wp:posOffset>
+                </wp:positionV>
+                <wp:extent cx="622300" cy="412750"/>
+                <wp:effectExtent l="0" t="0" r="25400" b="25400"/>
+                <wp:wrapNone/>
+                <wp:docPr id="20" name="Text Box 2"/>
+                <wp:cNvGraphicFramePr>
+                  <a:graphicFrameLocks xmlns:a="http://schemas.openxmlformats.org/drawingml/2006/main"/>
+                </wp:cNvGraphicFramePr>
+                <a:graphic xmlns:a="http://schemas.openxmlformats.org/drawingml/2006/main">
+                  <a:graphicData uri="http://schemas.microsoft.com/office/word/2010/wordprocessingShape">
+                    <wps:wsp>
+                      <wps:cNvSpPr txBox="1">
+                        <a:spLocks noChangeArrowheads="1"/>
+                      </wps:cNvSpPr>
+                      <wps:spPr bwMode="auto">
+                        <a:xfrm>
+                          <a:off x="0" y="0"/>
+                          <a:ext cx="622300" cy="412750"/>
+                        </a:xfrm>
+                        <a:prstGeom prst="rect">
+                          <a:avLst/>
+                        </a:prstGeom>
+                        <a:solidFill>
+                          <a:srgbClr val="FFFFFF"/>
+                        </a:solidFill>
+                        <a:ln w="9525">
+                          <a:solidFill>
+                            <a:srgbClr val="000000"/>
+                          </a:solidFill>
+                          <a:miter lim="800000"/>
+                          <a:headEnd/>
+                          <a:tailEnd/>
+                        </a:ln>
+                      </wps:spPr>
+                      <wps:txbx>
+                        <w:txbxContent>
+                          <w:p>
+                            <w:pPr>
+                              <w:rPr>
+                                <w:sz w:val="20"/>
+                                <w:szCs w:val="20"/>
+                              </w:rPr>
+                            </w:pPr>
+                            <w:r>
+                              <w:rPr>
+                                <w:sz w:val="20"/>
+                                <w:szCs w:val="20"/>
+                              </w:rPr>
+                              <w:t>Commit Details</w:t>
+                            </w:r>
+                          </w:p>
+                        </w:txbxContent>
+                      </wps:txbx>
+                      <wps:bodyPr rot="0" vert="horz" wrap="square" lIns="91440" tIns="45720" rIns="91440" bIns="45720" anchor="t" anchorCtr="0">
+                        <a:noAutofit/>
+                      </wps:bodyPr>
+                    </wps:wsp>
+                  </a:graphicData>
+                </a:graphic>
+                <wp14:sizeRelH relativeFrom="margin">
+                  <wp14:pctWidth>0</wp14:pctWidth>
+                </wp14:sizeRelH>
+                <wp14:sizeRelV relativeFrom="margin">
+                  <wp14:pctHeight>0</wp14:pctHeight>
+                </wp14:sizeRelV>
+              </wp:anchor>
+            </w:drawing>
+          </mc:Choice>
+          <mc:Fallback>
+            <w:pict>
+              <v:shape w14:anchorId="2935948F" id="_x0000_s1028" type="#_x0000_t202" style="position:absolute;left:0;text-align:left;margin-left:-22pt;margin-top:210.05pt;width:49pt;height:32.5pt;z-index:251670528;visibility:visible;mso-wrap-style:square;mso-width-percent:0;mso-height-percent:0;mso-wrap-distance-left:9pt;mso-wrap-distance-top:3.6pt;mso-wrap-distance-right:9pt;mso-wrap-distance-bottom:3.6pt;mso-position-horizontal:absolute;mso-position-horizontal-relative:text;mso-position-vertical:absolute;mso-position-vertical-relative:text;mso-width-percent:0;mso-height-percent:0;mso-width-relative:margin;mso-height-relative:margin;v-text-anchor:top" o:gfxdata="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">
+                <v:textbox>
+                  <w:txbxContent>
+                    <w:p>
+                      <w:pPr>
+                        <w:rPr>
+                          <w:sz w:val="20"/>
+                          <w:szCs w:val="20"/>
+                        </w:rPr>
+                      </w:pPr>
+                      <w:r>
+                        <w:rPr>
+                          <w:sz w:val="20"/>
+                          <w:szCs w:val="20"/>
+                        </w:rPr>
+                        <w:t>Commit Details</w:t>
+                      </w:r>
+                    </w:p>
+                  </w:txbxContent>
+                </v:textbox>
+              </v:shape>
+            </w:pict>
+          </mc:Fallback>
+        </mc:AlternateContent>
+      </w:r>
+      <w:r>
+        <w:rPr>
+          <w:noProof/>
+        </w:rPr>
+        <mc:AlternateContent>
+          <mc:Choice Requires="wps">
+            <w:drawing>
+              <wp:anchor distT="0" distB="0" distL="114300" distR="114300" simplePos="0" relativeHeight="251676672" behindDoc="0" locked="0" layoutInCell="1" allowOverlap="1" wp14:anchorId="3DBE5398" wp14:editId="375C72E9">
+                <wp:simplePos x="0" y="0"/>
+                <wp:positionH relativeFrom="column">
+                  <wp:posOffset>571500</wp:posOffset>
+                </wp:positionH>
+                <wp:positionV relativeFrom="paragraph">
+                  <wp:posOffset>2261235</wp:posOffset>
+                </wp:positionV>
+                <wp:extent cx="1238250" cy="1012190"/>
+                <wp:effectExtent l="209550" t="0" r="0" b="149860"/>
+                <wp:wrapNone/>
+                <wp:docPr id="25" name="Callout: Double Bent Line with No Border 25"/>
+                <wp:cNvGraphicFramePr/>
+                <a:graphic xmlns:a="http://schemas.openxmlformats.org/drawingml/2006/main">
+                  <a:graphicData uri="http://schemas.microsoft.com/office/word/2010/wordprocessingShape">
+                    <wps:wsp>
+                      <wps:cNvSpPr/>
+                      <wps:spPr>
+                        <a:xfrm>
+                          <a:off x="0" y="0"/>
+                          <a:ext cx="1238250" cy="1012190"/>
+                        </a:xfrm>
+                        <a:prstGeom prst="callout3">
+                          <a:avLst/>
+                        </a:prstGeom>
+                        <a:noFill/>
+                      </wps:spPr>
+                      <wps:style>
+                        <a:lnRef idx="2">
+                          <a:schemeClr val="accent1">
+                            <a:shade val="50000"/>
+                          </a:schemeClr>
+                        </a:lnRef>
+                        <a:fillRef idx="1">
+                          <a:schemeClr val="accent1"/>
+                        </a:fillRef>
+                        <a:effectRef idx="0">
+                          <a:schemeClr val="accent1"/>
+                        </a:effectRef>
+                        <a:fontRef idx="minor">
+                          <a:schemeClr val="lt1"/>
+                        </a:fontRef>
+                      </wps:style>
+                      <wps:txbx>
+                        <w:txbxContent>
+                          <w:p>
+                            <w:pPr>
+                              <w:jc w:val="center"/>
+                            </w:pPr>
+                          </w:p>
+                        </w:txbxContent>
+                      </wps:txbx>
+                      <wps:bodyPr rot="0" spcFirstLastPara="0" vertOverflow="overflow" horzOverflow="overflow" vert="horz" wrap="square" lIns="91440" tIns="45720" rIns="91440" bIns="45720" numCol="1" spcCol="0" rtlCol="0" fromWordArt="0" anchor="ctr" anchorCtr="0" forceAA="0" compatLnSpc="1">
+                        <a:prstTxWarp prst="textNoShape">
+                          <a:avLst/>
+                        </a:prstTxWarp>
+                        <a:noAutofit/>
+                      </wps:bodyPr>
+                    </wps:wsp>
+                  </a:graphicData>
+                </a:graphic>
+                <wp14:sizeRelV relativeFrom="margin">
+                  <wp14:pctHeight>0</wp14:pctHeight>
+                </wp14:sizeRelV>
+              </wp:anchor>
+            </w:drawing>
+          </mc:Choice>
+          <mc:Fallback>
+            <w:pict>
+              <v:shapetype w14:anchorId="3DBE5398" id="_x0000_t43" coordsize="21600,21600" o:spt="43" adj="23400,24400,25200,21600,25200,4050,23400,4050" path="m@0@1l@2@3@4@5@6@7nfem,l21600,r,21600l,21600nsxe">
+                <v:stroke joinstyle="miter"/>
+                <v:formulas>
+                  <v:f eqn="val #0"/>
+                  <v:f eqn="val #1"/>
+                  <v:f eqn="val #2"/>
+                  <v:f eqn="val #3"/>
+                  <v:f eqn="val #4"/>
+                  <v:f eqn="val #5"/>
+                  <v:f eqn="val #6"/>
+                  <v:f eqn="val #7"/>
+                </v:formulas>
+                <v:path arrowok="t" o:extrusionok="f" gradientshapeok="t" o:connecttype="custom" o:connectlocs="@0,@1;10800,0;10800,21600;0,10800;21600,10800"/>
+                <v:handles>
+                  <v:h position="#0,#1"/>
+                  <v:h position="#2,#3"/>
+                  <v:h position="#4,#5"/>
+                  <v:h position="#6,#7"/>
+                </v:handles>
+                <o:callout v:ext="edit" type="threeSegment" on="t" textborder="f"/>
+              </v:shapetype>
+              <v:shape id="Callout: Double Bent Line with No Border 25" o:spid="_x0000_s1029" type="#_x0000_t43" style="position:absolute;left:0;text-align:left;margin-left:45pt;margin-top:178.05pt;width:97.5pt;height:79.7pt;z-index:251676672;visibility:visible;mso-wrap-style:square;mso-height-percent:0;mso-wrap-distance-left:9pt;mso-wrap-distance-top:0;mso-wrap-distance-right:9pt;mso-wrap-distance-bottom:0;mso-position-horizontal:absolute;mso-position-horizontal-relative:text;mso-position-vertical:absolute;mso-position-vertical-relative:text;mso-height-percent:0;mso-height-relative:margin;v-text-anchor:middle" o:gfxdata="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" adj="-1800,,-3600,,-3600,,-1800" filled="f" strokecolor="#1f3763 [1604]" strokeweight="1pt">
+                <v:textbox>
+                  <w:txbxContent>
+                    <w:p>
+                      <w:pPr>
+                        <w:jc w:val="center"/>
+                      </w:pPr>
+                    </w:p>
+                  </w:txbxContent>
+                </v:textbox>
+                <o:callout v:ext="edit" minusx="t" minusy="t"/>
+              </v:shape>
+            </w:pict>
+          </mc:Fallback>
+        </mc:AlternateContent>
+      </w:r>
+      <w:r>
+        <w:rPr>
+          <w:noProof/>
+        </w:rPr>
+        <mc:AlternateContent>
+          <mc:Choice Requires="wps">
+            <w:drawing>
+              <wp:anchor distT="0" distB="0" distL="114300" distR="114300" simplePos="0" relativeHeight="251671552" behindDoc="0" locked="0" layoutInCell="1" allowOverlap="1" wp14:anchorId="032214BE" wp14:editId="70B12B69">
+                <wp:simplePos x="0" y="0"/>
+                <wp:positionH relativeFrom="column">
+                  <wp:posOffset>247650</wp:posOffset>
+                </wp:positionH>
+                <wp:positionV relativeFrom="paragraph">
+                  <wp:posOffset>311785</wp:posOffset>
+                </wp:positionV>
+                <wp:extent cx="184150" cy="31750"/>
+                <wp:effectExtent l="0" t="57150" r="25400" b="63500"/>
+                <wp:wrapNone/>
+                <wp:docPr id="21" name="Straight Arrow Connector 21"/>
+                <wp:cNvGraphicFramePr/>
+                <a:graphic xmlns:a="http://schemas.openxmlformats.org/drawingml/2006/main">
+                  <a:graphicData uri="http://schemas.microsoft.com/office/word/2010/wordprocessingShape">
+                    <wps:wsp>
+                      <wps:cNvCnPr/>
+                      <wps:spPr>
+                        <a:xfrm flipV="1">
+                          <a:off x="0" y="0"/>
+                          <a:ext cx="184150" cy="31750"/>
+                        </a:xfrm>
+                        <a:prstGeom prst="straightConnector1">
+                          <a:avLst/>
+                        </a:prstGeom>
+                        <a:ln>
+                          <a:tailEnd type="triangle"/>
+                        </a:ln>
+                      </wps:spPr>
+                      <wps:style>
+                        <a:lnRef idx="1">
+                          <a:schemeClr val="accent1"/>
+                        </a:lnRef>
+                        <a:fillRef idx="0">
+                          <a:schemeClr val="accent1"/>
+                        </a:fillRef>
+                        <a:effectRef idx="0">
+                          <a:schemeClr val="accent1"/>
+                        </a:effectRef>
+                        <a:fontRef idx="minor">
+                          <a:schemeClr val="tx1"/>
+                        </a:fontRef>
+                      </wps:style>
+                      <wps:bodyPr/>
+                    </wps:wsp>
+                  </a:graphicData>
+                </a:graphic>
+              </wp:anchor>
+            </w:drawing>
+          </mc:Choice>
+          <mc:Fallback>
+            <w:pict>
+              <v:shape w14:anchorId="51406DAF" id="Straight Arrow Connector 21" o:spid="_x0000_s1026" type="#_x0000_t32" style="position:absolute;margin-left:19.5pt;margin-top:24.55pt;width:14.5pt;height:2.5pt;flip:y;z-index:251671552;visibility:visible;mso-wrap-style:square;mso-wrap-distance-left:9pt;mso-wrap-distance-top:0;mso-wrap-distance-right:9pt;mso-wrap-distance-bottom:0;mso-position-horizontal:absolute;mso-position-horizontal-relative:text;mso-position-vertical:absolute;mso-position-vertical-relative:text" o:gfxdata="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" strokecolor="#4472c4 [3204]" strokeweight=".5pt">
+                <v:stroke endarrow="block" joinstyle="miter"/>
+              </v:shape>
+            </w:pict>
+          </mc:Fallback>
+        </mc:AlternateContent>
+      </w:r>
+      <w:r>
+        <w:rPr>
+          <w:noProof/>
+        </w:rPr>
+        <mc:AlternateContent>
+          <mc:Choice Requires="wps">
+            <w:drawing>
+              <wp:anchor distT="45720" distB="45720" distL="114300" distR="114300" simplePos="0" relativeHeight="251664384" behindDoc="0" locked="0" layoutInCell="1" allowOverlap="1" wp14:anchorId="69AB3B7C" wp14:editId="57DB4205">
+                <wp:simplePos x="0" y="0"/>
+                <wp:positionH relativeFrom="column">
+                  <wp:posOffset>-565150</wp:posOffset>
+                </wp:positionH>
+                <wp:positionV relativeFrom="paragraph">
+                  <wp:posOffset>108586</wp:posOffset>
+                </wp:positionV>
+                <wp:extent cx="812800" cy="412750"/>
+                <wp:effectExtent l="0" t="0" r="25400" b="25400"/>
+                <wp:wrapNone/>
+                <wp:docPr id="217" name="Text Box 2"/>
+                <wp:cNvGraphicFramePr>
+                  <a:graphicFrameLocks xmlns:a="http://schemas.openxmlformats.org/drawingml/2006/main"/>
+                </wp:cNvGraphicFramePr>
+                <a:graphic xmlns:a="http://schemas.openxmlformats.org/drawingml/2006/main">
+                  <a:graphicData uri="http://schemas.microsoft.com/office/word/2010/wordprocessingShape">
+                    <wps:wsp>
+                      <wps:cNvSpPr txBox="1">
+                        <a:spLocks noChangeArrowheads="1"/>
+                      </wps:cNvSpPr>
+                      <wps:spPr bwMode="auto">
+                        <a:xfrm>
+                          <a:off x="0" y="0"/>
+                          <a:ext cx="812800" cy="412750"/>
+                        </a:xfrm>
+                        <a:prstGeom prst="rect">
+                          <a:avLst/>
+                        </a:prstGeom>
+                        <a:solidFill>
+                          <a:srgbClr val="FFFFFF"/>
+                        </a:solidFill>
+                        <a:ln w="9525">
+                          <a:solidFill>
+                            <a:srgbClr val="000000"/>
+                          </a:solidFill>
+                          <a:miter lim="800000"/>
+                          <a:headEnd/>
+                          <a:tailEnd/>
+                        </a:ln>
+                      </wps:spPr>
+                      <wps:txbx>
+                        <w:txbxContent>
+                          <w:p>
+                            <w:pPr>
+                              <w:rPr>
+                                <w:sz w:val="20"/>
+                                <w:szCs w:val="20"/>
+                              </w:rPr>
+                            </w:pPr>
+                            <w:r>
+                              <w:rPr>
+                                <w:sz w:val="20"/>
+                                <w:szCs w:val="20"/>
+                              </w:rPr>
+                              <w:t>Repository Selection</w:t>
+                            </w:r>
+                          </w:p>
+                        </w:txbxContent>
+                      </wps:txbx>
+                      <wps:bodyPr rot="0" vert="horz" wrap="square" lIns="91440" tIns="45720" rIns="91440" bIns="45720" anchor="t" anchorCtr="0">
+                        <a:noAutofit/>
+                      </wps:bodyPr>
+                    </wps:wsp>
+                  </a:graphicData>
+                </a:graphic>
+                <wp14:sizeRelH relativeFrom="margin">
+                  <wp14:pctWidth>0</wp14:pctWidth>
+                </wp14:sizeRelH>
+                <wp14:sizeRelV relativeFrom="margin">
+                  <wp14:pctHeight>0</wp14:pctHeight>
+                </wp14:sizeRelV>
+              </wp:anchor>
+            </w:drawing>
+          </mc:Choice>
+          <mc:Fallback>
+            <w:pict>
+              <v:shape w14:anchorId="69AB3B7C" id="_x0000_s1030" type="#_x0000_t202" style="position:absolute;left:0;text-align:left;margin-left:-44.5pt;margin-top:8.55pt;width:64pt;height:32.5pt;z-index:251664384;visibility:visible;mso-wrap-style:square;mso-width-percent:0;mso-height-percent:0;mso-wrap-distance-left:9pt;mso-wrap-distance-top:3.6pt;mso-wrap-distance-right:9pt;mso-wrap-distance-bottom:3.6pt;mso-position-horizontal:absolute;mso-position-horizontal-relative:text;mso-position-vertical:absolute;mso-position-vertical-relative:text;mso-width-percent:0;mso-height-percent:0;mso-width-relative:margin;mso-height-relative:margin;v-text-anchor:top" o:gfxdata="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">
+                <v:textbox>
+                  <w:txbxContent>
+                    <w:p>
+                      <w:pPr>
+                        <w:rPr>
+                          <w:sz w:val="20"/>
+                          <w:szCs w:val="20"/>
+                        </w:rPr>
+                      </w:pPr>
+                      <w:r>
+                        <w:rPr>
+                          <w:sz w:val="20"/>
+                          <w:szCs w:val="20"/>
+                        </w:rPr>
+                        <w:t>Repository Selection</w:t>
+                      </w:r>
+                    </w:p>
+                  </w:txbxContent>
+                </v:textbox>
+              </v:shape>
+            </w:pict>
+          </mc:Fallback>
+        </mc:AlternateContent>
+      </w:r>
+      <w:r>
+        <w:rPr>
+          <w:noProof/>
+        </w:rPr>
+        <w:drawing>
+          <wp:inline distT="0" distB="0" distL="0" distR="0" wp14:anchorId="1BC4B631" wp14:editId="1180A2CB">
+            <wp:extent cx="5162550" cy="3438391"/>
+            <wp:effectExtent l="0" t="0" r="0" b="0"/>
+            <wp:docPr id="12" name="Picture 12"/>
+            <wp:cNvGraphicFramePr>
+              <a:graphicFrameLocks xmlns:a="http://schemas.openxmlformats.org/drawingml/2006/main" noChangeAspect="1"/>
+            </wp:cNvGraphicFramePr>
+            <a:graphic xmlns:a="http://schemas.openxmlformats.org/drawingml/2006/main">
+              <a:graphicData uri="http://schemas.openxmlformats.org/drawingml/2006/picture">
+                <pic:pic xmlns:pic="http://schemas.openxmlformats.org/drawingml/2006/picture">
+                  <pic:nvPicPr>
+                    <pic:cNvPr id="1" name=""/>
+                    <pic:cNvPicPr/>
+                  </pic:nvPicPr>
+                  <pic:blipFill>
+                    <a:blip r:embed="rId20"/>
+                    <a:stretch>
+                      <a:fillRect/>
+                    </a:stretch>
+                  </pic:blipFill>
+                  <pic:spPr>
+                    <a:xfrm>
+                      <a:off x="0" y="0"/>
+                      <a:ext cx="5178914" cy="3449290"/>
+                    </a:xfrm>
+                    <a:prstGeom prst="rect">
+                      <a:avLst/>
+                    </a:prstGeom>
+                  </pic:spPr>
+                </pic:pic>
+              </a:graphicData>
+            </a:graphic>
+          </wp:inline>
+        </w:drawing>
       </w:r>
     </w:p>
     <w:p/>
     <w:p/>
+    <w:p/>
+    <w:p>
+      <w:r>
+        <w:rPr>
+          <w:noProof/>
+        </w:rPr>
+        <w:lastRenderedPageBreak/>
+        <w:drawing>
+          <wp:anchor distT="0" distB="0" distL="114300" distR="114300" simplePos="0" relativeHeight="251677696" behindDoc="0" locked="0" layoutInCell="1" allowOverlap="1" wp14:anchorId="4206374C" wp14:editId="12DBC7F8">
+            <wp:simplePos x="0" y="0"/>
+            <wp:positionH relativeFrom="column">
+              <wp:posOffset>4419600</wp:posOffset>
+            </wp:positionH>
+            <wp:positionV relativeFrom="paragraph">
+              <wp:posOffset>19050</wp:posOffset>
+            </wp:positionV>
+            <wp:extent cx="1905000" cy="1596390"/>
+            <wp:effectExtent l="19050" t="19050" r="19050" b="22860"/>
+            <wp:wrapThrough wrapText="bothSides">
+              <wp:wrapPolygon edited="0">
+                <wp:start x="-216" y="-258"/>
+                <wp:lineTo x="-216" y="21652"/>
+                <wp:lineTo x="21600" y="21652"/>
+                <wp:lineTo x="21600" y="-258"/>
+                <wp:lineTo x="-216" y="-258"/>
+              </wp:wrapPolygon>
+            </wp:wrapThrough>
+            <wp:docPr id="26" name="Picture 26"/>
+            <wp:cNvGraphicFramePr>
+              <a:graphicFrameLocks xmlns:a="http://schemas.openxmlformats.org/drawingml/2006/main" noChangeAspect="1"/>
+            </wp:cNvGraphicFramePr>
+            <a:graphic xmlns:a="http://schemas.openxmlformats.org/drawingml/2006/main">
+              <a:graphicData uri="http://schemas.openxmlformats.org/drawingml/2006/picture">
+                <pic:pic xmlns:pic="http://schemas.openxmlformats.org/drawingml/2006/picture">
+                  <pic:nvPicPr>
+                    <pic:cNvPr id="1" name=""/>
+                    <pic:cNvPicPr/>
+                  </pic:nvPicPr>
+                  <pic:blipFill>
+                    <a:blip r:embed="rId21">
+                      <a:extLst>
+                        <a:ext uri="{28A0092B-C50C-407E-A947-70E740481C1C}">
+                          <a14:useLocalDpi xmlns:a14="http://schemas.microsoft.com/office/drawing/2010/main" val="0"/>
+                        </a:ext>
+                      </a:extLst>
+                    </a:blip>
+                    <a:stretch>
+                      <a:fillRect/>
+                    </a:stretch>
+                  </pic:blipFill>
+                  <pic:spPr>
+                    <a:xfrm>
+                      <a:off x="0" y="0"/>
+                      <a:ext cx="1905000" cy="1596390"/>
+                    </a:xfrm>
+                    <a:prstGeom prst="rect">
+                      <a:avLst/>
+                    </a:prstGeom>
+                    <a:ln>
+                      <a:solidFill>
+                        <a:schemeClr val="tx1"/>
+                      </a:solidFill>
+                    </a:ln>
+                  </pic:spPr>
+                </pic:pic>
+              </a:graphicData>
+            </a:graphic>
+          </wp:anchor>
+        </w:drawing>
+      </w:r>
+      <w:r>
+        <w:t>The second to top bar shows three panels:</w:t>
+      </w:r>
+    </w:p>
+    <w:p>
+      <w:pPr>
+        <w:pStyle w:val="ListParagraph"/>
+        <w:numPr>
+          <w:ilvl w:val="0"/>
+          <w:numId w:val="12"/>
+        </w:numPr>
+      </w:pPr>
+      <w:r>
+        <w:t>Repository selection allows you to change between different repositories.</w:t>
+      </w:r>
+      <w:r>
+        <w:rPr>
+          <w:noProof/>
+        </w:rPr>
+        <w:t xml:space="preserve"> </w:t>
+      </w:r>
+    </w:p>
+    <w:p>
+      <w:pPr>
+        <w:pStyle w:val="ListParagraph"/>
+        <w:numPr>
+          <w:ilvl w:val="1"/>
+          <w:numId w:val="12"/>
+        </w:numPr>
+      </w:pPr>
+      <w:r>
+        <w:t>You can also right click a repository and open it with File Explorer:</w:t>
+      </w:r>
+    </w:p>
+    <w:p>
+      <w:pPr>
+        <w:pStyle w:val="ListParagraph"/>
+        <w:jc w:val="center"/>
+      </w:pPr>
+    </w:p>
+    <w:p>
+      <w:pPr>
+        <w:pStyle w:val="ListParagraph"/>
+        <w:jc w:val="center"/>
+      </w:pPr>
+    </w:p>
+    <w:p>
+      <w:pPr>
+        <w:pStyle w:val="ListParagraph"/>
+        <w:jc w:val="center"/>
+      </w:pPr>
+    </w:p>
+    <w:p>
+      <w:pPr>
+        <w:pStyle w:val="ListParagraph"/>
+        <w:numPr>
+          <w:ilvl w:val="0"/>
+          <w:numId w:val="12"/>
+        </w:numPr>
+      </w:pPr>
+      <w:r>
+        <w:t>The branch selection allows</w:t>
+      </w:r>
+      <w:r>
+        <w:t xml:space="preserve"> the user to switch between branches, merge branches, or add new branches. We will explore this in detail later.</w:t>
+      </w:r>
+    </w:p>
+    <w:p>
+      <w:pPr>
+        <w:pStyle w:val="ListParagraph"/>
+        <w:numPr>
+          <w:ilvl w:val="0"/>
+          <w:numId w:val="12"/>
+        </w:numPr>
+      </w:pPr>
+      <w:r>
+        <w:t xml:space="preserve">The last button is a recommended action depending on the state of your repository. For example, </w:t>
+      </w:r>
+      <w:r>
+        <w:t xml:space="preserve">the </w:t>
+      </w:r>
+      <w:r>
+        <w:rPr>
+          <w:i/>
+          <w:iCs/>
+        </w:rPr>
+        <w:t>Fetch origin</w:t>
+      </w:r>
+      <w:r>
+        <w:t xml:space="preserve"> button will pull the latest updates on GitHub.</w:t>
+      </w:r>
+    </w:p>
+    <w:p>
+      <w:pPr>
+        <w:pStyle w:val="ListParagraph"/>
+      </w:pPr>
+      <w:r>
+        <w:rPr>
+          <w:noProof/>
+        </w:rPr>
+        <w:drawing>
+          <wp:inline distT="0" distB="0" distL="0" distR="0" wp14:anchorId="2A8EFC7C" wp14:editId="338352B4">
+            <wp:extent cx="1663700" cy="381715"/>
+            <wp:effectExtent l="0" t="0" r="0" b="0"/>
+            <wp:docPr id="27" name="Picture 27"/>
+            <wp:cNvGraphicFramePr>
+              <a:graphicFrameLocks xmlns:a="http://schemas.openxmlformats.org/drawingml/2006/main" noChangeAspect="1"/>
+            </wp:cNvGraphicFramePr>
+            <a:graphic xmlns:a="http://schemas.openxmlformats.org/drawingml/2006/main">
+              <a:graphicData uri="http://schemas.openxmlformats.org/drawingml/2006/picture">
+                <pic:pic xmlns:pic="http://schemas.openxmlformats.org/drawingml/2006/picture">
+                  <pic:nvPicPr>
+                    <pic:cNvPr id="1" name=""/>
+                    <pic:cNvPicPr/>
+                  </pic:nvPicPr>
+                  <pic:blipFill>
+                    <a:blip r:embed="rId22"/>
+                    <a:stretch>
+                      <a:fillRect/>
+                    </a:stretch>
+                  </pic:blipFill>
+                  <pic:spPr>
+                    <a:xfrm>
+                      <a:off x="0" y="0"/>
+                      <a:ext cx="1758434" cy="403451"/>
+                    </a:xfrm>
+                    <a:prstGeom prst="rect">
+                      <a:avLst/>
+                    </a:prstGeom>
+                  </pic:spPr>
+                </pic:pic>
+              </a:graphicData>
+            </a:graphic>
+          </wp:inline>
+        </w:drawing>
+      </w:r>
+    </w:p>
+    <w:p>
+      <w:r>
+        <w:t xml:space="preserve">The last boxed section is the commit area in the bottom left. When you </w:t>
+      </w:r>
+      <w:r>
+        <w:t>make</w:t>
+      </w:r>
+      <w:r>
+        <w:t xml:space="preserve"> file changes, you can enter a short summary + description, and commit</w:t>
+      </w:r>
+      <w:r>
+        <w:t xml:space="preserve"> them to your local repository</w:t>
+      </w:r>
+      <w:r>
+        <w:t xml:space="preserve">. </w:t>
+      </w:r>
+    </w:p>
+    <w:p>
+      <w:proofErr w:type="gramStart"/>
+      <w:r>
+        <w:t>Let’s</w:t>
+      </w:r>
+      <w:proofErr w:type="gramEnd"/>
+      <w:r>
+        <w:t xml:space="preserve"> follow the getting started checklist on the right.</w:t>
+      </w:r>
+    </w:p>
+    <w:p>
+      <w:pPr>
+        <w:pStyle w:val="ListParagraph"/>
+        <w:numPr>
+          <w:ilvl w:val="0"/>
+          <w:numId w:val="13"/>
+        </w:numPr>
+        <w:rPr>
+          <w:b/>
+          <w:bCs/>
+        </w:rPr>
+      </w:pPr>
+      <w:r>
+        <w:rPr>
+          <w:b/>
+          <w:bCs/>
+        </w:rPr>
+        <w:t>Install a text editor</w:t>
+      </w:r>
+    </w:p>
+    <w:p>
+      <w:r>
+        <w:t xml:space="preserve">This </w:t>
+      </w:r>
+      <w:r>
+        <w:t xml:space="preserve">is personal preference – you might want to use something lightweight like </w:t>
+      </w:r>
+      <w:hyperlink r:id="rId23" w:history="1">
+        <w:r>
+          <w:rPr>
+            <w:rStyle w:val="Hyperlink"/>
+          </w:rPr>
+          <w:t>atom</w:t>
+        </w:r>
+      </w:hyperlink>
+      <w:r>
+        <w:t xml:space="preserve"> or </w:t>
+      </w:r>
+      <w:hyperlink r:id="rId24" w:history="1">
+        <w:r>
+          <w:rPr>
+            <w:rStyle w:val="Hyperlink"/>
+          </w:rPr>
+          <w:t>Visual Studio Code</w:t>
+        </w:r>
+      </w:hyperlink>
+      <w:r>
+        <w:t xml:space="preserve">, or maybe a full Integrated Development Environment (IDE) like </w:t>
+      </w:r>
+      <w:hyperlink r:id="rId25" w:history="1">
+        <w:r>
+          <w:rPr>
+            <w:rStyle w:val="Hyperlink"/>
+          </w:rPr>
+          <w:t>PyCharm</w:t>
+        </w:r>
+      </w:hyperlink>
+      <w:r>
+        <w:t xml:space="preserve">. Note that the team may decide to use specific </w:t>
+      </w:r>
+      <w:r>
+        <w:t>IDEs – this will be discussed in a future meeting if necessary.</w:t>
+      </w:r>
+    </w:p>
+    <w:p>
+      <w:r>
+        <w:t xml:space="preserve">I just used </w:t>
+      </w:r>
+      <w:hyperlink r:id="rId26" w:history="1">
+        <w:r>
+          <w:rPr>
+            <w:rStyle w:val="Hyperlink"/>
+          </w:rPr>
+          <w:t>Notepad++</w:t>
+        </w:r>
+      </w:hyperlink>
+      <w:r>
+        <w:t xml:space="preserve"> for this example.</w:t>
+      </w:r>
+    </w:p>
+    <w:p>
+      <w:pPr>
+        <w:rPr>
+          <w:b/>
+          <w:bCs/>
+        </w:rPr>
+      </w:pPr>
+      <w:r>
+        <w:rPr>
+          <w:b/>
+          <w:bCs/>
+        </w:rPr>
+        <w:br w:type="page"/>
+      </w:r>
+    </w:p>
+    <w:p>
+      <w:pPr>
+        <w:pStyle w:val="ListParagraph"/>
+        <w:numPr>
+          <w:ilvl w:val="0"/>
+          <w:numId w:val="13"/>
+        </w:numPr>
+        <w:rPr>
+          <w:b/>
+          <w:bCs/>
+        </w:rPr>
+      </w:pPr>
+      <w:r>
+        <w:rPr>
+          <w:b/>
+          <w:bCs/>
+        </w:rPr>
+        <w:lastRenderedPageBreak/>
+        <w:t>Create a branch</w:t>
+      </w:r>
+    </w:p>
+    <w:p>
+      <w:r>
+        <w:t>Next, we will create a new branch</w:t>
+      </w:r>
+      <w:r>
+        <w:t xml:space="preserve"> to do some work in.</w:t>
+      </w:r>
+    </w:p>
+    <w:p>
+      <w:r>
+        <w:t>Click the branch selection button, and a window will appear:</w:t>
+      </w:r>
+    </w:p>
+    <w:p>
+      <w:pPr>
+        <w:jc w:val="center"/>
+      </w:pPr>
+      <w:r>
+        <w:rPr>
+          <w:noProof/>
+        </w:rPr>
+        <mc:AlternateContent>
+          <mc:Choice Requires="wps">
+            <w:drawing>
+              <wp:anchor distT="0" distB="0" distL="114300" distR="114300" simplePos="0" relativeHeight="251678720" behindDoc="0" locked="0" layoutInCell="1" allowOverlap="1" wp14:anchorId="619734E2" wp14:editId="363B8A60">
+                <wp:simplePos x="0" y="0"/>
+                <wp:positionH relativeFrom="column">
+                  <wp:posOffset>3936839</wp:posOffset>
+                </wp:positionH>
+                <wp:positionV relativeFrom="paragraph">
+                  <wp:posOffset>497205</wp:posOffset>
+                </wp:positionV>
+                <wp:extent cx="341194" cy="184245"/>
+                <wp:effectExtent l="19050" t="19050" r="20955" b="44450"/>
+                <wp:wrapNone/>
+                <wp:docPr id="31" name="Arrow: Right 31"/>
+                <wp:cNvGraphicFramePr/>
+                <a:graphic xmlns:a="http://schemas.openxmlformats.org/drawingml/2006/main">
+                  <a:graphicData uri="http://schemas.microsoft.com/office/word/2010/wordprocessingShape">
+                    <wps:wsp>
+                      <wps:cNvSpPr/>
+                      <wps:spPr>
+                        <a:xfrm flipH="1">
+                          <a:off x="0" y="0"/>
+                          <a:ext cx="341194" cy="184245"/>
+                        </a:xfrm>
+                        <a:prstGeom prst="rightArrow">
+                          <a:avLst/>
+                        </a:prstGeom>
+                      </wps:spPr>
+                      <wps:style>
+                        <a:lnRef idx="2">
+                          <a:schemeClr val="accent1">
+                            <a:shade val="50000"/>
+                          </a:schemeClr>
+                        </a:lnRef>
+                        <a:fillRef idx="1">
+                          <a:schemeClr val="accent1"/>
+                        </a:fillRef>
+                        <a:effectRef idx="0">
+                          <a:schemeClr val="accent1"/>
+                        </a:effectRef>
+                        <a:fontRef idx="minor">
+                          <a:schemeClr val="lt1"/>
+                        </a:fontRef>
+                      </wps:style>
+                      <wps:bodyPr rot="0" spcFirstLastPara="0" vertOverflow="overflow" horzOverflow="overflow" vert="horz" wrap="square" lIns="91440" tIns="45720" rIns="91440" bIns="45720" numCol="1" spcCol="0" rtlCol="0" fromWordArt="0" anchor="ctr" anchorCtr="0" forceAA="0" compatLnSpc="1">
+                        <a:prstTxWarp prst="textNoShape">
+                          <a:avLst/>
+                        </a:prstTxWarp>
+                        <a:noAutofit/>
+                      </wps:bodyPr>
+                    </wps:wsp>
+                  </a:graphicData>
+                </a:graphic>
+                <wp14:sizeRelH relativeFrom="margin">
+                  <wp14:pctWidth>0</wp14:pctWidth>
+                </wp14:sizeRelH>
+              </wp:anchor>
+            </w:drawing>
+          </mc:Choice>
+          <mc:Fallback>
+            <w:pict>
+              <v:shapetype w14:anchorId="383278F5" id="_x0000_t13" coordsize="21600,21600" o:spt="13" adj="16200,5400" path="m@0,l@0@1,0@1,0@2@0@2@0,21600,21600,10800xe">
+                <v:stroke joinstyle="miter"/>
+                <v:formulas>
+                  <v:f eqn="val #0"/>
+                  <v:f eqn="val #1"/>
+                  <v:f eqn="sum height 0 #1"/>
+                  <v:f eqn="sum 10800 0 #1"/>
+                  <v:f eqn="sum width 0 #0"/>
+                  <v:f eqn="prod @4 @3 10800"/>
+                  <v:f eqn="sum width 0 @5"/>
+                </v:formulas>
+                <v:path o:connecttype="custom" o:connectlocs="@0,0;0,10800;@0,21600;21600,10800" o:connectangles="270,180,90,0" textboxrect="0,@1,@6,@2"/>
+                <v:handles>
+                  <v:h position="#0,#1" xrange="0,21600" yrange="0,10800"/>
+                </v:handles>
+              </v:shapetype>
+              <v:shape id="Arrow: Right 31" o:spid="_x0000_s1026" type="#_x0000_t13" style="position:absolute;margin-left:310pt;margin-top:39.15pt;width:26.85pt;height:14.5pt;flip:x;z-index:251678720;visibility:visible;mso-wrap-style:square;mso-width-percent:0;mso-wrap-distance-left:9pt;mso-wrap-distance-top:0;mso-wrap-distance-right:9pt;mso-wrap-distance-bottom:0;mso-position-horizontal:absolute;mso-position-horizontal-relative:text;mso-position-vertical:absolute;mso-position-vertical-relative:text;mso-width-percent:0;mso-width-relative:margin;v-text-anchor:middle" o:gfxdata="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" adj="15768" fillcolor="#4472c4 [3204]" strokecolor="#1f3763 [1604]" strokeweight="1pt"/>
+            </w:pict>
+          </mc:Fallback>
+        </mc:AlternateContent>
+      </w:r>
+      <w:r>
+        <w:rPr>
+          <w:noProof/>
+        </w:rPr>
+        <w:drawing>
+          <wp:inline distT="0" distB="0" distL="0" distR="0" wp14:anchorId="21D49730" wp14:editId="7D3A5CCF">
+            <wp:extent cx="2094614" cy="3570870"/>
+            <wp:effectExtent l="0" t="0" r="1270" b="0"/>
+            <wp:docPr id="28" name="Picture 28"/>
+            <wp:cNvGraphicFramePr>
+              <a:graphicFrameLocks xmlns:a="http://schemas.openxmlformats.org/drawingml/2006/main" noChangeAspect="1"/>
+            </wp:cNvGraphicFramePr>
+            <a:graphic xmlns:a="http://schemas.openxmlformats.org/drawingml/2006/main">
+              <a:graphicData uri="http://schemas.openxmlformats.org/drawingml/2006/picture">
+                <pic:pic xmlns:pic="http://schemas.openxmlformats.org/drawingml/2006/picture">
+                  <pic:nvPicPr>
+                    <pic:cNvPr id="1" name=""/>
+                    <pic:cNvPicPr/>
+                  </pic:nvPicPr>
+                  <pic:blipFill>
+                    <a:blip r:embed="rId27"/>
+                    <a:stretch>
+                      <a:fillRect/>
+                    </a:stretch>
+                  </pic:blipFill>
+                  <pic:spPr>
+                    <a:xfrm>
+                      <a:off x="0" y="0"/>
+                      <a:ext cx="2134470" cy="3638816"/>
+                    </a:xfrm>
+                    <a:prstGeom prst="rect">
+                      <a:avLst/>
+                    </a:prstGeom>
+                  </pic:spPr>
+                </pic:pic>
+              </a:graphicData>
+            </a:graphic>
+          </wp:inline>
+        </w:drawing>
+      </w:r>
+    </w:p>
+    <w:p>
+      <w:r>
+        <w:t xml:space="preserve">Click “New Branch” and enter a </w:t>
+      </w:r>
+      <w:r>
+        <w:t xml:space="preserve">name. </w:t>
+      </w:r>
+      <w:proofErr w:type="gramStart"/>
+      <w:r>
+        <w:t>I’m</w:t>
+      </w:r>
+      <w:proofErr w:type="gramEnd"/>
+      <w:r>
+        <w:t xml:space="preserve"> naming mine </w:t>
+      </w:r>
+      <w:r>
+        <w:rPr>
+          <w:i/>
+          <w:iCs/>
+        </w:rPr>
+        <w:t>develop</w:t>
+      </w:r>
+      <w:r>
+        <w:t>.</w:t>
+      </w:r>
+    </w:p>
+    <w:p>
+      <w:r>
+        <w:t>After this, click on the branch selection button again.</w:t>
+      </w:r>
+    </w:p>
+    <w:p>
+      <w:pPr>
+        <w:jc w:val="center"/>
+      </w:pPr>
+      <w:r>
+        <w:rPr>
+          <w:noProof/>
+        </w:rPr>
+        <w:drawing>
+          <wp:inline distT="0" distB="0" distL="0" distR="0" wp14:anchorId="17DDA1CD" wp14:editId="0AA33869">
+            <wp:extent cx="2469043" cy="1767385"/>
+            <wp:effectExtent l="0" t="0" r="7620" b="4445"/>
+            <wp:docPr id="192" name="Picture 192"/>
+            <wp:cNvGraphicFramePr>
+              <a:graphicFrameLocks xmlns:a="http://schemas.openxmlformats.org/drawingml/2006/main" noChangeAspect="1"/>
+            </wp:cNvGraphicFramePr>
+            <a:graphic xmlns:a="http://schemas.openxmlformats.org/drawingml/2006/main">
+              <a:graphicData uri="http://schemas.openxmlformats.org/drawingml/2006/picture">
+                <pic:pic xmlns:pic="http://schemas.openxmlformats.org/drawingml/2006/picture">
+                  <pic:nvPicPr>
+                    <pic:cNvPr id="1" name=""/>
+                    <pic:cNvPicPr/>
+                  </pic:nvPicPr>
+                  <pic:blipFill>
+                    <a:blip r:embed="rId28"/>
+                    <a:stretch>
+                      <a:fillRect/>
+                    </a:stretch>
+                  </pic:blipFill>
+                  <pic:spPr>
+                    <a:xfrm>
+                      <a:off x="0" y="0"/>
+                      <a:ext cx="2539419" cy="1817761"/>
+                    </a:xfrm>
+                    <a:prstGeom prst="rect">
+                      <a:avLst/>
+                    </a:prstGeom>
+                  </pic:spPr>
+                </pic:pic>
+              </a:graphicData>
+            </a:graphic>
+          </wp:inline>
+        </w:drawing>
+      </w:r>
+    </w:p>
+    <w:p>
+      <w:r>
+        <w:t xml:space="preserve">Now we can see two branches: </w:t>
+      </w:r>
+      <w:r>
+        <w:t>main</w:t>
+      </w:r>
+      <w:r>
+        <w:t xml:space="preserve"> (the default) and </w:t>
+      </w:r>
+      <w:r>
+        <w:t>develop</w:t>
+      </w:r>
+      <w:r>
+        <w:t xml:space="preserve"> (newly added)</w:t>
+      </w:r>
+      <w:r>
+        <w:t xml:space="preserve">. We can also see we are currently working in the </w:t>
+      </w:r>
+      <w:r>
+        <w:t>develop</w:t>
+      </w:r>
+      <w:r>
+        <w:t xml:space="preserve"> branch.</w:t>
+      </w:r>
+    </w:p>
+    <w:p/>
+    <w:p/>
+    <w:p>
+      <w:pPr>
+        <w:pStyle w:val="ListParagraph"/>
+        <w:numPr>
+          <w:ilvl w:val="0"/>
+          <w:numId w:val="13"/>
+        </w:numPr>
+        <w:rPr>
+          <w:b/>
+          <w:bCs/>
+        </w:rPr>
+      </w:pPr>
+      <w:r>
+        <w:rPr>
+          <w:b/>
+          <w:bCs/>
+        </w:rPr>
+        <w:lastRenderedPageBreak/>
+        <w:t>Edit a file</w:t>
+      </w:r>
+    </w:p>
+    <w:p>
+      <w:r>
+        <w:t>Next,</w:t>
+      </w:r>
+      <w:r>
+        <w:t xml:space="preserve"> we are asked to edit a file named README.md. Note the “.md”</w:t>
+      </w:r>
+      <w:r>
+        <w:t xml:space="preserve"> (markdown)</w:t>
+      </w:r>
+      <w:r>
+        <w:t xml:space="preserve"> extension is specific to GitHub: this is the file that displays </w:t>
+      </w:r>
+      <w:r>
+        <w:t>your project description</w:t>
+      </w:r>
+      <w:r>
+        <w:t xml:space="preserve"> in your </w:t>
+      </w:r>
+      <w:r>
+        <w:t xml:space="preserve">main </w:t>
+      </w:r>
+      <w:r>
+        <w:t>GitHub repository</w:t>
+      </w:r>
+      <w:r>
+        <w:t xml:space="preserve"> page</w:t>
+      </w:r>
+      <w:r>
+        <w:t>.</w:t>
+      </w:r>
+    </w:p>
+    <w:p>
+      <w:pPr>
+        <w:rPr>
+          <w:noProof/>
+        </w:rPr>
+      </w:pPr>
+      <w:r>
+        <w:t xml:space="preserve">To modify this file, you can click the Open Editor button on the “Edit a file” </w:t>
+      </w:r>
+      <w:r>
+        <w:t xml:space="preserve">tutorial step panel, otherwise you can find it in your working directory. To navigate to the working directory, use file explorer to navigate to your project. The default path is Documents &gt; GitHub &gt; </w:t>
+      </w:r>
+      <w:proofErr w:type="spellStart"/>
+      <w:r>
+        <w:rPr>
+          <w:i/>
+          <w:iCs/>
+        </w:rPr>
+        <w:t>RepoName</w:t>
+      </w:r>
+      <w:proofErr w:type="spellEnd"/>
+      <w:r>
+        <w:t>.</w:t>
+      </w:r>
+      <w:r>
+        <w:rPr>
+          <w:noProof/>
+        </w:rPr>
+        <w:t xml:space="preserve"> </w:t>
+      </w:r>
+    </w:p>
+    <w:p>
+      <w:pPr>
+        <w:jc w:val="center"/>
+      </w:pPr>
+      <w:r>
+        <w:rPr>
+          <w:noProof/>
+        </w:rPr>
+        <w:drawing>
+          <wp:inline distT="0" distB="0" distL="0" distR="0" wp14:anchorId="698136C3" wp14:editId="1D1ECDFA">
+            <wp:extent cx="1752600" cy="1476375"/>
+            <wp:effectExtent l="0" t="0" r="0" b="9525"/>
+            <wp:docPr id="193" name="Picture 193"/>
+            <wp:cNvGraphicFramePr>
+              <a:graphicFrameLocks xmlns:a="http://schemas.openxmlformats.org/drawingml/2006/main" noChangeAspect="1"/>
+            </wp:cNvGraphicFramePr>
+            <a:graphic xmlns:a="http://schemas.openxmlformats.org/drawingml/2006/main">
+              <a:graphicData uri="http://schemas.openxmlformats.org/drawingml/2006/picture">
+                <pic:pic xmlns:pic="http://schemas.openxmlformats.org/drawingml/2006/picture">
+                  <pic:nvPicPr>
+                    <pic:cNvPr id="1" name=""/>
+                    <pic:cNvPicPr/>
+                  </pic:nvPicPr>
+                  <pic:blipFill>
+                    <a:blip r:embed="rId29"/>
+                    <a:stretch>
+                      <a:fillRect/>
+                    </a:stretch>
+                  </pic:blipFill>
+                  <pic:spPr>
+                    <a:xfrm>
+                      <a:off x="0" y="0"/>
+                      <a:ext cx="1752600" cy="1476375"/>
+                    </a:xfrm>
+                    <a:prstGeom prst="rect">
+                      <a:avLst/>
+                    </a:prstGeom>
+                  </pic:spPr>
+                </pic:pic>
+              </a:graphicData>
+            </a:graphic>
+          </wp:inline>
+        </w:drawing>
+      </w:r>
+    </w:p>
+    <w:p>
+      <w:pPr>
+        <w:jc w:val="both"/>
+      </w:pPr>
+      <w:r>
+        <w:t>Alternatively,</w:t>
+      </w:r>
+      <w:r>
+        <w:t xml:space="preserve"> open this</w:t>
+      </w:r>
+      <w:r>
+        <w:t xml:space="preserve"> from the repository selection:</w:t>
+      </w:r>
+      <w:r>
+        <w:rPr>
+          <w:noProof/>
+        </w:rPr>
+        <w:drawing>
+          <wp:anchor distT="0" distB="0" distL="114300" distR="114300" simplePos="0" relativeHeight="251680768" behindDoc="0" locked="0" layoutInCell="1" allowOverlap="1" wp14:anchorId="55AE6802" wp14:editId="1ED8FFBA">
+            <wp:simplePos x="0" y="0"/>
+            <wp:positionH relativeFrom="column">
+              <wp:posOffset>0</wp:posOffset>
+            </wp:positionH>
+            <wp:positionV relativeFrom="paragraph">
+              <wp:posOffset>326390</wp:posOffset>
+            </wp:positionV>
+            <wp:extent cx="1905000" cy="1596390"/>
+            <wp:effectExtent l="19050" t="19050" r="19050" b="22860"/>
+            <wp:wrapThrough wrapText="bothSides">
+              <wp:wrapPolygon edited="0">
+                <wp:start x="-216" y="-258"/>
+                <wp:lineTo x="-216" y="21652"/>
+                <wp:lineTo x="21600" y="21652"/>
+                <wp:lineTo x="21600" y="-258"/>
+                <wp:lineTo x="-216" y="-258"/>
+              </wp:wrapPolygon>
+            </wp:wrapThrough>
+            <wp:docPr id="194" name="Picture 194"/>
+            <wp:cNvGraphicFramePr>
+              <a:graphicFrameLocks xmlns:a="http://schemas.openxmlformats.org/drawingml/2006/main" noChangeAspect="1"/>
+            </wp:cNvGraphicFramePr>
+            <a:graphic xmlns:a="http://schemas.openxmlformats.org/drawingml/2006/main">
+              <a:graphicData uri="http://schemas.openxmlformats.org/drawingml/2006/picture">
+                <pic:pic xmlns:pic="http://schemas.openxmlformats.org/drawingml/2006/picture">
+                  <pic:nvPicPr>
+                    <pic:cNvPr id="1" name=""/>
+                    <pic:cNvPicPr/>
+                  </pic:nvPicPr>
+                  <pic:blipFill>
+                    <a:blip r:embed="rId21">
+                      <a:extLst>
+                        <a:ext uri="{28A0092B-C50C-407E-A947-70E740481C1C}">
+                          <a14:useLocalDpi xmlns:a14="http://schemas.microsoft.com/office/drawing/2010/main" val="0"/>
+                        </a:ext>
+                      </a:extLst>
+                    </a:blip>
+                    <a:stretch>
+                      <a:fillRect/>
+                    </a:stretch>
+                  </pic:blipFill>
+                  <pic:spPr>
+                    <a:xfrm>
+                      <a:off x="0" y="0"/>
+                      <a:ext cx="1905000" cy="1596390"/>
+                    </a:xfrm>
+                    <a:prstGeom prst="rect">
+                      <a:avLst/>
+                    </a:prstGeom>
+                    <a:ln>
+                      <a:solidFill>
+                        <a:schemeClr val="tx1"/>
+                      </a:solidFill>
+                    </a:ln>
+                  </pic:spPr>
+                </pic:pic>
+              </a:graphicData>
+            </a:graphic>
+          </wp:anchor>
+        </w:drawing>
+      </w:r>
+    </w:p>
+    <w:p/>
+    <w:p/>
+    <w:p/>
+    <w:p/>
+    <w:p/>
+    <w:p/>
+    <w:p>
+      <w:r>
+        <w:t xml:space="preserve">Once the file is opened with your text editor, </w:t>
+      </w:r>
+      <w:r>
+        <w:t>write your name on line 6, save, then return to GitHub.</w:t>
+      </w:r>
+    </w:p>
+    <w:p>
+      <w:pPr>
+        <w:jc w:val="center"/>
+      </w:pPr>
+      <w:r>
+        <w:rPr>
+          <w:noProof/>
+        </w:rPr>
+        <w:drawing>
+          <wp:inline distT="0" distB="0" distL="0" distR="0" wp14:anchorId="28E7997B" wp14:editId="6B02F68B">
+            <wp:extent cx="4169391" cy="1841036"/>
+            <wp:effectExtent l="0" t="0" r="3175" b="6985"/>
+            <wp:docPr id="195" name="Picture 195"/>
+            <wp:cNvGraphicFramePr>
+              <a:graphicFrameLocks xmlns:a="http://schemas.openxmlformats.org/drawingml/2006/main" noChangeAspect="1"/>
+            </wp:cNvGraphicFramePr>
+            <a:graphic xmlns:a="http://schemas.openxmlformats.org/drawingml/2006/main">
+              <a:graphicData uri="http://schemas.openxmlformats.org/drawingml/2006/picture">
+                <pic:pic xmlns:pic="http://schemas.openxmlformats.org/drawingml/2006/picture">
+                  <pic:nvPicPr>
+                    <pic:cNvPr id="1" name=""/>
+                    <pic:cNvPicPr/>
+                  </pic:nvPicPr>
+                  <pic:blipFill>
+                    <a:blip r:embed="rId30"/>
+                    <a:stretch>
+                      <a:fillRect/>
+                    </a:stretch>
+                  </pic:blipFill>
+                  <pic:spPr>
+                    <a:xfrm>
+                      <a:off x="0" y="0"/>
+                      <a:ext cx="4203486" cy="1856091"/>
+                    </a:xfrm>
+                    <a:prstGeom prst="rect">
+                      <a:avLst/>
+                    </a:prstGeom>
+                  </pic:spPr>
+                </pic:pic>
+              </a:graphicData>
+            </a:graphic>
+          </wp:inline>
+        </w:drawing>
+      </w:r>
+    </w:p>
+    <w:p>
+      <w:pPr>
+        <w:jc w:val="center"/>
+      </w:pPr>
+    </w:p>
+    <w:p>
+      <w:pPr>
+        <w:jc w:val="center"/>
+      </w:pPr>
+    </w:p>
+    <w:p>
+      <w:pPr>
+        <w:pStyle w:val="ListParagraph"/>
+        <w:numPr>
+          <w:ilvl w:val="0"/>
+          <w:numId w:val="13"/>
+        </w:numPr>
+        <w:rPr>
+          <w:b/>
+          <w:bCs/>
+        </w:rPr>
+      </w:pPr>
+      <w:r>
+        <w:rPr>
+          <w:b/>
+          <w:bCs/>
+        </w:rPr>
+        <w:t>Make a commit</w:t>
+      </w:r>
+    </w:p>
+    <w:p>
+      <w:r>
+        <w:t>Now that our repository has modified files, we can see some changes:</w:t>
+      </w:r>
+    </w:p>
+    <w:p>
+      <w:pPr>
+        <w:jc w:val="center"/>
+      </w:pPr>
+      <w:r>
+        <mc:AlternateContent>
+          <mc:Choice Requires="wps">
+            <w:drawing>
+              <wp:anchor distT="45720" distB="45720" distL="114300" distR="114300" simplePos="0" relativeHeight="251689984" behindDoc="0" locked="0" layoutInCell="1" allowOverlap="1" wp14:anchorId="13D31EAA" wp14:editId="2D3F3B9F">
+                <wp:simplePos x="0" y="0"/>
+                <wp:positionH relativeFrom="column">
+                  <wp:posOffset>1774190</wp:posOffset>
+                </wp:positionH>
+                <wp:positionV relativeFrom="paragraph">
+                  <wp:posOffset>2657219</wp:posOffset>
+                </wp:positionV>
+                <wp:extent cx="1351128" cy="634621"/>
+                <wp:effectExtent l="0" t="0" r="20955" b="13335"/>
+                <wp:wrapNone/>
+                <wp:docPr id="203" name="Text Box 2"/>
+                <wp:cNvGraphicFramePr>
+                  <a:graphicFrameLocks xmlns:a="http://schemas.openxmlformats.org/drawingml/2006/main"/>
+                </wp:cNvGraphicFramePr>
+                <a:graphic xmlns:a="http://schemas.openxmlformats.org/drawingml/2006/main">
+                  <a:graphicData uri="http://schemas.microsoft.com/office/word/2010/wordprocessingShape">
+                    <wps:wsp>
+                      <wps:cNvSpPr txBox="1">
+                        <a:spLocks noChangeArrowheads="1"/>
+                      </wps:cNvSpPr>
+                      <wps:spPr bwMode="auto">
+                        <a:xfrm>
+                          <a:off x="0" y="0"/>
+                          <a:ext cx="1351128" cy="634621"/>
+                        </a:xfrm>
+                        <a:prstGeom prst="rect">
+                          <a:avLst/>
+                        </a:prstGeom>
+                        <a:solidFill>
+                          <a:srgbClr val="FFFFFF"/>
+                        </a:solidFill>
+                        <a:ln w="9525">
+                          <a:solidFill>
+                            <a:srgbClr val="000000"/>
+                          </a:solidFill>
+                          <a:miter lim="800000"/>
+                          <a:headEnd/>
+                          <a:tailEnd/>
+                        </a:ln>
+                      </wps:spPr>
+                      <wps:txbx>
+                        <w:txbxContent>
+                          <w:p>
+                            <w:pPr>
+                              <w:rPr>
+                                <w:sz w:val="20"/>
+                                <w:szCs w:val="20"/>
+                              </w:rPr>
+                            </w:pPr>
+                            <w:r>
+                              <w:rPr>
+                                <w:sz w:val="20"/>
+                                <w:szCs w:val="20"/>
+                              </w:rPr>
+                              <w:t>Added a summary and description of the change</w:t>
+                            </w:r>
+                          </w:p>
+                        </w:txbxContent>
+                      </wps:txbx>
+                      <wps:bodyPr rot="0" vert="horz" wrap="square" lIns="91440" tIns="45720" rIns="91440" bIns="45720" anchor="t" anchorCtr="0">
+                        <a:noAutofit/>
+                      </wps:bodyPr>
+                    </wps:wsp>
+                  </a:graphicData>
+                </a:graphic>
+                <wp14:sizeRelH relativeFrom="margin">
+                  <wp14:pctWidth>0</wp14:pctWidth>
+                </wp14:sizeRelH>
+                <wp14:sizeRelV relativeFrom="margin">
+                  <wp14:pctHeight>0</wp14:pctHeight>
+                </wp14:sizeRelV>
+              </wp:anchor>
+            </w:drawing>
+          </mc:Choice>
+          <mc:Fallback>
+            <w:pict>
+              <v:shape w14:anchorId="13D31EAA" id="_x0000_s1031" type="#_x0000_t202" style="position:absolute;left:0;text-align:left;margin-left:139.7pt;margin-top:209.25pt;width:106.4pt;height:49.95pt;z-index:251689984;visibility:visible;mso-wrap-style:square;mso-width-percent:0;mso-height-percent:0;mso-wrap-distance-left:9pt;mso-wrap-distance-top:3.6pt;mso-wrap-distance-right:9pt;mso-wrap-distance-bottom:3.6pt;mso-position-horizontal:absolute;mso-position-horizontal-relative:text;mso-position-vertical:absolute;mso-position-vertical-relative:text;mso-width-percent:0;mso-height-percent:0;mso-width-relative:margin;mso-height-relative:margin;v-text-anchor:top" o:gfxdata="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">
+                <v:textbox>
+                  <w:txbxContent>
+                    <w:p>
+                      <w:pPr>
+                        <w:rPr>
+                          <w:sz w:val="20"/>
+                          <w:szCs w:val="20"/>
+                        </w:rPr>
+                      </w:pPr>
+                      <w:r>
+                        <w:rPr>
+                          <w:sz w:val="20"/>
+                          <w:szCs w:val="20"/>
+                        </w:rPr>
+                        <w:t>Added a summary and description of the change</w:t>
+                      </w:r>
+                    </w:p>
+                  </w:txbxContent>
+                </v:textbox>
+              </v:shape>
+            </w:pict>
+          </mc:Fallback>
+        </mc:AlternateContent>
+      </w:r>
+      <w:r>
+        <mc:AlternateContent>
+          <mc:Choice Requires="wps">
+            <w:drawing>
+              <wp:anchor distT="0" distB="0" distL="114300" distR="114300" simplePos="0" relativeHeight="251687936" behindDoc="0" locked="0" layoutInCell="1" allowOverlap="1" wp14:anchorId="6754351A" wp14:editId="677BEF19">
+                <wp:simplePos x="0" y="0"/>
+                <wp:positionH relativeFrom="column">
+                  <wp:posOffset>463928</wp:posOffset>
+                </wp:positionH>
+                <wp:positionV relativeFrom="paragraph">
+                  <wp:posOffset>1005915</wp:posOffset>
+                </wp:positionV>
+                <wp:extent cx="129749" cy="218051"/>
+                <wp:effectExtent l="0" t="38100" r="60960" b="29845"/>
+                <wp:wrapNone/>
+                <wp:docPr id="201" name="Straight Arrow Connector 201"/>
+                <wp:cNvGraphicFramePr/>
+                <a:graphic xmlns:a="http://schemas.openxmlformats.org/drawingml/2006/main">
+                  <a:graphicData uri="http://schemas.microsoft.com/office/word/2010/wordprocessingShape">
+                    <wps:wsp>
+                      <wps:cNvCnPr/>
+                      <wps:spPr>
+                        <a:xfrm flipV="1">
+                          <a:off x="0" y="0"/>
+                          <a:ext cx="129749" cy="218051"/>
+                        </a:xfrm>
+                        <a:prstGeom prst="straightConnector1">
+                          <a:avLst/>
+                        </a:prstGeom>
+                        <a:ln>
+                          <a:tailEnd type="triangle"/>
+                        </a:ln>
+                      </wps:spPr>
+                      <wps:style>
+                        <a:lnRef idx="1">
+                          <a:schemeClr val="accent1"/>
+                        </a:lnRef>
+                        <a:fillRef idx="0">
+                          <a:schemeClr val="accent1"/>
+                        </a:fillRef>
+                        <a:effectRef idx="0">
+                          <a:schemeClr val="accent1"/>
+                        </a:effectRef>
+                        <a:fontRef idx="minor">
+                          <a:schemeClr val="tx1"/>
+                        </a:fontRef>
+                      </wps:style>
+                      <wps:bodyPr/>
+                    </wps:wsp>
+                  </a:graphicData>
+                </a:graphic>
+                <wp14:sizeRelH relativeFrom="margin">
+                  <wp14:pctWidth>0</wp14:pctWidth>
+                </wp14:sizeRelH>
+                <wp14:sizeRelV relativeFrom="margin">
+                  <wp14:pctHeight>0</wp14:pctHeight>
+                </wp14:sizeRelV>
+              </wp:anchor>
+            </w:drawing>
+          </mc:Choice>
+          <mc:Fallback>
+            <w:pict>
+              <v:shape w14:anchorId="219971D6" id="Straight Arrow Connector 201" o:spid="_x0000_s1026" type="#_x0000_t32" style="position:absolute;margin-left:36.55pt;margin-top:79.2pt;width:10.2pt;height:17.15pt;flip:y;z-index:251687936;visibility:visible;mso-wrap-style:square;mso-width-percent:0;mso-height-percent:0;mso-wrap-distance-left:9pt;mso-wrap-distance-top:0;mso-wrap-distance-right:9pt;mso-wrap-distance-bottom:0;mso-position-horizontal:absolute;mso-position-horizontal-relative:text;mso-position-vertical:absolute;mso-position-vertical-relative:text;mso-width-percent:0;mso-height-percent:0;mso-width-relative:margin;mso-height-relative:margin" o:gfxdata="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" strokecolor="#4472c4 [3204]" strokeweight=".5pt">
+                <v:stroke endarrow="block" joinstyle="miter"/>
+              </v:shape>
+            </w:pict>
+          </mc:Fallback>
+        </mc:AlternateContent>
+      </w:r>
+      <w:r>
+        <mc:AlternateContent>
+          <mc:Choice Requires="wps">
+            <w:drawing>
+              <wp:anchor distT="45720" distB="45720" distL="114300" distR="114300" simplePos="0" relativeHeight="251685888" behindDoc="0" locked="0" layoutInCell="1" allowOverlap="1" wp14:anchorId="07597D49" wp14:editId="226C57B3">
+                <wp:simplePos x="0" y="0"/>
+                <wp:positionH relativeFrom="column">
+                  <wp:posOffset>-668229</wp:posOffset>
+                </wp:positionH>
+                <wp:positionV relativeFrom="paragraph">
+                  <wp:posOffset>1166827</wp:posOffset>
+                </wp:positionV>
+                <wp:extent cx="2047164" cy="266132"/>
+                <wp:effectExtent l="0" t="0" r="10795" b="19685"/>
+                <wp:wrapNone/>
+                <wp:docPr id="200" name="Text Box 2"/>
+                <wp:cNvGraphicFramePr>
+                  <a:graphicFrameLocks xmlns:a="http://schemas.openxmlformats.org/drawingml/2006/main"/>
+                </wp:cNvGraphicFramePr>
+                <a:graphic xmlns:a="http://schemas.openxmlformats.org/drawingml/2006/main">
+                  <a:graphicData uri="http://schemas.microsoft.com/office/word/2010/wordprocessingShape">
+                    <wps:wsp>
+                      <wps:cNvSpPr txBox="1">
+                        <a:spLocks noChangeArrowheads="1"/>
+                      </wps:cNvSpPr>
+                      <wps:spPr bwMode="auto">
+                        <a:xfrm>
+                          <a:off x="0" y="0"/>
+                          <a:ext cx="2047164" cy="266132"/>
+                        </a:xfrm>
+                        <a:prstGeom prst="rect">
+                          <a:avLst/>
+                        </a:prstGeom>
+                        <a:solidFill>
+                          <a:srgbClr val="FFFFFF"/>
+                        </a:solidFill>
+                        <a:ln w="9525">
+                          <a:solidFill>
+                            <a:srgbClr val="000000"/>
+                          </a:solidFill>
+                          <a:miter lim="800000"/>
+                          <a:headEnd/>
+                          <a:tailEnd/>
+                        </a:ln>
+                      </wps:spPr>
+                      <wps:txbx>
+                        <w:txbxContent>
+                          <w:p>
+                            <w:pPr>
+                              <w:rPr>
+                                <w:sz w:val="20"/>
+                                <w:szCs w:val="20"/>
+                              </w:rPr>
+                            </w:pPr>
+                            <w:r>
+                              <w:rPr>
+                                <w:sz w:val="20"/>
+                                <w:szCs w:val="20"/>
+                              </w:rPr>
+                              <w:t>README.md</w:t>
+                            </w:r>
+                            <w:r>
+                              <w:rPr>
+                                <w:sz w:val="20"/>
+                                <w:szCs w:val="20"/>
+                              </w:rPr>
+                              <w:t xml:space="preserve"> file has been changed</w:t>
+                            </w:r>
+                          </w:p>
+                        </w:txbxContent>
+                      </wps:txbx>
+                      <wps:bodyPr rot="0" vert="horz" wrap="square" lIns="91440" tIns="45720" rIns="91440" bIns="45720" anchor="t" anchorCtr="0">
+                        <a:noAutofit/>
+                      </wps:bodyPr>
+                    </wps:wsp>
+                  </a:graphicData>
+                </a:graphic>
+                <wp14:sizeRelH relativeFrom="margin">
+                  <wp14:pctWidth>0</wp14:pctWidth>
+                </wp14:sizeRelH>
+                <wp14:sizeRelV relativeFrom="margin">
+                  <wp14:pctHeight>0</wp14:pctHeight>
+                </wp14:sizeRelV>
+              </wp:anchor>
+            </w:drawing>
+          </mc:Choice>
+          <mc:Fallback>
+            <w:pict>
+              <v:shape w14:anchorId="07597D49" id="_x0000_s1032" type="#_x0000_t202" style="position:absolute;left:0;text-align:left;margin-left:-52.6pt;margin-top:91.9pt;width:161.2pt;height:20.95pt;z-index:251685888;visibility:visible;mso-wrap-style:square;mso-width-percent:0;mso-height-percent:0;mso-wrap-distance-left:9pt;mso-wrap-distance-top:3.6pt;mso-wrap-distance-right:9pt;mso-wrap-distance-bottom:3.6pt;mso-position-horizontal:absolute;mso-position-horizontal-relative:text;mso-position-vertical:absolute;mso-position-vertical-relative:text;mso-width-percent:0;mso-height-percent:0;mso-width-relative:margin;mso-height-relative:margin;v-text-anchor:top" o:gfxdata="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">
+                <v:textbox>
+                  <w:txbxContent>
+                    <w:p>
+                      <w:pPr>
+                        <w:rPr>
+                          <w:sz w:val="20"/>
+                          <w:szCs w:val="20"/>
+                        </w:rPr>
+                      </w:pPr>
+                      <w:r>
+                        <w:rPr>
+                          <w:sz w:val="20"/>
+                          <w:szCs w:val="20"/>
+                        </w:rPr>
+                        <w:t>README.md</w:t>
+                      </w:r>
+                      <w:r>
+                        <w:rPr>
+                          <w:sz w:val="20"/>
+                          <w:szCs w:val="20"/>
+                        </w:rPr>
+                        <w:t xml:space="preserve"> file has been changed</w:t>
+                      </w:r>
+                    </w:p>
+                  </w:txbxContent>
+                </v:textbox>
+              </v:shape>
+            </w:pict>
+          </mc:Fallback>
+        </mc:AlternateContent>
+      </w:r>
+      <w:r>
+        <mc:AlternateContent>
+          <mc:Choice Requires="wps">
+            <w:drawing>
+              <wp:anchor distT="45720" distB="45720" distL="114300" distR="114300" simplePos="0" relativeHeight="251682816" behindDoc="0" locked="0" layoutInCell="1" allowOverlap="1" wp14:anchorId="48D05535" wp14:editId="5B3EABAA">
+                <wp:simplePos x="0" y="0"/>
+                <wp:positionH relativeFrom="column">
+                  <wp:posOffset>2108579</wp:posOffset>
+                </wp:positionH>
+                <wp:positionV relativeFrom="paragraph">
+                  <wp:posOffset>1824782</wp:posOffset>
+                </wp:positionV>
+                <wp:extent cx="1842135" cy="266132"/>
+                <wp:effectExtent l="0" t="0" r="24765" b="19685"/>
+                <wp:wrapNone/>
+                <wp:docPr id="198" name="Text Box 2"/>
+                <wp:cNvGraphicFramePr>
+                  <a:graphicFrameLocks xmlns:a="http://schemas.openxmlformats.org/drawingml/2006/main"/>
+                </wp:cNvGraphicFramePr>
+                <a:graphic xmlns:a="http://schemas.openxmlformats.org/drawingml/2006/main">
+                  <a:graphicData uri="http://schemas.microsoft.com/office/word/2010/wordprocessingShape">
+                    <wps:wsp>
+                      <wps:cNvSpPr txBox="1">
+                        <a:spLocks noChangeArrowheads="1"/>
+                      </wps:cNvSpPr>
+                      <wps:spPr bwMode="auto">
+                        <a:xfrm>
+                          <a:off x="0" y="0"/>
+                          <a:ext cx="1842135" cy="266132"/>
+                        </a:xfrm>
+                        <a:prstGeom prst="rect">
+                          <a:avLst/>
+                        </a:prstGeom>
+                        <a:solidFill>
+                          <a:srgbClr val="FFFFFF"/>
+                        </a:solidFill>
+                        <a:ln w="9525">
+                          <a:solidFill>
+                            <a:srgbClr val="000000"/>
+                          </a:solidFill>
+                          <a:miter lim="800000"/>
+                          <a:headEnd/>
+                          <a:tailEnd/>
+                        </a:ln>
+                      </wps:spPr>
+                      <wps:txbx>
+                        <w:txbxContent>
+                          <w:p>
+                            <w:pPr>
+                              <w:rPr>
+                                <w:sz w:val="20"/>
+                                <w:szCs w:val="20"/>
+                              </w:rPr>
+                            </w:pPr>
+                            <w:r>
+                              <w:rPr>
+                                <w:sz w:val="20"/>
+                                <w:szCs w:val="20"/>
+                              </w:rPr>
+                              <w:t xml:space="preserve">Added </w:t>
+                            </w:r>
+                            <w:r>
+                              <w:rPr>
+                                <w:sz w:val="20"/>
+                                <w:szCs w:val="20"/>
+                              </w:rPr>
+                              <w:t>one line in README.md</w:t>
+                            </w:r>
+                          </w:p>
+                        </w:txbxContent>
+                      </wps:txbx>
+                      <wps:bodyPr rot="0" vert="horz" wrap="square" lIns="91440" tIns="45720" rIns="91440" bIns="45720" anchor="t" anchorCtr="0">
+                        <a:noAutofit/>
+                      </wps:bodyPr>
+                    </wps:wsp>
+                  </a:graphicData>
+                </a:graphic>
+                <wp14:sizeRelH relativeFrom="margin">
+                  <wp14:pctWidth>0</wp14:pctWidth>
+                </wp14:sizeRelH>
+                <wp14:sizeRelV relativeFrom="margin">
+                  <wp14:pctHeight>0</wp14:pctHeight>
+                </wp14:sizeRelV>
+              </wp:anchor>
+            </w:drawing>
+          </mc:Choice>
+          <mc:Fallback>
+            <w:pict>
+              <v:shape w14:anchorId="48D05535" id="_x0000_s1033" type="#_x0000_t202" style="position:absolute;left:0;text-align:left;margin-left:166.05pt;margin-top:143.7pt;width:145.05pt;height:20.95pt;z-index:251682816;visibility:visible;mso-wrap-style:square;mso-width-percent:0;mso-height-percent:0;mso-wrap-distance-left:9pt;mso-wrap-distance-top:3.6pt;mso-wrap-distance-right:9pt;mso-wrap-distance-bottom:3.6pt;mso-position-horizontal:absolute;mso-position-horizontal-relative:text;mso-position-vertical:absolute;mso-position-vertical-relative:text;mso-width-percent:0;mso-height-percent:0;mso-width-relative:margin;mso-height-relative:margin;v-text-anchor:top" o:gfxdata="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">
+                <v:textbox>
+                  <w:txbxContent>
+                    <w:p>
+                      <w:pPr>
+                        <w:rPr>
+                          <w:sz w:val="20"/>
+                          <w:szCs w:val="20"/>
+                        </w:rPr>
+                      </w:pPr>
+                      <w:r>
+                        <w:rPr>
+                          <w:sz w:val="20"/>
+                          <w:szCs w:val="20"/>
+                        </w:rPr>
+                        <w:t xml:space="preserve">Added </w:t>
+                      </w:r>
+                      <w:r>
+                        <w:rPr>
+                          <w:sz w:val="20"/>
+                          <w:szCs w:val="20"/>
+                        </w:rPr>
+                        <w:t>one line in README.md</w:t>
+                      </w:r>
+                    </w:p>
+                  </w:txbxContent>
+                </v:textbox>
+              </v:shape>
+            </w:pict>
+          </mc:Fallback>
+        </mc:AlternateContent>
+      </w:r>
+      <w:r>
+        <mc:AlternateContent>
+          <mc:Choice Requires="wps">
+            <w:drawing>
+              <wp:anchor distT="0" distB="0" distL="114300" distR="114300" simplePos="0" relativeHeight="251683840" behindDoc="0" locked="0" layoutInCell="1" allowOverlap="1" wp14:anchorId="6F80CA74" wp14:editId="5F7A1E7F">
+                <wp:simplePos x="0" y="0"/>
+                <wp:positionH relativeFrom="column">
+                  <wp:posOffset>2453753</wp:posOffset>
+                </wp:positionH>
+                <wp:positionV relativeFrom="paragraph">
+                  <wp:posOffset>1432977</wp:posOffset>
+                </wp:positionV>
+                <wp:extent cx="146145" cy="432748"/>
+                <wp:effectExtent l="38100" t="38100" r="25400" b="24765"/>
+                <wp:wrapNone/>
+                <wp:docPr id="199" name="Straight Arrow Connector 199"/>
+                <wp:cNvGraphicFramePr/>
+                <a:graphic xmlns:a="http://schemas.openxmlformats.org/drawingml/2006/main">
+                  <a:graphicData uri="http://schemas.microsoft.com/office/word/2010/wordprocessingShape">
+                    <wps:wsp>
+                      <wps:cNvCnPr/>
+                      <wps:spPr>
+                        <a:xfrm flipH="1" flipV="1">
+                          <a:off x="0" y="0"/>
+                          <a:ext cx="146145" cy="432748"/>
+                        </a:xfrm>
+                        <a:prstGeom prst="straightConnector1">
+                          <a:avLst/>
+                        </a:prstGeom>
+                        <a:ln>
+                          <a:tailEnd type="triangle"/>
+                        </a:ln>
+                      </wps:spPr>
+                      <wps:style>
+                        <a:lnRef idx="1">
+                          <a:schemeClr val="accent1"/>
+                        </a:lnRef>
+                        <a:fillRef idx="0">
+                          <a:schemeClr val="accent1"/>
+                        </a:fillRef>
+                        <a:effectRef idx="0">
+                          <a:schemeClr val="accent1"/>
+                        </a:effectRef>
+                        <a:fontRef idx="minor">
+                          <a:schemeClr val="tx1"/>
+                        </a:fontRef>
+                      </wps:style>
+                      <wps:bodyPr/>
+                    </wps:wsp>
+                  </a:graphicData>
+                </a:graphic>
+                <wp14:sizeRelH relativeFrom="margin">
+                  <wp14:pctWidth>0</wp14:pctWidth>
+                </wp14:sizeRelH>
+                <wp14:sizeRelV relativeFrom="margin">
+                  <wp14:pctHeight>0</wp14:pctHeight>
+                </wp14:sizeRelV>
+              </wp:anchor>
+            </w:drawing>
+          </mc:Choice>
+          <mc:Fallback>
+            <w:pict>
+              <v:shape w14:anchorId="3EC9D942" id="Straight Arrow Connector 199" o:spid="_x0000_s1026" type="#_x0000_t32" style="position:absolute;margin-left:193.2pt;margin-top:112.85pt;width:11.5pt;height:34.05pt;flip:x y;z-index:251683840;visibility:visible;mso-wrap-style:square;mso-width-percent:0;mso-height-percent:0;mso-wrap-distance-left:9pt;mso-wrap-distance-top:0;mso-wrap-distance-right:9pt;mso-wrap-distance-bottom:0;mso-position-horizontal:absolute;mso-position-horizontal-relative:text;mso-position-vertical:absolute;mso-position-vertical-relative:text;mso-width-percent:0;mso-height-percent:0;mso-width-relative:margin;mso-height-relative:margin" o:gfxdata="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" strokecolor="#4472c4 [3204]" strokeweight=".5pt">
+                <v:stroke endarrow="block" joinstyle="miter"/>
+              </v:shape>
+            </w:pict>
+          </mc:Fallback>
+        </mc:AlternateContent>
+      </w:r>
+      <w:r>
+        <w:rPr>
+          <w:noProof/>
+        </w:rPr>
+        <w:drawing>
+          <wp:inline distT="0" distB="0" distL="0" distR="0" wp14:anchorId="792328AF" wp14:editId="7EBD49E4">
+            <wp:extent cx="5943600" cy="4000500"/>
+            <wp:effectExtent l="0" t="0" r="0" b="0"/>
+            <wp:docPr id="202" name="Picture 202"/>
+            <wp:cNvGraphicFramePr>
+              <a:graphicFrameLocks xmlns:a="http://schemas.openxmlformats.org/drawingml/2006/main" noChangeAspect="1"/>
+            </wp:cNvGraphicFramePr>
+            <a:graphic xmlns:a="http://schemas.openxmlformats.org/drawingml/2006/main">
+              <a:graphicData uri="http://schemas.openxmlformats.org/drawingml/2006/picture">
+                <pic:pic xmlns:pic="http://schemas.openxmlformats.org/drawingml/2006/picture">
+                  <pic:nvPicPr>
+                    <pic:cNvPr id="1" name=""/>
+                    <pic:cNvPicPr/>
+                  </pic:nvPicPr>
+                  <pic:blipFill>
+                    <a:blip r:embed="rId31"/>
+                    <a:stretch>
+                      <a:fillRect/>
+                    </a:stretch>
+                  </pic:blipFill>
+                  <pic:spPr>
+                    <a:xfrm>
+                      <a:off x="0" y="0"/>
+                      <a:ext cx="5943600" cy="4000500"/>
+                    </a:xfrm>
+                    <a:prstGeom prst="rect">
+                      <a:avLst/>
+                    </a:prstGeom>
+                  </pic:spPr>
+                </pic:pic>
+              </a:graphicData>
+            </a:graphic>
+          </wp:inline>
+        </w:drawing>
+      </w:r>
+    </w:p>
+    <w:p>
+      <w:r>
+        <w:t xml:space="preserve">Enter commit information in the bottom right corner. The summary should be very short, with details in the description. Publish the commit by pressing </w:t>
+      </w:r>
+      <w:r>
+        <w:rPr>
+          <w:i/>
+          <w:iCs/>
+        </w:rPr>
+        <w:t xml:space="preserve">commit to </w:t>
+      </w:r>
+      <w:r>
+        <w:rPr>
+          <w:b/>
+          <w:bCs/>
+          <w:i/>
+          <w:iCs/>
+        </w:rPr>
+        <w:t>develop</w:t>
+      </w:r>
+      <w:r>
+        <w:rPr>
+          <w:i/>
+          <w:iCs/>
+        </w:rPr>
+        <w:t>.</w:t>
+      </w:r>
+    </w:p>
+    <w:p>
+      <w:r>
+        <w:t>Now we have our files committed on our local repository! These are still not on the remote repository yet.</w:t>
+      </w:r>
+    </w:p>
+    <w:p>
+      <w:pPr>
+        <w:pStyle w:val="ListParagraph"/>
+        <w:numPr>
+          <w:ilvl w:val="0"/>
+          <w:numId w:val="13"/>
+        </w:numPr>
+        <w:rPr>
+          <w:b/>
+          <w:bCs/>
+        </w:rPr>
+      </w:pPr>
+      <w:r>
+        <w:rPr>
+          <w:b/>
+          <w:bCs/>
+        </w:rPr>
+        <w:t>Publish to GitHub</w:t>
+      </w:r>
+    </w:p>
+    <w:p>
+      <w:r>
+        <w:t>Next, we want to push this change to our remote repository. This action shows up automatically if commits are ready to be pushed out.</w:t>
+      </w:r>
+    </w:p>
+    <w:p>
+      <w:pPr>
+        <w:jc w:val="center"/>
+      </w:pPr>
+      <w:r>
+        <w:rPr>
+          <w:noProof/>
+        </w:rPr>
+        <w:drawing>
+          <wp:inline distT="0" distB="0" distL="0" distR="0" wp14:anchorId="4E663229" wp14:editId="419F2ECE">
+            <wp:extent cx="4600575" cy="1171575"/>
+            <wp:effectExtent l="0" t="0" r="9525" b="9525"/>
+            <wp:docPr id="204" name="Picture 204"/>
+            <wp:cNvGraphicFramePr>
+              <a:graphicFrameLocks xmlns:a="http://schemas.openxmlformats.org/drawingml/2006/main" noChangeAspect="1"/>
+            </wp:cNvGraphicFramePr>
+            <a:graphic xmlns:a="http://schemas.openxmlformats.org/drawingml/2006/main">
+              <a:graphicData uri="http://schemas.openxmlformats.org/drawingml/2006/picture">
+                <pic:pic xmlns:pic="http://schemas.openxmlformats.org/drawingml/2006/picture">
+                  <pic:nvPicPr>
+                    <pic:cNvPr id="1" name=""/>
+                    <pic:cNvPicPr/>
+                  </pic:nvPicPr>
+                  <pic:blipFill>
+                    <a:blip r:embed="rId32"/>
+                    <a:stretch>
+                      <a:fillRect/>
+                    </a:stretch>
+                  </pic:blipFill>
+                  <pic:spPr>
+                    <a:xfrm>
+                      <a:off x="0" y="0"/>
+                      <a:ext cx="4600575" cy="1171575"/>
+                    </a:xfrm>
+                    <a:prstGeom prst="rect">
+                      <a:avLst/>
+                    </a:prstGeom>
+                  </pic:spPr>
+                </pic:pic>
+              </a:graphicData>
+            </a:graphic>
+          </wp:inline>
+        </w:drawing>
+      </w:r>
+    </w:p>
+    <w:p>
+      <w:r>
+        <w:lastRenderedPageBreak/>
+        <w:t xml:space="preserve">Press this button to publish your new </w:t>
+      </w:r>
+      <w:r>
+        <w:t>branch commits.</w:t>
+      </w:r>
+    </w:p>
+    <w:p>
+      <w:pPr>
+        <w:pStyle w:val="ListParagraph"/>
+        <w:numPr>
+          <w:ilvl w:val="0"/>
+          <w:numId w:val="13"/>
+        </w:numPr>
+        <w:rPr>
+          <w:b/>
+          <w:bCs/>
+        </w:rPr>
+      </w:pPr>
+      <w:r>
+        <w:rPr>
+          <w:b/>
+          <w:bCs/>
+        </w:rPr>
+        <w:t>Open a pull request</w:t>
+      </w:r>
+    </w:p>
+    <w:p>
+      <w:pPr>
+        <w:rPr>
+          <w:b/>
+          <w:bCs/>
+        </w:rPr>
+      </w:pPr>
+      <w:r>
+        <w:t xml:space="preserve">Now that our change is visible on GitHub, </w:t>
+      </w:r>
+      <w:proofErr w:type="gramStart"/>
+      <w:r>
+        <w:t>we’d</w:t>
+      </w:r>
+      <w:proofErr w:type="gramEnd"/>
+      <w:r>
+        <w:t xml:space="preserve"> like to let our team know about it and request review to merge our changes</w:t>
+      </w:r>
+      <w:r>
+        <w:t xml:space="preserve">. This is done through a </w:t>
+      </w:r>
+      <w:r>
+        <w:rPr>
+          <w:b/>
+          <w:bCs/>
+        </w:rPr>
+        <w:t>pull request</w:t>
+      </w:r>
+      <w:r>
+        <w:rPr>
+          <w:b/>
+          <w:bCs/>
+        </w:rPr>
+        <w:t>.</w:t>
+      </w:r>
+    </w:p>
+    <w:p>
+      <w:r>
+        <w:rPr>
+          <w:noProof/>
+        </w:rPr>
+        <mc:AlternateContent>
+          <mc:Choice Requires="wps">
+            <w:drawing>
+              <wp:anchor distT="0" distB="0" distL="114300" distR="114300" simplePos="0" relativeHeight="251693056" behindDoc="0" locked="0" layoutInCell="1" allowOverlap="1" wp14:anchorId="3A40F29E" wp14:editId="7A7D0A94">
+                <wp:simplePos x="0" y="0"/>
+                <wp:positionH relativeFrom="column">
+                  <wp:posOffset>4147498</wp:posOffset>
+                </wp:positionH>
+                <wp:positionV relativeFrom="paragraph">
+                  <wp:posOffset>4352252</wp:posOffset>
+                </wp:positionV>
+                <wp:extent cx="1216072" cy="299862"/>
+                <wp:effectExtent l="19050" t="19050" r="22225" b="24130"/>
+                <wp:wrapNone/>
+                <wp:docPr id="207" name="Rectangle 207"/>
+                <wp:cNvGraphicFramePr/>
+                <a:graphic xmlns:a="http://schemas.openxmlformats.org/drawingml/2006/main">
+                  <a:graphicData uri="http://schemas.microsoft.com/office/word/2010/wordprocessingShape">
+                    <wps:wsp>
+                      <wps:cNvSpPr/>
+                      <wps:spPr>
+                        <a:xfrm>
+                          <a:off x="0" y="0"/>
+                          <a:ext cx="1216072" cy="299862"/>
+                        </a:xfrm>
+                        <a:prstGeom prst="rect">
+                          <a:avLst/>
+                        </a:prstGeom>
+                        <a:noFill/>
+                        <a:ln w="28575">
+                          <a:solidFill>
+                            <a:srgbClr val="FF0000"/>
+                          </a:solidFill>
+                        </a:ln>
+                      </wps:spPr>
+                      <wps:style>
+                        <a:lnRef idx="2">
+                          <a:schemeClr val="accent1">
+                            <a:shade val="50000"/>
+                          </a:schemeClr>
+                        </a:lnRef>
+                        <a:fillRef idx="1">
+                          <a:schemeClr val="accent1"/>
+                        </a:fillRef>
+                        <a:effectRef idx="0">
+                          <a:schemeClr val="accent1"/>
+                        </a:effectRef>
+                        <a:fontRef idx="minor">
+                          <a:schemeClr val="lt1"/>
+                        </a:fontRef>
+                      </wps:style>
+                      <wps:bodyPr rot="0" spcFirstLastPara="0" vertOverflow="overflow" horzOverflow="overflow" vert="horz" wrap="square" lIns="91440" tIns="45720" rIns="91440" bIns="45720" numCol="1" spcCol="0" rtlCol="0" fromWordArt="0" anchor="ctr" anchorCtr="0" forceAA="0" compatLnSpc="1">
+                        <a:prstTxWarp prst="textNoShape">
+                          <a:avLst/>
+                        </a:prstTxWarp>
+                        <a:noAutofit/>
+                      </wps:bodyPr>
+                    </wps:wsp>
+                  </a:graphicData>
+                </a:graphic>
+                <wp14:sizeRelH relativeFrom="margin">
+                  <wp14:pctWidth>0</wp14:pctWidth>
+                </wp14:sizeRelH>
+                <wp14:sizeRelV relativeFrom="margin">
+                  <wp14:pctHeight>0</wp14:pctHeight>
+                </wp14:sizeRelV>
+              </wp:anchor>
+            </w:drawing>
+          </mc:Choice>
+          <mc:Fallback>
+            <w:pict>
+              <v:rect w14:anchorId="34F2F05E" id="Rectangle 207" o:spid="_x0000_s1026" style="position:absolute;margin-left:326.55pt;margin-top:342.7pt;width:95.75pt;height:23.6pt;z-index:251693056;visibility:visible;mso-wrap-style:square;mso-width-percent:0;mso-height-percent:0;mso-wrap-distance-left:9pt;mso-wrap-distance-top:0;mso-wrap-distance-right:9pt;mso-wrap-distance-bottom:0;mso-position-horizontal:absolute;mso-position-horizontal-relative:text;mso-position-vertical:absolute;mso-position-vertical-relative:text;mso-width-percent:0;mso-height-percent:0;mso-width-relative:margin;mso-height-relative:margin;v-text-anchor:middle" o:gfxdata="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" filled="f" strokecolor="red" strokeweight="2.25pt"/>
+            </w:pict>
+          </mc:Fallback>
+        </mc:AlternateContent>
+      </w:r>
+      <w:r>
+        <w:rPr>
+          <w:noProof/>
+        </w:rPr>
+        <mc:AlternateContent>
+          <mc:Choice Requires="wps">
+            <w:drawing>
+              <wp:anchor distT="0" distB="0" distL="114300" distR="114300" simplePos="0" relativeHeight="251691008" behindDoc="0" locked="0" layoutInCell="1" allowOverlap="1" wp14:anchorId="4BC24CB2" wp14:editId="72D927BB">
+                <wp:simplePos x="0" y="0"/>
+                <wp:positionH relativeFrom="column">
+                  <wp:posOffset>88710</wp:posOffset>
+                </wp:positionH>
+                <wp:positionV relativeFrom="paragraph">
+                  <wp:posOffset>2866068</wp:posOffset>
+                </wp:positionV>
+                <wp:extent cx="2067636" cy="197892"/>
+                <wp:effectExtent l="19050" t="19050" r="27940" b="12065"/>
+                <wp:wrapNone/>
+                <wp:docPr id="206" name="Rectangle 206"/>
+                <wp:cNvGraphicFramePr/>
+                <a:graphic xmlns:a="http://schemas.openxmlformats.org/drawingml/2006/main">
+                  <a:graphicData uri="http://schemas.microsoft.com/office/word/2010/wordprocessingShape">
+                    <wps:wsp>
+                      <wps:cNvSpPr/>
+                      <wps:spPr>
+                        <a:xfrm>
+                          <a:off x="0" y="0"/>
+                          <a:ext cx="2067636" cy="197892"/>
+                        </a:xfrm>
+                        <a:prstGeom prst="rect">
+                          <a:avLst/>
+                        </a:prstGeom>
+                        <a:noFill/>
+                        <a:ln w="28575">
+                          <a:solidFill>
+                            <a:srgbClr val="FF0000"/>
+                          </a:solidFill>
+                        </a:ln>
+                      </wps:spPr>
+                      <wps:style>
+                        <a:lnRef idx="2">
+                          <a:schemeClr val="accent1">
+                            <a:shade val="50000"/>
+                          </a:schemeClr>
+                        </a:lnRef>
+                        <a:fillRef idx="1">
+                          <a:schemeClr val="accent1"/>
+                        </a:fillRef>
+                        <a:effectRef idx="0">
+                          <a:schemeClr val="accent1"/>
+                        </a:effectRef>
+                        <a:fontRef idx="minor">
+                          <a:schemeClr val="lt1"/>
+                        </a:fontRef>
+                      </wps:style>
+                      <wps:bodyPr rot="0" spcFirstLastPara="0" vertOverflow="overflow" horzOverflow="overflow" vert="horz" wrap="square" lIns="91440" tIns="45720" rIns="91440" bIns="45720" numCol="1" spcCol="0" rtlCol="0" fromWordArt="0" anchor="ctr" anchorCtr="0" forceAA="0" compatLnSpc="1">
+                        <a:prstTxWarp prst="textNoShape">
+                          <a:avLst/>
+                        </a:prstTxWarp>
+                        <a:noAutofit/>
+                      </wps:bodyPr>
+                    </wps:wsp>
+                  </a:graphicData>
+                </a:graphic>
+              </wp:anchor>
+            </w:drawing>
+          </mc:Choice>
+          <mc:Fallback>
+            <w:pict>
+              <v:rect w14:anchorId="741E5BFE" id="Rectangle 206" o:spid="_x0000_s1026" style="position:absolute;margin-left:7pt;margin-top:225.65pt;width:162.8pt;height:15.6pt;z-index:251691008;visibility:visible;mso-wrap-style:square;mso-wrap-distance-left:9pt;mso-wrap-distance-top:0;mso-wrap-distance-right:9pt;mso-wrap-distance-bottom:0;mso-position-horizontal:absolute;mso-position-horizontal-relative:text;mso-position-vertical:absolute;mso-position-vertical-relative:text;v-text-anchor:middle" o:gfxdata="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" filled="f" strokecolor="red" strokeweight="2.25pt"/>
+            </w:pict>
+          </mc:Fallback>
+        </mc:AlternateContent>
+      </w:r>
+      <w:r>
+        <w:rPr>
+          <w:noProof/>
+        </w:rPr>
+        <w:drawing>
+          <wp:inline distT="0" distB="0" distL="0" distR="0" wp14:anchorId="5452DB4C" wp14:editId="7809E36F">
+            <wp:extent cx="5943600" cy="4734560"/>
+            <wp:effectExtent l="0" t="0" r="0" b="8890"/>
+            <wp:docPr id="205" name="Picture 205"/>
+            <wp:cNvGraphicFramePr>
+              <a:graphicFrameLocks xmlns:a="http://schemas.openxmlformats.org/drawingml/2006/main" noChangeAspect="1"/>
+            </wp:cNvGraphicFramePr>
+            <a:graphic xmlns:a="http://schemas.openxmlformats.org/drawingml/2006/main">
+              <a:graphicData uri="http://schemas.openxmlformats.org/drawingml/2006/picture">
+                <pic:pic xmlns:pic="http://schemas.openxmlformats.org/drawingml/2006/picture">
+                  <pic:nvPicPr>
+                    <pic:cNvPr id="1" name=""/>
+                    <pic:cNvPicPr/>
+                  </pic:nvPicPr>
+                  <pic:blipFill>
+                    <a:blip r:embed="rId33"/>
+                    <a:stretch>
+                      <a:fillRect/>
+                    </a:stretch>
+                  </pic:blipFill>
+                  <pic:spPr>
+                    <a:xfrm>
+                      <a:off x="0" y="0"/>
+                      <a:ext cx="5943600" cy="4734560"/>
+                    </a:xfrm>
+                    <a:prstGeom prst="rect">
+                      <a:avLst/>
+                    </a:prstGeom>
+                  </pic:spPr>
+                </pic:pic>
+              </a:graphicData>
+            </a:graphic>
+          </wp:inline>
+        </w:drawing>
+      </w:r>
+    </w:p>
+    <w:p>
+      <w:r>
+        <w:t xml:space="preserve">You can do this by clicking “Open pull request” on the tutorial sidebar, or by </w:t>
+      </w:r>
+      <w:r>
+        <w:t>navigating to Branch, then “Create pull request”. This will open GitHub in your browser.</w:t>
+      </w:r>
+    </w:p>
+    <w:p>
+      <w:r>
+        <w:rPr>
+          <w:noProof/>
+        </w:rPr>
+        <w:lastRenderedPageBreak/>
+        <w:drawing>
+          <wp:inline distT="0" distB="0" distL="0" distR="0" wp14:anchorId="04ACB3F6" wp14:editId="4F89A370">
+            <wp:extent cx="5943600" cy="3616960"/>
+            <wp:effectExtent l="0" t="0" r="0" b="2540"/>
+            <wp:docPr id="208" name="Picture 208"/>
+            <wp:cNvGraphicFramePr>
+              <a:graphicFrameLocks xmlns:a="http://schemas.openxmlformats.org/drawingml/2006/main" noChangeAspect="1"/>
+            </wp:cNvGraphicFramePr>
+            <a:graphic xmlns:a="http://schemas.openxmlformats.org/drawingml/2006/main">
+              <a:graphicData uri="http://schemas.openxmlformats.org/drawingml/2006/picture">
+                <pic:pic xmlns:pic="http://schemas.openxmlformats.org/drawingml/2006/picture">
+                  <pic:nvPicPr>
+                    <pic:cNvPr id="1" name=""/>
+                    <pic:cNvPicPr/>
+                  </pic:nvPicPr>
+                  <pic:blipFill>
+                    <a:blip r:embed="rId34"/>
+                    <a:stretch>
+                      <a:fillRect/>
+                    </a:stretch>
+                  </pic:blipFill>
+                  <pic:spPr>
+                    <a:xfrm>
+                      <a:off x="0" y="0"/>
+                      <a:ext cx="5943600" cy="3616960"/>
+                    </a:xfrm>
+                    <a:prstGeom prst="rect">
+                      <a:avLst/>
+                    </a:prstGeom>
+                  </pic:spPr>
+                </pic:pic>
+              </a:graphicData>
+            </a:graphic>
+          </wp:inline>
+        </w:drawing>
+      </w:r>
+    </w:p>
+    <w:p/>
+    <w:p>
+      <w:r>
+        <w:t>This</w:t>
+      </w:r>
+      <w:r>
+        <w:t xml:space="preserve"> window has a couple options. At the top, you can select which branches this pull request is merging with. The </w:t>
+      </w:r>
+      <w:r>
+        <w:rPr>
+          <w:b/>
+          <w:bCs/>
+        </w:rPr>
+        <w:t>base</w:t>
+      </w:r>
+      <w:r>
+        <w:t xml:space="preserve"> branch is the </w:t>
+      </w:r>
+      <w:r>
+        <w:t xml:space="preserve">destination </w:t>
+      </w:r>
+      <w:r>
+        <w:t xml:space="preserve">branch that will get merged to, in this case </w:t>
+      </w:r>
+      <w:r>
+        <w:rPr>
+          <w:i/>
+          <w:iCs/>
+        </w:rPr>
+        <w:t>main</w:t>
+      </w:r>
+      <w:r>
+        <w:t xml:space="preserve">. The </w:t>
+      </w:r>
+      <w:r>
+        <w:rPr>
+          <w:b/>
+          <w:bCs/>
+        </w:rPr>
+        <w:t>compare</w:t>
+      </w:r>
+      <w:r>
+        <w:t xml:space="preserve"> branch </w:t>
+      </w:r>
+      <w:r>
+        <w:t xml:space="preserve">is the source branch that will merge into the base, in this case </w:t>
+      </w:r>
+      <w:r>
+        <w:rPr>
+          <w:i/>
+          <w:iCs/>
+        </w:rPr>
+        <w:t>develop</w:t>
+      </w:r>
+      <w:r>
+        <w:t>.</w:t>
+      </w:r>
+    </w:p>
+    <w:p>
+      <w:r>
+        <w:t>Here, we can modify our commit summary and description.</w:t>
+      </w:r>
+      <w:r>
+        <w:t xml:space="preserve"> When finished, click “Create pull request”.</w:t>
+      </w:r>
+    </w:p>
+    <w:p/>
+    <w:p/>
+    <w:p/>
+    <w:p/>
+    <w:p/>
+    <w:p/>
+    <w:p/>
+    <w:p/>
+    <w:p/>
+    <w:p>
+      <w:r>
+        <w:lastRenderedPageBreak/>
+        <w:t xml:space="preserve">The pull request should automatically pop up and show you the below screen. Otherwise, it can be accessed by navigating to </w:t>
+      </w:r>
+      <w:r>
+        <w:rPr>
+          <w:b/>
+          <w:bCs/>
+        </w:rPr>
+        <w:t>Pull requests</w:t>
+      </w:r>
+      <w:r>
+        <w:t xml:space="preserve"> on GitHub.</w:t>
+      </w:r>
+    </w:p>
+    <w:p>
+      <w:r>
+        <w:rPr>
+          <w:noProof/>
+        </w:rPr>
+        <w:drawing>
+          <wp:inline distT="0" distB="0" distL="0" distR="0" wp14:anchorId="0B9F538C" wp14:editId="3FDE647F">
+            <wp:extent cx="5943600" cy="4216400"/>
+            <wp:effectExtent l="0" t="0" r="0" b="0"/>
+            <wp:docPr id="209" name="Picture 209"/>
+            <wp:cNvGraphicFramePr>
+              <a:graphicFrameLocks xmlns:a="http://schemas.openxmlformats.org/drawingml/2006/main" noChangeAspect="1"/>
+            </wp:cNvGraphicFramePr>
+            <a:graphic xmlns:a="http://schemas.openxmlformats.org/drawingml/2006/main">
+              <a:graphicData uri="http://schemas.openxmlformats.org/drawingml/2006/picture">
+                <pic:pic xmlns:pic="http://schemas.openxmlformats.org/drawingml/2006/picture">
+                  <pic:nvPicPr>
+                    <pic:cNvPr id="1" name=""/>
+                    <pic:cNvPicPr/>
+                  </pic:nvPicPr>
+                  <pic:blipFill>
+                    <a:blip r:embed="rId35"/>
+                    <a:stretch>
+                      <a:fillRect/>
+                    </a:stretch>
+                  </pic:blipFill>
+                  <pic:spPr>
+                    <a:xfrm>
+                      <a:off x="0" y="0"/>
+                      <a:ext cx="5943600" cy="4216400"/>
+                    </a:xfrm>
+                    <a:prstGeom prst="rect">
+                      <a:avLst/>
+                    </a:prstGeom>
+                  </pic:spPr>
+                </pic:pic>
+              </a:graphicData>
+            </a:graphic>
+          </wp:inline>
+        </w:drawing>
+      </w:r>
+    </w:p>
+    <w:p>
+      <w:r>
+        <w:t>This shows who added which commit</w:t>
+      </w:r>
+      <w:r>
+        <w:t>s as well as any comments made. Once the changes are reviewed, the pull request can be merged. Click “Merge pull request” to complete the process.</w:t>
+      </w:r>
+    </w:p>
+    <w:p>
+      <w:r>
+        <w:t>Confirmation of the merge will appear:</w:t>
+      </w:r>
+    </w:p>
+    <w:p>
+      <w:pPr>
+        <w:rPr>
+          <w:b/>
+          <w:bCs/>
+        </w:rPr>
+      </w:pPr>
+      <w:r>
+        <w:rPr>
+          <w:noProof/>
+        </w:rPr>
+        <w:drawing>
+          <wp:inline distT="0" distB="0" distL="0" distR="0" wp14:anchorId="734D717E" wp14:editId="7D07E1EF">
+            <wp:extent cx="4419600" cy="619125"/>
+            <wp:effectExtent l="0" t="0" r="0" b="9525"/>
+            <wp:docPr id="210" name="Picture 210"/>
+            <wp:cNvGraphicFramePr>
+              <a:graphicFrameLocks xmlns:a="http://schemas.openxmlformats.org/drawingml/2006/main" noChangeAspect="1"/>
+            </wp:cNvGraphicFramePr>
+            <a:graphic xmlns:a="http://schemas.openxmlformats.org/drawingml/2006/main">
+              <a:graphicData uri="http://schemas.openxmlformats.org/drawingml/2006/picture">
+                <pic:pic xmlns:pic="http://schemas.openxmlformats.org/drawingml/2006/picture">
+                  <pic:nvPicPr>
+                    <pic:cNvPr id="1" name=""/>
+                    <pic:cNvPicPr/>
+                  </pic:nvPicPr>
+                  <pic:blipFill>
+                    <a:blip r:embed="rId36"/>
+                    <a:stretch>
+                      <a:fillRect/>
+                    </a:stretch>
+                  </pic:blipFill>
+                  <pic:spPr>
+                    <a:xfrm>
+                      <a:off x="0" y="0"/>
+                      <a:ext cx="4419600" cy="619125"/>
+                    </a:xfrm>
+                    <a:prstGeom prst="rect">
+                      <a:avLst/>
+                    </a:prstGeom>
+                  </pic:spPr>
+                </pic:pic>
+              </a:graphicData>
+            </a:graphic>
+          </wp:inline>
+        </w:drawing>
+      </w:r>
+    </w:p>
+    <w:p>
+      <w:r>
+        <w:t xml:space="preserve">Now </w:t>
+      </w:r>
+      <w:r>
+        <w:rPr>
+          <w:i/>
+          <w:iCs/>
+        </w:rPr>
+        <w:t xml:space="preserve">main </w:t>
+      </w:r>
+      <w:r>
+        <w:t xml:space="preserve">has the same code as </w:t>
+      </w:r>
+      <w:r>
+        <w:rPr>
+          <w:i/>
+          <w:iCs/>
+        </w:rPr>
+        <w:t>develop.</w:t>
+      </w:r>
+    </w:p>
+    <w:p>
+      <w:r>
+        <w:t>This process reflects how you might use GitHub in ASTRAS;</w:t>
+      </w:r>
+      <w:r>
+        <w:t xml:space="preserve"> You might</w:t>
+      </w:r>
+      <w:r>
+        <w:t xml:space="preserve"> create a branch </w:t>
+      </w:r>
+      <w:proofErr w:type="gramStart"/>
+      <w:r>
+        <w:t>off of</w:t>
+      </w:r>
+      <w:proofErr w:type="gramEnd"/>
+      <w:r>
+        <w:t xml:space="preserve"> develop for some feature, work on that feature </w:t>
+      </w:r>
+      <w:r>
+        <w:t>and commit it on your</w:t>
+      </w:r>
+      <w:r>
+        <w:t xml:space="preserve"> local machine,</w:t>
+      </w:r>
+      <w:r>
+        <w:t xml:space="preserve"> </w:t>
+      </w:r>
+      <w:r>
+        <w:t xml:space="preserve">push it to GitHub and create a pull request. </w:t>
+      </w:r>
+      <w:r>
+        <w:t>That pull request then gets reviewed and merged into the develop</w:t>
+      </w:r>
+      <w:r>
+        <w:t>.</w:t>
+      </w:r>
+    </w:p>
+    <w:p>
+      <w:r>
+        <w:t>There is</w:t>
+      </w:r>
+      <w:r>
+        <w:t xml:space="preserve"> a bit more to learn – like what to do when you run into conflicting changes or if you want to revert a change, but this should </w:t>
+      </w:r>
+      <w:r>
+        <w:t>teach you the fundamentals. If you ran into problems, please reach out with questions!</w:t>
+      </w:r>
+    </w:p>
     <w:sectPr>
       <w:pgSz w:w="12240" w:h="15840"/>
       <w:pgMar w:top="1440" w:right="1440" w:bottom="1440" w:left="1440" w:header="720" w:footer="720" w:gutter="0"/>
@@ -2841,6 +6260,119 @@
     </w:lvl>
   </w:abstractNum>
   <w:abstractNum w:abstractNumId="4" w15:restartNumberingAfterBreak="0">
+    <w:nsid w:val="3B7778B9"/>
+    <w:multiLevelType w:val="hybridMultilevel"/>
+    <w:tmpl w:val="A170DB50"/>
+    <w:lvl w:ilvl="0" w:tplc="04090001">
+      <w:start w:val="1"/>
+      <w:numFmt w:val="bullet"/>
+      <w:lvlText w:val=""/>
+      <w:lvlJc w:val="left"/>
+      <w:pPr>
+        <w:ind w:left="720" w:hanging="360"/>
+      </w:pPr>
+      <w:rPr>
+        <w:rFonts w:ascii="Symbol" w:hAnsi="Symbol" w:hint="default"/>
+      </w:rPr>
+    </w:lvl>
+    <w:lvl w:ilvl="1" w:tplc="04090003">
+      <w:start w:val="1"/>
+      <w:numFmt w:val="bullet"/>
+      <w:lvlText w:val="o"/>
+      <w:lvlJc w:val="left"/>
+      <w:pPr>
+        <w:ind w:left="1440" w:hanging="360"/>
+      </w:pPr>
+      <w:rPr>
+        <w:rFonts w:ascii="Courier New" w:hAnsi="Courier New" w:cs="Courier New" w:hint="default"/>
+      </w:rPr>
+    </w:lvl>
+    <w:lvl w:ilvl="2" w:tplc="04090005" w:tentative="1">
+      <w:start w:val="1"/>
+      <w:numFmt w:val="bullet"/>
+      <w:lvlText w:val=""/>
+      <w:lvlJc w:val="left"/>
+      <w:pPr>
+        <w:ind w:left="2160" w:hanging="360"/>
+      </w:pPr>
+      <w:rPr>
+        <w:rFonts w:ascii="Wingdings" w:hAnsi="Wingdings" w:hint="default"/>
+      </w:rPr>
+    </w:lvl>
+    <w:lvl w:ilvl="3" w:tplc="04090001" w:tentative="1">
+      <w:start w:val="1"/>
+      <w:numFmt w:val="bullet"/>
+      <w:lvlText w:val=""/>
+      <w:lvlJc w:val="left"/>
+      <w:pPr>
+        <w:ind w:left="2880" w:hanging="360"/>
+      </w:pPr>
+      <w:rPr>
+        <w:rFonts w:ascii="Symbol" w:hAnsi="Symbol" w:hint="default"/>
+      </w:rPr>
+    </w:lvl>
+    <w:lvl w:ilvl="4" w:tplc="04090003" w:tentative="1">
+      <w:start w:val="1"/>
+      <w:numFmt w:val="bullet"/>
+      <w:lvlText w:val="o"/>
+      <w:lvlJc w:val="left"/>
+      <w:pPr>
+        <w:ind w:left="3600" w:hanging="360"/>
+      </w:pPr>
+      <w:rPr>
+        <w:rFonts w:ascii="Courier New" w:hAnsi="Courier New" w:cs="Courier New" w:hint="default"/>
+      </w:rPr>
+    </w:lvl>
+    <w:lvl w:ilvl="5" w:tplc="04090005" w:tentative="1">
+      <w:start w:val="1"/>
+      <w:numFmt w:val="bullet"/>
+      <w:lvlText w:val=""/>
+      <w:lvlJc w:val="left"/>
+      <w:pPr>
+        <w:ind w:left="4320" w:hanging="360"/>
+      </w:pPr>
+      <w:rPr>
+        <w:rFonts w:ascii="Wingdings" w:hAnsi="Wingdings" w:hint="default"/>
+      </w:rPr>
+    </w:lvl>
+    <w:lvl w:ilvl="6" w:tplc="04090001" w:tentative="1">
+      <w:start w:val="1"/>
+      <w:numFmt w:val="bullet"/>
+      <w:lvlText w:val=""/>
+      <w:lvlJc w:val="left"/>
+      <w:pPr>
+        <w:ind w:left="5040" w:hanging="360"/>
+      </w:pPr>
+      <w:rPr>
+        <w:rFonts w:ascii="Symbol" w:hAnsi="Symbol" w:hint="default"/>
+      </w:rPr>
+    </w:lvl>
+    <w:lvl w:ilvl="7" w:tplc="04090003" w:tentative="1">
+      <w:start w:val="1"/>
+      <w:numFmt w:val="bullet"/>
+      <w:lvlText w:val="o"/>
+      <w:lvlJc w:val="left"/>
+      <w:pPr>
+        <w:ind w:left="5760" w:hanging="360"/>
+      </w:pPr>
+      <w:rPr>
+        <w:rFonts w:ascii="Courier New" w:hAnsi="Courier New" w:cs="Courier New" w:hint="default"/>
+      </w:rPr>
+    </w:lvl>
+    <w:lvl w:ilvl="8" w:tplc="04090005" w:tentative="1">
+      <w:start w:val="1"/>
+      <w:numFmt w:val="bullet"/>
+      <w:lvlText w:val=""/>
+      <w:lvlJc w:val="left"/>
+      <w:pPr>
+        <w:ind w:left="6480" w:hanging="360"/>
+      </w:pPr>
+      <w:rPr>
+        <w:rFonts w:ascii="Wingdings" w:hAnsi="Wingdings" w:hint="default"/>
+      </w:rPr>
+    </w:lvl>
+  </w:abstractNum>
+  <w:abstractNum w:abstractNumId="5" w15:restartNumberingAfterBreak="0">
     <w:nsid w:val="3E672961"/>
     <w:multiLevelType w:val="multilevel"/>
     <w:tmpl w:val="C09EFEF2"/>
@@ -2953,7 +6485,7 @@
       </w:rPr>
     </w:lvl>
   </w:abstractNum>
-  <w:abstractNum w:abstractNumId="5" w15:restartNumberingAfterBreak="0">
+  <w:abstractNum w:abstractNumId="6" w15:restartNumberingAfterBreak="0">
     <w:nsid w:val="44F82361"/>
     <w:multiLevelType w:val="multilevel"/>
     <w:tmpl w:val="02746C42"/>
@@ -3066,7 +6598,7 @@
       </w:rPr>
     </w:lvl>
   </w:abstractNum>
-  <w:abstractNum w:abstractNumId="6" w15:restartNumberingAfterBreak="0">
+  <w:abstractNum w:abstractNumId="7" w15:restartNumberingAfterBreak="0">
     <w:nsid w:val="52B77BB1"/>
     <w:multiLevelType w:val="hybridMultilevel"/>
     <w:tmpl w:val="258E2E80"/>
@@ -3179,7 +6711,7 @@
       </w:rPr>
     </w:lvl>
   </w:abstractNum>
-  <w:abstractNum w:abstractNumId="7" w15:restartNumberingAfterBreak="0">
+  <w:abstractNum w:abstractNumId="8" w15:restartNumberingAfterBreak="0">
     <w:nsid w:val="63E355FF"/>
     <w:multiLevelType w:val="hybridMultilevel"/>
     <w:tmpl w:val="C8BA0F98"/>
@@ -3292,7 +6824,93 @@
       </w:rPr>
     </w:lvl>
   </w:abstractNum>
-  <w:abstractNum w:abstractNumId="8" w15:restartNumberingAfterBreak="0">
+  <w:abstractNum w:abstractNumId="9" w15:restartNumberingAfterBreak="0">
+    <w:nsid w:val="661340B0"/>
+    <w:multiLevelType w:val="hybridMultilevel"/>
+    <w:tmpl w:val="B4B40E8A"/>
+    <w:lvl w:ilvl="0" w:tplc="0409000F">
+      <w:start w:val="1"/>
+      <w:numFmt w:val="decimal"/>
+      <w:lvlText w:val="%1."/>
+      <w:lvlJc w:val="left"/>
+      <w:pPr>
+        <w:ind w:left="720" w:hanging="360"/>
+      </w:pPr>
+    </w:lvl>
+    <w:lvl w:ilvl="1" w:tplc="04090019" w:tentative="1">
+      <w:start w:val="1"/>
+      <w:numFmt w:val="lowerLetter"/>
+      <w:lvlText w:val="%2."/>
+      <w:lvlJc w:val="left"/>
+      <w:pPr>
+        <w:ind w:left="1440" w:hanging="360"/>
+      </w:pPr>
+    </w:lvl>
+    <w:lvl w:ilvl="2" w:tplc="0409001B" w:tentative="1">
+      <w:start w:val="1"/>
+      <w:numFmt w:val="lowerRoman"/>
+      <w:lvlText w:val="%3."/>
+      <w:lvlJc w:val="right"/>
+      <w:pPr>
+        <w:ind w:left="2160" w:hanging="180"/>
+      </w:pPr>
+    </w:lvl>
+    <w:lvl w:ilvl="3" w:tplc="0409000F" w:tentative="1">
+      <w:start w:val="1"/>
+      <w:numFmt w:val="decimal"/>
+      <w:lvlText w:val="%4."/>
+      <w:lvlJc w:val="left"/>
+      <w:pPr>
+        <w:ind w:left="2880" w:hanging="360"/>
+      </w:pPr>
+    </w:lvl>
+    <w:lvl w:ilvl="4" w:tplc="04090019" w:tentative="1">
+      <w:start w:val="1"/>
+      <w:numFmt w:val="lowerLetter"/>
+      <w:lvlText w:val="%5."/>
+      <w:lvlJc w:val="left"/>
+      <w:pPr>
+        <w:ind w:left="3600" w:hanging="360"/>
+      </w:pPr>
+    </w:lvl>
+    <w:lvl w:ilvl="5" w:tplc="0409001B" w:tentative="1">
+      <w:start w:val="1"/>
+      <w:numFmt w:val="lowerRoman"/>
+      <w:lvlText w:val="%6."/>
+      <w:lvlJc w:val="right"/>
+      <w:pPr>
+        <w:ind w:left="4320" w:hanging="180"/>
+      </w:pPr>
+    </w:lvl>
+    <w:lvl w:ilvl="6" w:tplc="0409000F" w:tentative="1">
+      <w:start w:val="1"/>
+      <w:numFmt w:val="decimal"/>
+      <w:lvlText w:val="%7."/>
+      <w:lvlJc w:val="left"/>
+      <w:pPr>
+        <w:ind w:left="5040" w:hanging="360"/>
+      </w:pPr>
+    </w:lvl>
+    <w:lvl w:ilvl="7" w:tplc="04090019" w:tentative="1">
+      <w:start w:val="1"/>
+      <w:numFmt w:val="lowerLetter"/>
+      <w:lvlText w:val="%8."/>
+      <w:lvlJc w:val="left"/>
+      <w:pPr>
+        <w:ind w:left="5760" w:hanging="360"/>
+      </w:pPr>
+    </w:lvl>
+    <w:lvl w:ilvl="8" w:tplc="0409001B" w:tentative="1">
+      <w:start w:val="1"/>
+      <w:numFmt w:val="lowerRoman"/>
+      <w:lvlText w:val="%9."/>
+      <w:lvlJc w:val="right"/>
+      <w:pPr>
+        <w:ind w:left="6480" w:hanging="180"/>
+      </w:pPr>
+    </w:lvl>
+  </w:abstractNum>
+  <w:abstractNum w:abstractNumId="10" w15:restartNumberingAfterBreak="0">
     <w:nsid w:val="6E092817"/>
     <w:multiLevelType w:val="hybridMultilevel"/>
     <w:tmpl w:val="6DACB7BC"/>
@@ -3405,7 +7023,7 @@
       </w:rPr>
     </w:lvl>
   </w:abstractNum>
-  <w:abstractNum w:abstractNumId="9" w15:restartNumberingAfterBreak="0">
+  <w:abstractNum w:abstractNumId="11" w15:restartNumberingAfterBreak="0">
     <w:nsid w:val="700B38E8"/>
     <w:multiLevelType w:val="hybridMultilevel"/>
     <w:tmpl w:val="DB3AD6EA"/>
@@ -3518,7 +7136,7 @@
       </w:rPr>
     </w:lvl>
   </w:abstractNum>
-  <w:abstractNum w:abstractNumId="10" w15:restartNumberingAfterBreak="0">
+  <w:abstractNum w:abstractNumId="12" w15:restartNumberingAfterBreak="0">
     <w:nsid w:val="71604456"/>
     <w:multiLevelType w:val="hybridMultilevel"/>
     <w:tmpl w:val="A57C21D2"/>
@@ -3632,37 +7250,43 @@
     </w:lvl>
   </w:abstractNum>
   <w:num w:numId="1">
-    <w:abstractNumId w:val="5"/>
+    <w:abstractNumId w:val="6"/>
   </w:num>
   <w:num w:numId="2">
-    <w:abstractNumId w:val="6"/>
+    <w:abstractNumId w:val="7"/>
   </w:num>
   <w:num w:numId="3">
     <w:abstractNumId w:val="1"/>
   </w:num>
   <w:num w:numId="4">
-    <w:abstractNumId w:val="4"/>
+    <w:abstractNumId w:val="5"/>
   </w:num>
   <w:num w:numId="5">
     <w:abstractNumId w:val="2"/>
   </w:num>
   <w:num w:numId="6">
-    <w:abstractNumId w:val="8"/>
+    <w:abstractNumId w:val="10"/>
   </w:num>
   <w:num w:numId="7">
     <w:abstractNumId w:val="3"/>
   </w:num>
   <w:num w:numId="8">
-    <w:abstractNumId w:val="7"/>
+    <w:abstractNumId w:val="8"/>
   </w:num>
   <w:num w:numId="9">
-    <w:abstractNumId w:val="10"/>
+    <w:abstractNumId w:val="12"/>
   </w:num>
   <w:num w:numId="10">
-    <w:abstractNumId w:val="9"/>
+    <w:abstractNumId w:val="11"/>
   </w:num>
   <w:num w:numId="11">
     <w:abstractNumId w:val="0"/>
+  </w:num>
+  <w:num w:numId="12">
+    <w:abstractNumId w:val="4"/>
+  </w:num>
+  <w:num w:numId="13">
+    <w:abstractNumId w:val="9"/>
   </w:num>
 </w:numbering>
 </file>
@@ -4117,7 +7741,6 @@
   <w:style w:type="character" w:default="1" w:styleId="DefaultParagraphFont">
     <w:name w:val="Default Paragraph Font"/>
     <w:uiPriority w:val="1"/>
-    <w:semiHidden/>
     <w:unhideWhenUsed/>
   </w:style>
   <w:style w:type="table" w:default="1" w:styleId="TableNormal">

</xml_diff>

<commit_message>
Implemented User GUI Backend, modified state machine loop
main.py now creates a websocket server on a new thread found in user.py. Data is shared between the server and main thread through a shared object *sharedData*
This server communicates with backendWebpage.html and script.js
Still need to add reconnection contingincies and add to the sharedData field
</commit_message>
<xml_diff>
--- a/Git and Github Reference Material (WIP).docx
+++ b/Git and Github Reference Material (WIP).docx
@@ -2699,40 +2699,18 @@
       </w:pPr>
       <w:bookmarkStart w:id="5" w:name="_Toc60996437"/>
       <w:r>
+        <w:rPr>
+          <w:noProof/>
+        </w:rPr>
         <w:lastRenderedPageBreak/>
-        <w:t>Example</w:t>
-      </w:r>
-      <w:r>
-        <w:t xml:space="preserve"> 1: Introduction</w:t>
-      </w:r>
-      <w:bookmarkEnd w:id="5"/>
-    </w:p>
-    <w:p/>
-    <w:p>
-      <w:pPr>
-        <w:rPr>
-          <w:noProof/>
-        </w:rPr>
-      </w:pPr>
-    </w:p>
-    <w:p>
-      <w:pPr>
-        <w:rPr>
-          <w:noProof/>
-        </w:rPr>
-      </w:pPr>
-      <w:r>
-        <w:rPr>
-          <w:noProof/>
-        </w:rPr>
         <w:drawing>
-          <wp:anchor distT="0" distB="0" distL="114300" distR="114300" simplePos="0" relativeHeight="251662336" behindDoc="0" locked="0" layoutInCell="1" allowOverlap="1" wp14:anchorId="6C073674" wp14:editId="645E0B3E">
+          <wp:anchor distT="0" distB="0" distL="114300" distR="114300" simplePos="0" relativeHeight="251662336" behindDoc="0" locked="0" layoutInCell="1" allowOverlap="1" wp14:anchorId="6C073674" wp14:editId="42FE1846">
             <wp:simplePos x="0" y="0"/>
             <wp:positionH relativeFrom="column">
-              <wp:posOffset>4641851</wp:posOffset>
+              <wp:posOffset>4608191</wp:posOffset>
             </wp:positionH>
             <wp:positionV relativeFrom="paragraph">
-              <wp:posOffset>274320</wp:posOffset>
+              <wp:posOffset>194481</wp:posOffset>
             </wp:positionV>
             <wp:extent cx="1136650" cy="292100"/>
             <wp:effectExtent l="0" t="0" r="6350" b="0"/>
@@ -2762,7 +2740,7 @@
                   <pic:spPr bwMode="auto">
                     <a:xfrm>
                       <a:off x="0" y="0"/>
-                      <a:ext cx="1136830" cy="292146"/>
+                      <a:ext cx="1136650" cy="292100"/>
                     </a:xfrm>
                     <a:prstGeom prst="rect">
                       <a:avLst/>
@@ -2788,6 +2766,13 @@
           </wp:anchor>
         </w:drawing>
       </w:r>
+      <w:r>
+        <w:t>Example</w:t>
+      </w:r>
+      <w:r>
+        <w:t xml:space="preserve"> 1: Introduction</w:t>
+      </w:r>
+      <w:bookmarkEnd w:id="5"/>
     </w:p>
     <w:p>
       <w:r>
@@ -3796,7 +3781,13 @@
         </w:numPr>
       </w:pPr>
       <w:r>
-        <w:t>You can also right click a repository and open it with File Explorer:</w:t>
+        <w:t>You can also right click a repository and open</w:t>
+      </w:r>
+      <w:r>
+        <w:t xml:space="preserve"> the working directory</w:t>
+      </w:r>
+      <w:r>
+        <w:t xml:space="preserve"> with File Explorer:</w:t>
       </w:r>
     </w:p>
     <w:p>
@@ -3926,7 +3917,13 @@
       </w:r>
       <w:proofErr w:type="gramEnd"/>
       <w:r>
-        <w:t xml:space="preserve"> follow the getting started checklist on the right.</w:t>
+        <w:t xml:space="preserve"> follow the getting started checklist on the right</w:t>
+      </w:r>
+      <w:r>
+        <w:t xml:space="preserve"> sidebar</w:t>
+      </w:r>
+      <w:r>
+        <w:t>.</w:t>
       </w:r>
     </w:p>
     <w:p>
@@ -4512,6 +4509,28 @@
     <w:p/>
     <w:p>
       <w:r>
+        <w:t xml:space="preserve">Note that this is your working directory. </w:t>
+      </w:r>
+      <w:r>
+        <w:rPr>
+          <w:u w:val="single"/>
+        </w:rPr>
+        <w:t>When you switch branches in GitHub Desktop, the working directory will switch to that branch.</w:t>
+      </w:r>
+      <w:r>
+        <w:t xml:space="preserve"> Every branch has </w:t>
+      </w:r>
+      <w:proofErr w:type="gramStart"/>
+      <w:r>
+        <w:t>it’s</w:t>
+      </w:r>
+      <w:proofErr w:type="gramEnd"/>
+      <w:r>
+        <w:t xml:space="preserve"> own copy of files within its own working directory.</w:t>
+      </w:r>
+    </w:p>
+    <w:p>
+      <w:r>
         <w:t xml:space="preserve">Once the file is opened with your text editor, </w:t>
       </w:r>
       <w:r>
@@ -4526,6 +4545,7 @@
         <w:rPr>
           <w:noProof/>
         </w:rPr>
+        <w:lastRenderedPageBreak/>
         <w:drawing>
           <wp:inline distT="0" distB="0" distL="0" distR="0" wp14:anchorId="28E7997B" wp14:editId="6B02F68B">
             <wp:extent cx="4169391" cy="1841036"/>
@@ -5178,6 +5198,7 @@
           <w:b/>
           <w:bCs/>
         </w:rPr>
+        <w:lastRenderedPageBreak/>
         <w:t>Publish to GitHub</w:t>
       </w:r>
     </w:p>
@@ -5233,7 +5254,6 @@
     </w:p>
     <w:p>
       <w:r>
-        <w:lastRenderedPageBreak/>
         <w:t xml:space="preserve">Press this button to publish your new </w:t>
       </w:r>
       <w:r>
@@ -5494,6 +5514,7 @@
     </w:p>
     <w:p>
       <w:r>
+        <w:lastRenderedPageBreak/>
         <w:t xml:space="preserve">You can do this by clicking “Open pull request” on the tutorial sidebar, or by </w:t>
       </w:r>
       <w:r>
@@ -5505,7 +5526,6 @@
         <w:rPr>
           <w:noProof/>
         </w:rPr>
-        <w:lastRenderedPageBreak/>
         <w:drawing>
           <wp:inline distT="0" distB="0" distL="0" distR="0" wp14:anchorId="04ACB3F6" wp14:editId="4F89A370">
             <wp:extent cx="5943600" cy="3616960"/>
@@ -5549,7 +5569,13 @@
         <w:t>This</w:t>
       </w:r>
       <w:r>
-        <w:t xml:space="preserve"> window has a couple options. At the top, you can select which branches this pull request is merging with. The </w:t>
+        <w:t xml:space="preserve"> window has a couple options. At the top, you can select which branches this pull request is </w:t>
+      </w:r>
+      <w:r>
+        <w:t>affecting</w:t>
+      </w:r>
+      <w:r>
+        <w:t xml:space="preserve">. The </w:t>
       </w:r>
       <w:r>
         <w:rPr>
@@ -5620,7 +5646,6 @@
     <w:p/>
     <w:p>
       <w:r>
-        <w:lastRenderedPageBreak/>
         <w:t xml:space="preserve">The pull request should automatically pop up and show you the below screen. Otherwise, it can be accessed by navigating to </w:t>
       </w:r>
       <w:r>
@@ -5798,6 +5823,7 @@
     </w:p>
     <w:p>
       <w:r>
+        <w:lastRenderedPageBreak/>
         <w:t>There is</w:t>
       </w:r>
       <w:r>

</xml_diff>

<commit_message>
Reworked User Server to include shutdown signal
Moved most of the server startup code to user.py
Now, starting the thread from main.py handles everything - including creating a stopServer future in sharedData.
Main can now call sharedData.stopServer.set_result(None) to terminate the process.
Also fixed the infinite websocket issue in script.js
Also changed how commands are processed: Now, commands are placed in sharedData.commandQueue for processing in the beginning of the main loop
</commit_message>
<xml_diff>
--- a/Git and Github Reference Material (WIP).docx
+++ b/Git and Github Reference Material (WIP).docx
@@ -5833,6 +5833,24 @@
         <w:t>teach you the fundamentals. If you ran into problems, please reach out with questions!</w:t>
       </w:r>
     </w:p>
+    <w:p>
+      <w:r>
+        <w:br w:type="page"/>
+      </w:r>
+    </w:p>
+    <w:p>
+      <w:pPr>
+        <w:pStyle w:val="Heading1"/>
+        <w:numPr>
+          <w:ilvl w:val="0"/>
+          <w:numId w:val="14"/>
+        </w:numPr>
+      </w:pPr>
+      <w:r>
+        <w:lastRenderedPageBreak/>
+        <w:t xml:space="preserve">Example 2 – Adding a </w:t>
+      </w:r>
+    </w:p>
     <w:sectPr>
       <w:pgSz w:w="12240" w:h="15840"/>
       <w:pgMar w:top="1440" w:right="1440" w:bottom="1440" w:left="1440" w:header="720" w:footer="720" w:gutter="0"/>
@@ -6687,6 +6705,95 @@
     </w:lvl>
   </w:abstractNum>
   <w:abstractNum w:abstractNumId="7" w15:restartNumberingAfterBreak="0">
+    <w:nsid w:val="48BB631B"/>
+    <w:multiLevelType w:val="hybridMultilevel"/>
+    <w:tmpl w:val="982080F2"/>
+    <w:lvl w:ilvl="0" w:tplc="F57665DE">
+      <w:start w:val="6"/>
+      <w:numFmt w:val="decimal"/>
+      <w:lvlText w:val="%1."/>
+      <w:lvlJc w:val="left"/>
+      <w:pPr>
+        <w:ind w:left="720" w:hanging="360"/>
+      </w:pPr>
+      <w:rPr>
+        <w:rFonts w:hint="default"/>
+      </w:rPr>
+    </w:lvl>
+    <w:lvl w:ilvl="1" w:tplc="04090019" w:tentative="1">
+      <w:start w:val="1"/>
+      <w:numFmt w:val="lowerLetter"/>
+      <w:lvlText w:val="%2."/>
+      <w:lvlJc w:val="left"/>
+      <w:pPr>
+        <w:ind w:left="1440" w:hanging="360"/>
+      </w:pPr>
+    </w:lvl>
+    <w:lvl w:ilvl="2" w:tplc="0409001B" w:tentative="1">
+      <w:start w:val="1"/>
+      <w:numFmt w:val="lowerRoman"/>
+      <w:lvlText w:val="%3."/>
+      <w:lvlJc w:val="right"/>
+      <w:pPr>
+        <w:ind w:left="2160" w:hanging="180"/>
+      </w:pPr>
+    </w:lvl>
+    <w:lvl w:ilvl="3" w:tplc="0409000F" w:tentative="1">
+      <w:start w:val="1"/>
+      <w:numFmt w:val="decimal"/>
+      <w:lvlText w:val="%4."/>
+      <w:lvlJc w:val="left"/>
+      <w:pPr>
+        <w:ind w:left="2880" w:hanging="360"/>
+      </w:pPr>
+    </w:lvl>
+    <w:lvl w:ilvl="4" w:tplc="04090019" w:tentative="1">
+      <w:start w:val="1"/>
+      <w:numFmt w:val="lowerLetter"/>
+      <w:lvlText w:val="%5."/>
+      <w:lvlJc w:val="left"/>
+      <w:pPr>
+        <w:ind w:left="3600" w:hanging="360"/>
+      </w:pPr>
+    </w:lvl>
+    <w:lvl w:ilvl="5" w:tplc="0409001B" w:tentative="1">
+      <w:start w:val="1"/>
+      <w:numFmt w:val="lowerRoman"/>
+      <w:lvlText w:val="%6."/>
+      <w:lvlJc w:val="right"/>
+      <w:pPr>
+        <w:ind w:left="4320" w:hanging="180"/>
+      </w:pPr>
+    </w:lvl>
+    <w:lvl w:ilvl="6" w:tplc="0409000F" w:tentative="1">
+      <w:start w:val="1"/>
+      <w:numFmt w:val="decimal"/>
+      <w:lvlText w:val="%7."/>
+      <w:lvlJc w:val="left"/>
+      <w:pPr>
+        <w:ind w:left="5040" w:hanging="360"/>
+      </w:pPr>
+    </w:lvl>
+    <w:lvl w:ilvl="7" w:tplc="04090019" w:tentative="1">
+      <w:start w:val="1"/>
+      <w:numFmt w:val="lowerLetter"/>
+      <w:lvlText w:val="%8."/>
+      <w:lvlJc w:val="left"/>
+      <w:pPr>
+        <w:ind w:left="5760" w:hanging="360"/>
+      </w:pPr>
+    </w:lvl>
+    <w:lvl w:ilvl="8" w:tplc="0409001B" w:tentative="1">
+      <w:start w:val="1"/>
+      <w:numFmt w:val="lowerRoman"/>
+      <w:lvlText w:val="%9."/>
+      <w:lvlJc w:val="right"/>
+      <w:pPr>
+        <w:ind w:left="6480" w:hanging="180"/>
+      </w:pPr>
+    </w:lvl>
+  </w:abstractNum>
+  <w:abstractNum w:abstractNumId="8" w15:restartNumberingAfterBreak="0">
     <w:nsid w:val="52B77BB1"/>
     <w:multiLevelType w:val="hybridMultilevel"/>
     <w:tmpl w:val="258E2E80"/>
@@ -6799,7 +6906,7 @@
       </w:rPr>
     </w:lvl>
   </w:abstractNum>
-  <w:abstractNum w:abstractNumId="8" w15:restartNumberingAfterBreak="0">
+  <w:abstractNum w:abstractNumId="9" w15:restartNumberingAfterBreak="0">
     <w:nsid w:val="63E355FF"/>
     <w:multiLevelType w:val="hybridMultilevel"/>
     <w:tmpl w:val="C8BA0F98"/>
@@ -6912,10 +7019,10 @@
       </w:rPr>
     </w:lvl>
   </w:abstractNum>
-  <w:abstractNum w:abstractNumId="9" w15:restartNumberingAfterBreak="0">
+  <w:abstractNum w:abstractNumId="10" w15:restartNumberingAfterBreak="0">
     <w:nsid w:val="661340B0"/>
     <w:multiLevelType w:val="hybridMultilevel"/>
-    <w:tmpl w:val="B4B40E8A"/>
+    <w:tmpl w:val="789A2C34"/>
     <w:lvl w:ilvl="0" w:tplc="0409000F">
       <w:start w:val="1"/>
       <w:numFmt w:val="decimal"/>
@@ -6998,7 +7105,7 @@
       </w:pPr>
     </w:lvl>
   </w:abstractNum>
-  <w:abstractNum w:abstractNumId="10" w15:restartNumberingAfterBreak="0">
+  <w:abstractNum w:abstractNumId="11" w15:restartNumberingAfterBreak="0">
     <w:nsid w:val="6E092817"/>
     <w:multiLevelType w:val="hybridMultilevel"/>
     <w:tmpl w:val="6DACB7BC"/>
@@ -7111,7 +7218,7 @@
       </w:rPr>
     </w:lvl>
   </w:abstractNum>
-  <w:abstractNum w:abstractNumId="11" w15:restartNumberingAfterBreak="0">
+  <w:abstractNum w:abstractNumId="12" w15:restartNumberingAfterBreak="0">
     <w:nsid w:val="700B38E8"/>
     <w:multiLevelType w:val="hybridMultilevel"/>
     <w:tmpl w:val="DB3AD6EA"/>
@@ -7224,7 +7331,7 @@
       </w:rPr>
     </w:lvl>
   </w:abstractNum>
-  <w:abstractNum w:abstractNumId="12" w15:restartNumberingAfterBreak="0">
+  <w:abstractNum w:abstractNumId="13" w15:restartNumberingAfterBreak="0">
     <w:nsid w:val="71604456"/>
     <w:multiLevelType w:val="hybridMultilevel"/>
     <w:tmpl w:val="A57C21D2"/>
@@ -7341,7 +7448,7 @@
     <w:abstractNumId w:val="6"/>
   </w:num>
   <w:num w:numId="2">
-    <w:abstractNumId w:val="7"/>
+    <w:abstractNumId w:val="8"/>
   </w:num>
   <w:num w:numId="3">
     <w:abstractNumId w:val="1"/>
@@ -7353,19 +7460,19 @@
     <w:abstractNumId w:val="2"/>
   </w:num>
   <w:num w:numId="6">
-    <w:abstractNumId w:val="10"/>
+    <w:abstractNumId w:val="11"/>
   </w:num>
   <w:num w:numId="7">
     <w:abstractNumId w:val="3"/>
   </w:num>
   <w:num w:numId="8">
-    <w:abstractNumId w:val="8"/>
+    <w:abstractNumId w:val="9"/>
   </w:num>
   <w:num w:numId="9">
-    <w:abstractNumId w:val="12"/>
+    <w:abstractNumId w:val="13"/>
   </w:num>
   <w:num w:numId="10">
-    <w:abstractNumId w:val="11"/>
+    <w:abstractNumId w:val="12"/>
   </w:num>
   <w:num w:numId="11">
     <w:abstractNumId w:val="0"/>
@@ -7374,7 +7481,10 @@
     <w:abstractNumId w:val="4"/>
   </w:num>
   <w:num w:numId="13">
-    <w:abstractNumId w:val="9"/>
+    <w:abstractNumId w:val="10"/>
+  </w:num>
+  <w:num w:numId="14">
+    <w:abstractNumId w:val="7"/>
   </w:num>
 </w:numbering>
 </file>

</xml_diff>

<commit_message>
Added Examples to GitHub Reference Material, Reorganized files
All scripts run on the Raspberry Pi are now stored under rPi Scripts
</commit_message>
<xml_diff>
--- a/Git and Github Reference Material (WIP).docx
+++ b/Git and Github Reference Material (WIP).docx
@@ -1534,18 +1534,10 @@
         <w:t>“release” versions</w:t>
       </w:r>
       <w:r>
-        <w:t xml:space="preserve"> of </w:t>
-      </w:r>
-      <w:proofErr w:type="spellStart"/>
-      <w:r>
-        <w:t>Prudentia</w:t>
-      </w:r>
-      <w:r>
-        <w:t>’s</w:t>
-      </w:r>
-      <w:proofErr w:type="spellEnd"/>
-      <w:r>
-        <w:t xml:space="preserve"> software. Subsequent releases might add new features or fix bugs, but we only update the master when </w:t>
+        <w:t xml:space="preserve"> of Prudentia</w:t>
+      </w:r>
+      <w:r>
+        <w:t xml:space="preserve">’s software. Subsequent releases might add new features or fix bugs, but we only update the master when </w:t>
       </w:r>
       <w:r>
         <w:t>we are</w:t>
@@ -2692,10 +2684,6 @@
     <w:p>
       <w:pPr>
         <w:pStyle w:val="Heading1"/>
-        <w:numPr>
-          <w:ilvl w:val="0"/>
-          <w:numId w:val="4"/>
-        </w:numPr>
       </w:pPr>
       <w:bookmarkStart w:id="5" w:name="_Toc60996437"/>
       <w:r>
@@ -5841,14 +5829,887 @@
     <w:p>
       <w:pPr>
         <w:pStyle w:val="Heading1"/>
+      </w:pPr>
+      <w:r>
+        <w:lastRenderedPageBreak/>
+        <w:t xml:space="preserve">Example 2 – Adding </w:t>
+      </w:r>
+      <w:r>
+        <w:t xml:space="preserve">files to </w:t>
+      </w:r>
+      <w:r>
+        <w:rPr>
+          <w:i/>
+          <w:iCs/>
+        </w:rPr>
+        <w:t>develop.</w:t>
+      </w:r>
+    </w:p>
+    <w:p/>
+    <w:p>
+      <w:pPr>
+        <w:pStyle w:val="ListParagraph"/>
         <w:numPr>
           <w:ilvl w:val="0"/>
-          <w:numId w:val="14"/>
+          <w:numId w:val="15"/>
         </w:numPr>
       </w:pPr>
       <w:r>
+        <w:t>Log into GitHub Desktop with your GitHub Account</w:t>
+      </w:r>
+    </w:p>
+    <w:p>
+      <w:pPr>
+        <w:pStyle w:val="ListParagraph"/>
+        <w:numPr>
+          <w:ilvl w:val="0"/>
+          <w:numId w:val="15"/>
+        </w:numPr>
+      </w:pPr>
+      <w:r>
+        <w:t>Clone Prudentia’s repository if you have not already:</w:t>
+      </w:r>
+      <w:r>
+        <w:br/>
+      </w:r>
+      <w:r>
+        <w:rPr>
+          <w:noProof/>
+        </w:rPr>
+        <w:drawing>
+          <wp:inline distT="0" distB="0" distL="0" distR="0" wp14:anchorId="31CC02B4" wp14:editId="4F2E9BC1">
+            <wp:extent cx="4720590" cy="2838044"/>
+            <wp:effectExtent l="19050" t="19050" r="22860" b="19685"/>
+            <wp:docPr id="5" name="Picture 5"/>
+            <wp:cNvGraphicFramePr>
+              <a:graphicFrameLocks xmlns:a="http://schemas.openxmlformats.org/drawingml/2006/main" noChangeAspect="1"/>
+            </wp:cNvGraphicFramePr>
+            <a:graphic xmlns:a="http://schemas.openxmlformats.org/drawingml/2006/main">
+              <a:graphicData uri="http://schemas.openxmlformats.org/drawingml/2006/picture">
+                <pic:pic xmlns:pic="http://schemas.openxmlformats.org/drawingml/2006/picture">
+                  <pic:nvPicPr>
+                    <pic:cNvPr id="1" name=""/>
+                    <pic:cNvPicPr/>
+                  </pic:nvPicPr>
+                  <pic:blipFill rotWithShape="1">
+                    <a:blip r:embed="rId37"/>
+                    <a:srcRect l="1073" t="1735" r="-3" b="2142"/>
+                    <a:stretch/>
+                  </pic:blipFill>
+                  <pic:spPr bwMode="auto">
+                    <a:xfrm>
+                      <a:off x="0" y="0"/>
+                      <a:ext cx="4721005" cy="2838293"/>
+                    </a:xfrm>
+                    <a:prstGeom prst="rect">
+                      <a:avLst/>
+                    </a:prstGeom>
+                    <a:ln>
+                      <a:solidFill>
+                        <a:schemeClr val="tx1"/>
+                      </a:solidFill>
+                    </a:ln>
+                    <a:extLst>
+                      <a:ext uri="{53640926-AAD7-44D8-BBD7-CCE9431645EC}">
+                        <a14:shadowObscured xmlns:a14="http://schemas.microsoft.com/office/drawing/2010/main"/>
+                      </a:ext>
+                    </a:extLst>
+                  </pic:spPr>
+                </pic:pic>
+              </a:graphicData>
+            </a:graphic>
+          </wp:inline>
+        </w:drawing>
+      </w:r>
+    </w:p>
+    <w:p>
+      <w:pPr>
+        <w:pStyle w:val="ListParagraph"/>
+        <w:numPr>
+          <w:ilvl w:val="0"/>
+          <w:numId w:val="15"/>
+        </w:numPr>
+      </w:pPr>
+      <w:r>
+        <w:t xml:space="preserve">Switch to </w:t>
+      </w:r>
+      <w:r>
+        <w:rPr>
+          <w:i/>
+          <w:iCs/>
+        </w:rPr>
+        <w:t>develop</w:t>
+      </w:r>
+      <w:r>
+        <w:t xml:space="preserve"> branch, or create a new branch based on </w:t>
+      </w:r>
+      <w:proofErr w:type="gramStart"/>
+      <w:r>
+        <w:rPr>
+          <w:i/>
+          <w:iCs/>
+        </w:rPr>
+        <w:t>develop</w:t>
+      </w:r>
+      <w:proofErr w:type="gramEnd"/>
+    </w:p>
+    <w:p>
+      <w:pPr>
+        <w:pStyle w:val="ListParagraph"/>
+        <w:jc w:val="center"/>
+      </w:pPr>
+      <w:r>
+        <w:rPr>
+          <w:noProof/>
+        </w:rPr>
+        <w:drawing>
+          <wp:inline distT="0" distB="0" distL="0" distR="0" wp14:anchorId="2296F497" wp14:editId="29099B52">
+            <wp:extent cx="3524250" cy="2667000"/>
+            <wp:effectExtent l="19050" t="19050" r="19050" b="19050"/>
+            <wp:docPr id="8" name="Picture 8"/>
+            <wp:cNvGraphicFramePr>
+              <a:graphicFrameLocks xmlns:a="http://schemas.openxmlformats.org/drawingml/2006/main" noChangeAspect="1"/>
+            </wp:cNvGraphicFramePr>
+            <a:graphic xmlns:a="http://schemas.openxmlformats.org/drawingml/2006/main">
+              <a:graphicData uri="http://schemas.openxmlformats.org/drawingml/2006/picture">
+                <pic:pic xmlns:pic="http://schemas.openxmlformats.org/drawingml/2006/picture">
+                  <pic:nvPicPr>
+                    <pic:cNvPr id="1" name=""/>
+                    <pic:cNvPicPr/>
+                  </pic:nvPicPr>
+                  <pic:blipFill>
+                    <a:blip r:embed="rId38"/>
+                    <a:stretch>
+                      <a:fillRect/>
+                    </a:stretch>
+                  </pic:blipFill>
+                  <pic:spPr>
+                    <a:xfrm>
+                      <a:off x="0" y="0"/>
+                      <a:ext cx="3524250" cy="2667000"/>
+                    </a:xfrm>
+                    <a:prstGeom prst="rect">
+                      <a:avLst/>
+                    </a:prstGeom>
+                    <a:ln>
+                      <a:solidFill>
+                        <a:schemeClr val="tx1"/>
+                      </a:solidFill>
+                    </a:ln>
+                  </pic:spPr>
+                </pic:pic>
+              </a:graphicData>
+            </a:graphic>
+          </wp:inline>
+        </w:drawing>
+      </w:r>
+    </w:p>
+    <w:p>
+      <w:pPr>
+        <w:pStyle w:val="ListParagraph"/>
+        <w:jc w:val="center"/>
+      </w:pPr>
+    </w:p>
+    <w:p>
+      <w:pPr>
+        <w:pStyle w:val="ListParagraph"/>
+        <w:jc w:val="center"/>
+      </w:pPr>
+    </w:p>
+    <w:p>
+      <w:pPr>
+        <w:pStyle w:val="ListParagraph"/>
+        <w:jc w:val="center"/>
+      </w:pPr>
+    </w:p>
+    <w:p>
+      <w:pPr>
+        <w:pStyle w:val="ListParagraph"/>
+        <w:jc w:val="center"/>
+      </w:pPr>
+    </w:p>
+    <w:p>
+      <w:pPr>
+        <w:pStyle w:val="ListParagraph"/>
+        <w:jc w:val="center"/>
+      </w:pPr>
+    </w:p>
+    <w:p>
+      <w:pPr>
+        <w:pStyle w:val="ListParagraph"/>
+        <w:jc w:val="center"/>
+      </w:pPr>
+    </w:p>
+    <w:p>
+      <w:pPr>
+        <w:pStyle w:val="ListParagraph"/>
+        <w:jc w:val="center"/>
+      </w:pPr>
+    </w:p>
+    <w:p>
+      <w:pPr>
+        <w:pStyle w:val="ListParagraph"/>
+        <w:numPr>
+          <w:ilvl w:val="0"/>
+          <w:numId w:val="15"/>
+        </w:numPr>
+      </w:pPr>
+      <w:r>
         <w:lastRenderedPageBreak/>
-        <w:t xml:space="preserve">Example 2 – Adding a </w:t>
+        <w:t>Add files to working directory.</w:t>
+      </w:r>
+    </w:p>
+    <w:p>
+      <w:pPr>
+        <w:jc w:val="center"/>
+      </w:pPr>
+      <w:r>
+        <w:rPr>
+          <w:noProof/>
+        </w:rPr>
+        <w:drawing>
+          <wp:inline distT="0" distB="0" distL="0" distR="0" wp14:anchorId="1AE981EB" wp14:editId="6DEE0725">
+            <wp:extent cx="5943600" cy="1449070"/>
+            <wp:effectExtent l="19050" t="19050" r="19050" b="17780"/>
+            <wp:docPr id="14" name="Picture 14"/>
+            <wp:cNvGraphicFramePr>
+              <a:graphicFrameLocks xmlns:a="http://schemas.openxmlformats.org/drawingml/2006/main" noChangeAspect="1"/>
+            </wp:cNvGraphicFramePr>
+            <a:graphic xmlns:a="http://schemas.openxmlformats.org/drawingml/2006/main">
+              <a:graphicData uri="http://schemas.openxmlformats.org/drawingml/2006/picture">
+                <pic:pic xmlns:pic="http://schemas.openxmlformats.org/drawingml/2006/picture">
+                  <pic:nvPicPr>
+                    <pic:cNvPr id="1" name=""/>
+                    <pic:cNvPicPr/>
+                  </pic:nvPicPr>
+                  <pic:blipFill>
+                    <a:blip r:embed="rId39"/>
+                    <a:stretch>
+                      <a:fillRect/>
+                    </a:stretch>
+                  </pic:blipFill>
+                  <pic:spPr>
+                    <a:xfrm>
+                      <a:off x="0" y="0"/>
+                      <a:ext cx="5943600" cy="1449070"/>
+                    </a:xfrm>
+                    <a:prstGeom prst="rect">
+                      <a:avLst/>
+                    </a:prstGeom>
+                    <a:ln>
+                      <a:solidFill>
+                        <a:schemeClr val="tx1"/>
+                      </a:solidFill>
+                    </a:ln>
+                  </pic:spPr>
+                </pic:pic>
+              </a:graphicData>
+            </a:graphic>
+          </wp:inline>
+        </w:drawing>
+      </w:r>
+    </w:p>
+    <w:p>
+      <w:pPr>
+        <w:jc w:val="center"/>
+      </w:pPr>
+    </w:p>
+    <w:p>
+      <w:pPr>
+        <w:pStyle w:val="ListParagraph"/>
+        <w:numPr>
+          <w:ilvl w:val="0"/>
+          <w:numId w:val="15"/>
+        </w:numPr>
+      </w:pPr>
+      <w:r>
+        <w:t>Commit Changes in GitHub Desktop:</w:t>
+      </w:r>
+    </w:p>
+    <w:p>
+      <w:pPr>
+        <w:jc w:val="center"/>
+      </w:pPr>
+      <w:r>
+        <w:rPr>
+          <w:noProof/>
+        </w:rPr>
+        <w:drawing>
+          <wp:inline distT="0" distB="0" distL="0" distR="0" wp14:anchorId="7DC785B8" wp14:editId="6A81CE32">
+            <wp:extent cx="3924300" cy="2276475"/>
+            <wp:effectExtent l="19050" t="19050" r="19050" b="28575"/>
+            <wp:docPr id="15" name="Picture 15"/>
+            <wp:cNvGraphicFramePr>
+              <a:graphicFrameLocks xmlns:a="http://schemas.openxmlformats.org/drawingml/2006/main" noChangeAspect="1"/>
+            </wp:cNvGraphicFramePr>
+            <a:graphic xmlns:a="http://schemas.openxmlformats.org/drawingml/2006/main">
+              <a:graphicData uri="http://schemas.openxmlformats.org/drawingml/2006/picture">
+                <pic:pic xmlns:pic="http://schemas.openxmlformats.org/drawingml/2006/picture">
+                  <pic:nvPicPr>
+                    <pic:cNvPr id="1" name=""/>
+                    <pic:cNvPicPr/>
+                  </pic:nvPicPr>
+                  <pic:blipFill>
+                    <a:blip r:embed="rId40"/>
+                    <a:stretch>
+                      <a:fillRect/>
+                    </a:stretch>
+                  </pic:blipFill>
+                  <pic:spPr>
+                    <a:xfrm>
+                      <a:off x="0" y="0"/>
+                      <a:ext cx="3924300" cy="2276475"/>
+                    </a:xfrm>
+                    <a:prstGeom prst="rect">
+                      <a:avLst/>
+                    </a:prstGeom>
+                    <a:ln>
+                      <a:solidFill>
+                        <a:schemeClr val="tx1"/>
+                      </a:solidFill>
+                    </a:ln>
+                  </pic:spPr>
+                </pic:pic>
+              </a:graphicData>
+            </a:graphic>
+          </wp:inline>
+        </w:drawing>
+      </w:r>
+    </w:p>
+    <w:p/>
+    <w:p>
+      <w:pPr>
+        <w:pStyle w:val="ListParagraph"/>
+        <w:numPr>
+          <w:ilvl w:val="0"/>
+          <w:numId w:val="15"/>
+        </w:numPr>
+      </w:pPr>
+      <w:r>
+        <w:t>Finally, push changes to origin:</w:t>
+      </w:r>
+    </w:p>
+    <w:p>
+      <w:pPr>
+        <w:pStyle w:val="ListParagraph"/>
+        <w:jc w:val="center"/>
+      </w:pPr>
+      <w:r>
+        <w:rPr>
+          <w:noProof/>
+        </w:rPr>
+        <w:drawing>
+          <wp:inline distT="0" distB="0" distL="0" distR="0" wp14:anchorId="4DE79C38" wp14:editId="4960E1F1">
+            <wp:extent cx="2219325" cy="504825"/>
+            <wp:effectExtent l="0" t="0" r="9525" b="9525"/>
+            <wp:docPr id="13" name="Picture 13"/>
+            <wp:cNvGraphicFramePr>
+              <a:graphicFrameLocks xmlns:a="http://schemas.openxmlformats.org/drawingml/2006/main" noChangeAspect="1"/>
+            </wp:cNvGraphicFramePr>
+            <a:graphic xmlns:a="http://schemas.openxmlformats.org/drawingml/2006/main">
+              <a:graphicData uri="http://schemas.openxmlformats.org/drawingml/2006/picture">
+                <pic:pic xmlns:pic="http://schemas.openxmlformats.org/drawingml/2006/picture">
+                  <pic:nvPicPr>
+                    <pic:cNvPr id="1" name=""/>
+                    <pic:cNvPicPr/>
+                  </pic:nvPicPr>
+                  <pic:blipFill>
+                    <a:blip r:embed="rId41"/>
+                    <a:stretch>
+                      <a:fillRect/>
+                    </a:stretch>
+                  </pic:blipFill>
+                  <pic:spPr>
+                    <a:xfrm>
+                      <a:off x="0" y="0"/>
+                      <a:ext cx="2219325" cy="504825"/>
+                    </a:xfrm>
+                    <a:prstGeom prst="rect">
+                      <a:avLst/>
+                    </a:prstGeom>
+                  </pic:spPr>
+                </pic:pic>
+              </a:graphicData>
+            </a:graphic>
+          </wp:inline>
+        </w:drawing>
+      </w:r>
+    </w:p>
+    <w:p>
+      <w:r>
+        <w:br w:type="page"/>
+      </w:r>
+    </w:p>
+    <w:p>
+      <w:pPr>
+        <w:pStyle w:val="Heading1"/>
+      </w:pPr>
+      <w:r>
+        <w:lastRenderedPageBreak/>
+        <w:t>Example 3 – Creating a new branch to add a feature.</w:t>
+      </w:r>
+    </w:p>
+    <w:p>
+      <w:pPr>
+        <w:pStyle w:val="ListParagraph"/>
+        <w:numPr>
+          <w:ilvl w:val="0"/>
+          <w:numId w:val="16"/>
+        </w:numPr>
+      </w:pPr>
+      <w:r>
+        <w:t>Log into GitHub Desktop with your GitHub Account</w:t>
+      </w:r>
+    </w:p>
+    <w:p>
+      <w:pPr>
+        <w:pStyle w:val="ListParagraph"/>
+        <w:numPr>
+          <w:ilvl w:val="0"/>
+          <w:numId w:val="16"/>
+        </w:numPr>
+      </w:pPr>
+      <w:r>
+        <w:t>Clone Prudentia’s repository if you have not already:</w:t>
+      </w:r>
+    </w:p>
+    <w:p>
+      <w:pPr>
+        <w:jc w:val="center"/>
+      </w:pPr>
+      <w:r>
+        <w:br/>
+      </w:r>
+      <w:r>
+        <w:rPr>
+          <w:noProof/>
+        </w:rPr>
+        <w:drawing>
+          <wp:inline distT="0" distB="0" distL="0" distR="0" wp14:anchorId="5FFF9C06" wp14:editId="4CFA06D9">
+            <wp:extent cx="3199638" cy="1923639"/>
+            <wp:effectExtent l="19050" t="19050" r="20320" b="19685"/>
+            <wp:docPr id="16" name="Picture 16"/>
+            <wp:cNvGraphicFramePr>
+              <a:graphicFrameLocks xmlns:a="http://schemas.openxmlformats.org/drawingml/2006/main" noChangeAspect="1"/>
+            </wp:cNvGraphicFramePr>
+            <a:graphic xmlns:a="http://schemas.openxmlformats.org/drawingml/2006/main">
+              <a:graphicData uri="http://schemas.openxmlformats.org/drawingml/2006/picture">
+                <pic:pic xmlns:pic="http://schemas.openxmlformats.org/drawingml/2006/picture">
+                  <pic:nvPicPr>
+                    <pic:cNvPr id="1" name=""/>
+                    <pic:cNvPicPr/>
+                  </pic:nvPicPr>
+                  <pic:blipFill rotWithShape="1">
+                    <a:blip r:embed="rId37"/>
+                    <a:srcRect l="1073" t="1735" r="-3" b="2142"/>
+                    <a:stretch/>
+                  </pic:blipFill>
+                  <pic:spPr bwMode="auto">
+                    <a:xfrm>
+                      <a:off x="0" y="0"/>
+                      <a:ext cx="3226533" cy="1939809"/>
+                    </a:xfrm>
+                    <a:prstGeom prst="rect">
+                      <a:avLst/>
+                    </a:prstGeom>
+                    <a:ln>
+                      <a:solidFill>
+                        <a:schemeClr val="tx1"/>
+                      </a:solidFill>
+                    </a:ln>
+                    <a:extLst>
+                      <a:ext uri="{53640926-AAD7-44D8-BBD7-CCE9431645EC}">
+                        <a14:shadowObscured xmlns:a14="http://schemas.microsoft.com/office/drawing/2010/main"/>
+                      </a:ext>
+                    </a:extLst>
+                  </pic:spPr>
+                </pic:pic>
+              </a:graphicData>
+            </a:graphic>
+          </wp:inline>
+        </w:drawing>
+      </w:r>
+    </w:p>
+    <w:p>
+      <w:pPr>
+        <w:pStyle w:val="ListParagraph"/>
+        <w:numPr>
+          <w:ilvl w:val="0"/>
+          <w:numId w:val="16"/>
+        </w:numPr>
+      </w:pPr>
+      <w:r>
+        <w:t>Create a new branch:</w:t>
+      </w:r>
+    </w:p>
+    <w:p>
+      <w:pPr>
+        <w:pStyle w:val="ListParagraph"/>
+      </w:pPr>
+    </w:p>
+    <w:p>
+      <w:pPr>
+        <w:pStyle w:val="ListParagraph"/>
+        <w:jc w:val="center"/>
+      </w:pPr>
+      <w:r>
+        <w:rPr>
+          <w:noProof/>
+        </w:rPr>
+        <w:drawing>
+          <wp:inline distT="0" distB="0" distL="0" distR="0" wp14:anchorId="2438E65A" wp14:editId="4B2D2956">
+            <wp:extent cx="2961212" cy="2258822"/>
+            <wp:effectExtent l="19050" t="19050" r="10795" b="27305"/>
+            <wp:docPr id="17" name="Picture 17"/>
+            <wp:cNvGraphicFramePr>
+              <a:graphicFrameLocks xmlns:a="http://schemas.openxmlformats.org/drawingml/2006/main" noChangeAspect="1"/>
+            </wp:cNvGraphicFramePr>
+            <a:graphic xmlns:a="http://schemas.openxmlformats.org/drawingml/2006/main">
+              <a:graphicData uri="http://schemas.openxmlformats.org/drawingml/2006/picture">
+                <pic:pic xmlns:pic="http://schemas.openxmlformats.org/drawingml/2006/picture">
+                  <pic:nvPicPr>
+                    <pic:cNvPr id="1" name=""/>
+                    <pic:cNvPicPr/>
+                  </pic:nvPicPr>
+                  <pic:blipFill>
+                    <a:blip r:embed="rId42"/>
+                    <a:stretch>
+                      <a:fillRect/>
+                    </a:stretch>
+                  </pic:blipFill>
+                  <pic:spPr>
+                    <a:xfrm>
+                      <a:off x="0" y="0"/>
+                      <a:ext cx="3005812" cy="2292843"/>
+                    </a:xfrm>
+                    <a:prstGeom prst="rect">
+                      <a:avLst/>
+                    </a:prstGeom>
+                    <a:ln>
+                      <a:solidFill>
+                        <a:schemeClr val="tx1"/>
+                      </a:solidFill>
+                    </a:ln>
+                  </pic:spPr>
+                </pic:pic>
+              </a:graphicData>
+            </a:graphic>
+          </wp:inline>
+        </w:drawing>
+      </w:r>
+      <w:r>
+        <w:rPr>
+          <w:noProof/>
+        </w:rPr>
+        <w:drawing>
+          <wp:inline distT="0" distB="0" distL="0" distR="0" wp14:anchorId="455E7152" wp14:editId="3948972C">
+            <wp:extent cx="2357222" cy="2271505"/>
+            <wp:effectExtent l="19050" t="19050" r="24130" b="14605"/>
+            <wp:docPr id="24" name="Picture 24"/>
+            <wp:cNvGraphicFramePr>
+              <a:graphicFrameLocks xmlns:a="http://schemas.openxmlformats.org/drawingml/2006/main" noChangeAspect="1"/>
+            </wp:cNvGraphicFramePr>
+            <a:graphic xmlns:a="http://schemas.openxmlformats.org/drawingml/2006/main">
+              <a:graphicData uri="http://schemas.openxmlformats.org/drawingml/2006/picture">
+                <pic:pic xmlns:pic="http://schemas.openxmlformats.org/drawingml/2006/picture">
+                  <pic:nvPicPr>
+                    <pic:cNvPr id="1" name=""/>
+                    <pic:cNvPicPr/>
+                  </pic:nvPicPr>
+                  <pic:blipFill>
+                    <a:blip r:embed="rId43"/>
+                    <a:stretch>
+                      <a:fillRect/>
+                    </a:stretch>
+                  </pic:blipFill>
+                  <pic:spPr>
+                    <a:xfrm>
+                      <a:off x="0" y="0"/>
+                      <a:ext cx="2380061" cy="2293513"/>
+                    </a:xfrm>
+                    <a:prstGeom prst="rect">
+                      <a:avLst/>
+                    </a:prstGeom>
+                    <a:ln>
+                      <a:solidFill>
+                        <a:schemeClr val="tx1"/>
+                      </a:solidFill>
+                    </a:ln>
+                  </pic:spPr>
+                </pic:pic>
+              </a:graphicData>
+            </a:graphic>
+          </wp:inline>
+        </w:drawing>
+      </w:r>
+    </w:p>
+    <w:p>
+      <w:pPr>
+        <w:pStyle w:val="ListParagraph"/>
+        <w:jc w:val="center"/>
+      </w:pPr>
+    </w:p>
+    <w:p>
+      <w:pPr>
+        <w:pStyle w:val="ListParagraph"/>
+        <w:numPr>
+          <w:ilvl w:val="0"/>
+          <w:numId w:val="16"/>
+        </w:numPr>
+      </w:pPr>
+      <w:r>
+        <w:t>Open working directory:</w:t>
+      </w:r>
+    </w:p>
+    <w:p>
+      <w:pPr>
+        <w:pStyle w:val="ListParagraph"/>
+        <w:jc w:val="center"/>
+      </w:pPr>
+      <w:r>
+        <w:rPr>
+          <w:noProof/>
+        </w:rPr>
+        <w:drawing>
+          <wp:inline distT="0" distB="0" distL="0" distR="0" wp14:anchorId="03918D5A" wp14:editId="2B5E7A46">
+            <wp:extent cx="2472538" cy="1914416"/>
+            <wp:effectExtent l="19050" t="19050" r="23495" b="10160"/>
+            <wp:docPr id="29" name="Picture 29"/>
+            <wp:cNvGraphicFramePr>
+              <a:graphicFrameLocks xmlns:a="http://schemas.openxmlformats.org/drawingml/2006/main" noChangeAspect="1"/>
+            </wp:cNvGraphicFramePr>
+            <a:graphic xmlns:a="http://schemas.openxmlformats.org/drawingml/2006/main">
+              <a:graphicData uri="http://schemas.openxmlformats.org/drawingml/2006/picture">
+                <pic:pic xmlns:pic="http://schemas.openxmlformats.org/drawingml/2006/picture">
+                  <pic:nvPicPr>
+                    <pic:cNvPr id="1" name=""/>
+                    <pic:cNvPicPr/>
+                  </pic:nvPicPr>
+                  <pic:blipFill>
+                    <a:blip r:embed="rId44"/>
+                    <a:stretch>
+                      <a:fillRect/>
+                    </a:stretch>
+                  </pic:blipFill>
+                  <pic:spPr>
+                    <a:xfrm>
+                      <a:off x="0" y="0"/>
+                      <a:ext cx="2505746" cy="1940128"/>
+                    </a:xfrm>
+                    <a:prstGeom prst="rect">
+                      <a:avLst/>
+                    </a:prstGeom>
+                    <a:ln>
+                      <a:solidFill>
+                        <a:schemeClr val="tx1"/>
+                      </a:solidFill>
+                    </a:ln>
+                  </pic:spPr>
+                </pic:pic>
+              </a:graphicData>
+            </a:graphic>
+          </wp:inline>
+        </w:drawing>
+      </w:r>
+    </w:p>
+    <w:p>
+      <w:pPr>
+        <w:pStyle w:val="ListParagraph"/>
+        <w:numPr>
+          <w:ilvl w:val="0"/>
+          <w:numId w:val="16"/>
+        </w:numPr>
+      </w:pPr>
+      <w:r>
+        <w:lastRenderedPageBreak/>
+        <w:t xml:space="preserve">Edit files within working directory. This could mean adding, deleting, or modifying current files. </w:t>
+      </w:r>
+    </w:p>
+    <w:p/>
+    <w:p>
+      <w:pPr>
+        <w:pStyle w:val="ListParagraph"/>
+        <w:numPr>
+          <w:ilvl w:val="0"/>
+          <w:numId w:val="16"/>
+        </w:numPr>
+      </w:pPr>
+      <w:r>
+        <w:t>Changes will appear in your staging area on GitHub Desktop:</w:t>
+      </w:r>
+    </w:p>
+    <w:p>
+      <w:pPr>
+        <w:jc w:val="center"/>
+      </w:pPr>
+      <w:r>
+        <w:rPr>
+          <w:noProof/>
+        </w:rPr>
+        <w:drawing>
+          <wp:inline distT="0" distB="0" distL="0" distR="0" wp14:anchorId="248CC60B" wp14:editId="4249BA21">
+            <wp:extent cx="5943600" cy="1922145"/>
+            <wp:effectExtent l="19050" t="19050" r="19050" b="20955"/>
+            <wp:docPr id="30" name="Picture 30"/>
+            <wp:cNvGraphicFramePr>
+              <a:graphicFrameLocks xmlns:a="http://schemas.openxmlformats.org/drawingml/2006/main" noChangeAspect="1"/>
+            </wp:cNvGraphicFramePr>
+            <a:graphic xmlns:a="http://schemas.openxmlformats.org/drawingml/2006/main">
+              <a:graphicData uri="http://schemas.openxmlformats.org/drawingml/2006/picture">
+                <pic:pic xmlns:pic="http://schemas.openxmlformats.org/drawingml/2006/picture">
+                  <pic:nvPicPr>
+                    <pic:cNvPr id="1" name=""/>
+                    <pic:cNvPicPr/>
+                  </pic:nvPicPr>
+                  <pic:blipFill>
+                    <a:blip r:embed="rId45"/>
+                    <a:stretch>
+                      <a:fillRect/>
+                    </a:stretch>
+                  </pic:blipFill>
+                  <pic:spPr>
+                    <a:xfrm>
+                      <a:off x="0" y="0"/>
+                      <a:ext cx="5943600" cy="1922145"/>
+                    </a:xfrm>
+                    <a:prstGeom prst="rect">
+                      <a:avLst/>
+                    </a:prstGeom>
+                    <a:ln>
+                      <a:solidFill>
+                        <a:schemeClr val="tx1"/>
+                      </a:solidFill>
+                    </a:ln>
+                  </pic:spPr>
+                </pic:pic>
+              </a:graphicData>
+            </a:graphic>
+          </wp:inline>
+        </w:drawing>
+      </w:r>
+    </w:p>
+    <w:p/>
+    <w:p>
+      <w:pPr>
+        <w:pStyle w:val="ListParagraph"/>
+        <w:numPr>
+          <w:ilvl w:val="0"/>
+          <w:numId w:val="16"/>
+        </w:numPr>
+      </w:pPr>
+      <w:r>
+        <w:t>Make a commit on your new branch.</w:t>
+      </w:r>
+    </w:p>
+    <w:p>
+      <w:pPr>
+        <w:pStyle w:val="ListParagraph"/>
+        <w:jc w:val="center"/>
+      </w:pPr>
+      <w:r>
+        <w:rPr>
+          <w:noProof/>
+        </w:rPr>
+        <w:drawing>
+          <wp:inline distT="0" distB="0" distL="0" distR="0" wp14:anchorId="5797E53D" wp14:editId="330C79FC">
+            <wp:extent cx="3876675" cy="1847850"/>
+            <wp:effectExtent l="19050" t="19050" r="28575" b="19050"/>
+            <wp:docPr id="196" name="Picture 196"/>
+            <wp:cNvGraphicFramePr>
+              <a:graphicFrameLocks xmlns:a="http://schemas.openxmlformats.org/drawingml/2006/main" noChangeAspect="1"/>
+            </wp:cNvGraphicFramePr>
+            <a:graphic xmlns:a="http://schemas.openxmlformats.org/drawingml/2006/main">
+              <a:graphicData uri="http://schemas.openxmlformats.org/drawingml/2006/picture">
+                <pic:pic xmlns:pic="http://schemas.openxmlformats.org/drawingml/2006/picture">
+                  <pic:nvPicPr>
+                    <pic:cNvPr id="1" name=""/>
+                    <pic:cNvPicPr/>
+                  </pic:nvPicPr>
+                  <pic:blipFill>
+                    <a:blip r:embed="rId46"/>
+                    <a:stretch>
+                      <a:fillRect/>
+                    </a:stretch>
+                  </pic:blipFill>
+                  <pic:spPr>
+                    <a:xfrm>
+                      <a:off x="0" y="0"/>
+                      <a:ext cx="3876675" cy="1847850"/>
+                    </a:xfrm>
+                    <a:prstGeom prst="rect">
+                      <a:avLst/>
+                    </a:prstGeom>
+                    <a:ln>
+                      <a:solidFill>
+                        <a:schemeClr val="tx1"/>
+                      </a:solidFill>
+                    </a:ln>
+                  </pic:spPr>
+                </pic:pic>
+              </a:graphicData>
+            </a:graphic>
+          </wp:inline>
+        </w:drawing>
+      </w:r>
+    </w:p>
+    <w:p>
+      <w:pPr>
+        <w:pStyle w:val="ListParagraph"/>
+        <w:jc w:val="center"/>
+      </w:pPr>
+    </w:p>
+    <w:p>
+      <w:pPr>
+        <w:pStyle w:val="ListParagraph"/>
+        <w:numPr>
+          <w:ilvl w:val="0"/>
+          <w:numId w:val="16"/>
+        </w:numPr>
+      </w:pPr>
+      <w:r>
+        <w:t>Finally, push your changes, or publish the new branch to GitHub:</w:t>
+      </w:r>
+    </w:p>
+    <w:p>
+      <w:r>
+        <w:rPr>
+          <w:noProof/>
+        </w:rPr>
+        <w:drawing>
+          <wp:inline distT="0" distB="0" distL="0" distR="0" wp14:anchorId="50A19248" wp14:editId="6175BF87">
+            <wp:extent cx="5743575" cy="1419225"/>
+            <wp:effectExtent l="0" t="0" r="9525" b="9525"/>
+            <wp:docPr id="197" name="Picture 197"/>
+            <wp:cNvGraphicFramePr>
+              <a:graphicFrameLocks xmlns:a="http://schemas.openxmlformats.org/drawingml/2006/main" noChangeAspect="1"/>
+            </wp:cNvGraphicFramePr>
+            <a:graphic xmlns:a="http://schemas.openxmlformats.org/drawingml/2006/main">
+              <a:graphicData uri="http://schemas.openxmlformats.org/drawingml/2006/picture">
+                <pic:pic xmlns:pic="http://schemas.openxmlformats.org/drawingml/2006/picture">
+                  <pic:nvPicPr>
+                    <pic:cNvPr id="1" name=""/>
+                    <pic:cNvPicPr/>
+                  </pic:nvPicPr>
+                  <pic:blipFill>
+                    <a:blip r:embed="rId47"/>
+                    <a:stretch>
+                      <a:fillRect/>
+                    </a:stretch>
+                  </pic:blipFill>
+                  <pic:spPr>
+                    <a:xfrm>
+                      <a:off x="0" y="0"/>
+                      <a:ext cx="5743575" cy="1419225"/>
+                    </a:xfrm>
+                    <a:prstGeom prst="rect">
+                      <a:avLst/>
+                    </a:prstGeom>
+                  </pic:spPr>
+                </pic:pic>
+              </a:graphicData>
+            </a:graphic>
+          </wp:inline>
+        </w:drawing>
       </w:r>
     </w:p>
     <w:sectPr>
@@ -6140,6 +7001,92 @@
     </w:lvl>
   </w:abstractNum>
   <w:abstractNum w:abstractNumId="2" w15:restartNumberingAfterBreak="0">
+    <w:nsid w:val="104D1EB8"/>
+    <w:multiLevelType w:val="hybridMultilevel"/>
+    <w:tmpl w:val="65CE1F0A"/>
+    <w:lvl w:ilvl="0" w:tplc="0409000F">
+      <w:start w:val="1"/>
+      <w:numFmt w:val="decimal"/>
+      <w:lvlText w:val="%1."/>
+      <w:lvlJc w:val="left"/>
+      <w:pPr>
+        <w:ind w:left="720" w:hanging="360"/>
+      </w:pPr>
+    </w:lvl>
+    <w:lvl w:ilvl="1" w:tplc="04090019" w:tentative="1">
+      <w:start w:val="1"/>
+      <w:numFmt w:val="lowerLetter"/>
+      <w:lvlText w:val="%2."/>
+      <w:lvlJc w:val="left"/>
+      <w:pPr>
+        <w:ind w:left="1440" w:hanging="360"/>
+      </w:pPr>
+    </w:lvl>
+    <w:lvl w:ilvl="2" w:tplc="0409001B" w:tentative="1">
+      <w:start w:val="1"/>
+      <w:numFmt w:val="lowerRoman"/>
+      <w:lvlText w:val="%3."/>
+      <w:lvlJc w:val="right"/>
+      <w:pPr>
+        <w:ind w:left="2160" w:hanging="180"/>
+      </w:pPr>
+    </w:lvl>
+    <w:lvl w:ilvl="3" w:tplc="0409000F" w:tentative="1">
+      <w:start w:val="1"/>
+      <w:numFmt w:val="decimal"/>
+      <w:lvlText w:val="%4."/>
+      <w:lvlJc w:val="left"/>
+      <w:pPr>
+        <w:ind w:left="2880" w:hanging="360"/>
+      </w:pPr>
+    </w:lvl>
+    <w:lvl w:ilvl="4" w:tplc="04090019" w:tentative="1">
+      <w:start w:val="1"/>
+      <w:numFmt w:val="lowerLetter"/>
+      <w:lvlText w:val="%5."/>
+      <w:lvlJc w:val="left"/>
+      <w:pPr>
+        <w:ind w:left="3600" w:hanging="360"/>
+      </w:pPr>
+    </w:lvl>
+    <w:lvl w:ilvl="5" w:tplc="0409001B" w:tentative="1">
+      <w:start w:val="1"/>
+      <w:numFmt w:val="lowerRoman"/>
+      <w:lvlText w:val="%6."/>
+      <w:lvlJc w:val="right"/>
+      <w:pPr>
+        <w:ind w:left="4320" w:hanging="180"/>
+      </w:pPr>
+    </w:lvl>
+    <w:lvl w:ilvl="6" w:tplc="0409000F" w:tentative="1">
+      <w:start w:val="1"/>
+      <w:numFmt w:val="decimal"/>
+      <w:lvlText w:val="%7."/>
+      <w:lvlJc w:val="left"/>
+      <w:pPr>
+        <w:ind w:left="5040" w:hanging="360"/>
+      </w:pPr>
+    </w:lvl>
+    <w:lvl w:ilvl="7" w:tplc="04090019" w:tentative="1">
+      <w:start w:val="1"/>
+      <w:numFmt w:val="lowerLetter"/>
+      <w:lvlText w:val="%8."/>
+      <w:lvlJc w:val="left"/>
+      <w:pPr>
+        <w:ind w:left="5760" w:hanging="360"/>
+      </w:pPr>
+    </w:lvl>
+    <w:lvl w:ilvl="8" w:tplc="0409001B" w:tentative="1">
+      <w:start w:val="1"/>
+      <w:numFmt w:val="lowerRoman"/>
+      <w:lvlText w:val="%9."/>
+      <w:lvlJc w:val="right"/>
+      <w:pPr>
+        <w:ind w:left="6480" w:hanging="180"/>
+      </w:pPr>
+    </w:lvl>
+  </w:abstractNum>
+  <w:abstractNum w:abstractNumId="3" w15:restartNumberingAfterBreak="0">
     <w:nsid w:val="224F79A1"/>
     <w:multiLevelType w:val="hybridMultilevel"/>
     <w:tmpl w:val="DEC00918"/>
@@ -6252,7 +7199,7 @@
       </w:rPr>
     </w:lvl>
   </w:abstractNum>
-  <w:abstractNum w:abstractNumId="3" w15:restartNumberingAfterBreak="0">
+  <w:abstractNum w:abstractNumId="4" w15:restartNumberingAfterBreak="0">
     <w:nsid w:val="22E85E20"/>
     <w:multiLevelType w:val="hybridMultilevel"/>
     <w:tmpl w:val="548005F0"/>
@@ -6365,7 +7312,7 @@
       </w:rPr>
     </w:lvl>
   </w:abstractNum>
-  <w:abstractNum w:abstractNumId="4" w15:restartNumberingAfterBreak="0">
+  <w:abstractNum w:abstractNumId="5" w15:restartNumberingAfterBreak="0">
     <w:nsid w:val="3B7778B9"/>
     <w:multiLevelType w:val="hybridMultilevel"/>
     <w:tmpl w:val="A170DB50"/>
@@ -6478,7 +7425,7 @@
       </w:rPr>
     </w:lvl>
   </w:abstractNum>
-  <w:abstractNum w:abstractNumId="5" w15:restartNumberingAfterBreak="0">
+  <w:abstractNum w:abstractNumId="6" w15:restartNumberingAfterBreak="0">
     <w:nsid w:val="3E672961"/>
     <w:multiLevelType w:val="multilevel"/>
     <w:tmpl w:val="C09EFEF2"/>
@@ -6591,7 +7538,7 @@
       </w:rPr>
     </w:lvl>
   </w:abstractNum>
-  <w:abstractNum w:abstractNumId="6" w15:restartNumberingAfterBreak="0">
+  <w:abstractNum w:abstractNumId="7" w15:restartNumberingAfterBreak="0">
     <w:nsid w:val="44F82361"/>
     <w:multiLevelType w:val="multilevel"/>
     <w:tmpl w:val="02746C42"/>
@@ -6704,7 +7651,7 @@
       </w:rPr>
     </w:lvl>
   </w:abstractNum>
-  <w:abstractNum w:abstractNumId="7" w15:restartNumberingAfterBreak="0">
+  <w:abstractNum w:abstractNumId="8" w15:restartNumberingAfterBreak="0">
     <w:nsid w:val="48BB631B"/>
     <w:multiLevelType w:val="hybridMultilevel"/>
     <w:tmpl w:val="982080F2"/>
@@ -6793,7 +7740,7 @@
       </w:pPr>
     </w:lvl>
   </w:abstractNum>
-  <w:abstractNum w:abstractNumId="8" w15:restartNumberingAfterBreak="0">
+  <w:abstractNum w:abstractNumId="9" w15:restartNumberingAfterBreak="0">
     <w:nsid w:val="52B77BB1"/>
     <w:multiLevelType w:val="hybridMultilevel"/>
     <w:tmpl w:val="258E2E80"/>
@@ -6906,7 +7853,7 @@
       </w:rPr>
     </w:lvl>
   </w:abstractNum>
-  <w:abstractNum w:abstractNumId="9" w15:restartNumberingAfterBreak="0">
+  <w:abstractNum w:abstractNumId="10" w15:restartNumberingAfterBreak="0">
     <w:nsid w:val="63E355FF"/>
     <w:multiLevelType w:val="hybridMultilevel"/>
     <w:tmpl w:val="C8BA0F98"/>
@@ -7019,10 +7966,10 @@
       </w:rPr>
     </w:lvl>
   </w:abstractNum>
-  <w:abstractNum w:abstractNumId="10" w15:restartNumberingAfterBreak="0">
+  <w:abstractNum w:abstractNumId="11" w15:restartNumberingAfterBreak="0">
     <w:nsid w:val="661340B0"/>
     <w:multiLevelType w:val="hybridMultilevel"/>
-    <w:tmpl w:val="789A2C34"/>
+    <w:tmpl w:val="8FA2CAC4"/>
     <w:lvl w:ilvl="0" w:tplc="0409000F">
       <w:start w:val="1"/>
       <w:numFmt w:val="decimal"/>
@@ -7105,7 +8052,7 @@
       </w:pPr>
     </w:lvl>
   </w:abstractNum>
-  <w:abstractNum w:abstractNumId="11" w15:restartNumberingAfterBreak="0">
+  <w:abstractNum w:abstractNumId="12" w15:restartNumberingAfterBreak="0">
     <w:nsid w:val="6E092817"/>
     <w:multiLevelType w:val="hybridMultilevel"/>
     <w:tmpl w:val="6DACB7BC"/>
@@ -7218,7 +8165,7 @@
       </w:rPr>
     </w:lvl>
   </w:abstractNum>
-  <w:abstractNum w:abstractNumId="12" w15:restartNumberingAfterBreak="0">
+  <w:abstractNum w:abstractNumId="13" w15:restartNumberingAfterBreak="0">
     <w:nsid w:val="700B38E8"/>
     <w:multiLevelType w:val="hybridMultilevel"/>
     <w:tmpl w:val="DB3AD6EA"/>
@@ -7331,7 +8278,7 @@
       </w:rPr>
     </w:lvl>
   </w:abstractNum>
-  <w:abstractNum w:abstractNumId="13" w15:restartNumberingAfterBreak="0">
+  <w:abstractNum w:abstractNumId="14" w15:restartNumberingAfterBreak="0">
     <w:nsid w:val="71604456"/>
     <w:multiLevelType w:val="hybridMultilevel"/>
     <w:tmpl w:val="A57C21D2"/>
@@ -7444,47 +8391,139 @@
       </w:rPr>
     </w:lvl>
   </w:abstractNum>
+  <w:abstractNum w:abstractNumId="15" w15:restartNumberingAfterBreak="0">
+    <w:nsid w:val="76B37393"/>
+    <w:multiLevelType w:val="hybridMultilevel"/>
+    <w:tmpl w:val="65CE1F0A"/>
+    <w:lvl w:ilvl="0" w:tplc="0409000F">
+      <w:start w:val="1"/>
+      <w:numFmt w:val="decimal"/>
+      <w:lvlText w:val="%1."/>
+      <w:lvlJc w:val="left"/>
+      <w:pPr>
+        <w:ind w:left="720" w:hanging="360"/>
+      </w:pPr>
+    </w:lvl>
+    <w:lvl w:ilvl="1" w:tplc="04090019" w:tentative="1">
+      <w:start w:val="1"/>
+      <w:numFmt w:val="lowerLetter"/>
+      <w:lvlText w:val="%2."/>
+      <w:lvlJc w:val="left"/>
+      <w:pPr>
+        <w:ind w:left="1440" w:hanging="360"/>
+      </w:pPr>
+    </w:lvl>
+    <w:lvl w:ilvl="2" w:tplc="0409001B" w:tentative="1">
+      <w:start w:val="1"/>
+      <w:numFmt w:val="lowerRoman"/>
+      <w:lvlText w:val="%3."/>
+      <w:lvlJc w:val="right"/>
+      <w:pPr>
+        <w:ind w:left="2160" w:hanging="180"/>
+      </w:pPr>
+    </w:lvl>
+    <w:lvl w:ilvl="3" w:tplc="0409000F" w:tentative="1">
+      <w:start w:val="1"/>
+      <w:numFmt w:val="decimal"/>
+      <w:lvlText w:val="%4."/>
+      <w:lvlJc w:val="left"/>
+      <w:pPr>
+        <w:ind w:left="2880" w:hanging="360"/>
+      </w:pPr>
+    </w:lvl>
+    <w:lvl w:ilvl="4" w:tplc="04090019" w:tentative="1">
+      <w:start w:val="1"/>
+      <w:numFmt w:val="lowerLetter"/>
+      <w:lvlText w:val="%5."/>
+      <w:lvlJc w:val="left"/>
+      <w:pPr>
+        <w:ind w:left="3600" w:hanging="360"/>
+      </w:pPr>
+    </w:lvl>
+    <w:lvl w:ilvl="5" w:tplc="0409001B" w:tentative="1">
+      <w:start w:val="1"/>
+      <w:numFmt w:val="lowerRoman"/>
+      <w:lvlText w:val="%6."/>
+      <w:lvlJc w:val="right"/>
+      <w:pPr>
+        <w:ind w:left="4320" w:hanging="180"/>
+      </w:pPr>
+    </w:lvl>
+    <w:lvl w:ilvl="6" w:tplc="0409000F" w:tentative="1">
+      <w:start w:val="1"/>
+      <w:numFmt w:val="decimal"/>
+      <w:lvlText w:val="%7."/>
+      <w:lvlJc w:val="left"/>
+      <w:pPr>
+        <w:ind w:left="5040" w:hanging="360"/>
+      </w:pPr>
+    </w:lvl>
+    <w:lvl w:ilvl="7" w:tplc="04090019" w:tentative="1">
+      <w:start w:val="1"/>
+      <w:numFmt w:val="lowerLetter"/>
+      <w:lvlText w:val="%8."/>
+      <w:lvlJc w:val="left"/>
+      <w:pPr>
+        <w:ind w:left="5760" w:hanging="360"/>
+      </w:pPr>
+    </w:lvl>
+    <w:lvl w:ilvl="8" w:tplc="0409001B" w:tentative="1">
+      <w:start w:val="1"/>
+      <w:numFmt w:val="lowerRoman"/>
+      <w:lvlText w:val="%9."/>
+      <w:lvlJc w:val="right"/>
+      <w:pPr>
+        <w:ind w:left="6480" w:hanging="180"/>
+      </w:pPr>
+    </w:lvl>
+  </w:abstractNum>
   <w:num w:numId="1">
-    <w:abstractNumId w:val="6"/>
+    <w:abstractNumId w:val="7"/>
   </w:num>
   <w:num w:numId="2">
-    <w:abstractNumId w:val="8"/>
+    <w:abstractNumId w:val="9"/>
   </w:num>
   <w:num w:numId="3">
     <w:abstractNumId w:val="1"/>
   </w:num>
   <w:num w:numId="4">
-    <w:abstractNumId w:val="5"/>
+    <w:abstractNumId w:val="6"/>
   </w:num>
   <w:num w:numId="5">
-    <w:abstractNumId w:val="2"/>
+    <w:abstractNumId w:val="3"/>
   </w:num>
   <w:num w:numId="6">
-    <w:abstractNumId w:val="11"/>
+    <w:abstractNumId w:val="12"/>
   </w:num>
   <w:num w:numId="7">
-    <w:abstractNumId w:val="3"/>
+    <w:abstractNumId w:val="4"/>
   </w:num>
   <w:num w:numId="8">
-    <w:abstractNumId w:val="9"/>
+    <w:abstractNumId w:val="10"/>
   </w:num>
   <w:num w:numId="9">
-    <w:abstractNumId w:val="13"/>
+    <w:abstractNumId w:val="14"/>
   </w:num>
   <w:num w:numId="10">
-    <w:abstractNumId w:val="12"/>
+    <w:abstractNumId w:val="13"/>
   </w:num>
   <w:num w:numId="11">
     <w:abstractNumId w:val="0"/>
   </w:num>
   <w:num w:numId="12">
-    <w:abstractNumId w:val="4"/>
+    <w:abstractNumId w:val="5"/>
   </w:num>
   <w:num w:numId="13">
-    <w:abstractNumId w:val="10"/>
+    <w:abstractNumId w:val="11"/>
   </w:num>
   <w:num w:numId="14">
-    <w:abstractNumId w:val="7"/>
+    <w:abstractNumId w:val="8"/>
+  </w:num>
+  <w:num w:numId="15">
+    <w:abstractNumId w:val="2"/>
+  </w:num>
+  <w:num w:numId="16">
+    <w:abstractNumId w:val="15"/>
   </w:num>
 </w:numbering>
 </file>

</xml_diff>